<commit_message>
This closes #1, closes #7, closes #8 and closes #9
</commit_message>
<xml_diff>
--- a/docs/BAB III.docx
+++ b/docs/BAB III.docx
@@ -1626,8 +1626,12 @@
       <w:pPr>
         <w:pStyle w:val="16"/>
         <w:numPr>
+          <w:ilvl w:val="0"/>
           <w:numId w:val="0"/>
         </w:numPr>
+        <w:tabs>
+          <w:tab w:val="clear" w:pos="425"/>
+        </w:tabs>
         <w:spacing w:line="480" w:lineRule="auto"/>
         <w:ind w:leftChars="0"/>
         <w:jc w:val="both"/>
@@ -1684,23 +1688,7 @@
           <w:sz w:val="24"/>
           <w:szCs w:val="24"/>
         </w:rPr>
-        <w:t xml:space="preserve">Untuk membangun </w:t>
-      </w:r>
-      <w:r>
-        <w:rPr>
-          <w:rFonts w:ascii="Times New Roman" w:hAnsi="Times New Roman" w:cs="Times New Roman"/>
-          <w:sz w:val="24"/>
-          <w:szCs w:val="24"/>
-        </w:rPr>
-        <w:t>perancangan basis data terdistribusi ini</w:t>
-      </w:r>
-      <w:r>
-        <w:rPr>
-          <w:rFonts w:ascii="Times New Roman" w:hAnsi="Times New Roman" w:cs="Times New Roman"/>
-          <w:sz w:val="24"/>
-          <w:szCs w:val="24"/>
-        </w:rPr>
-        <w:t xml:space="preserve"> terdapat beberapa rancangan proses yang akan dibuat, diantaranya : Diagram Alir Data Konteks dan Diagram Alir Data Level 1.</w:t>
+        <w:t>Untuk membangun perancangan basis data terdistribusi ini terdapat beberapa rancangan proses yang akan dibuat, diantaranya : Diagram Alir Data Konteks dan Diagram Alir Data Level 1.</w:t>
       </w:r>
     </w:p>
     <w:p>
@@ -1757,113 +1745,15 @@
           <w:szCs w:val="24"/>
           <w:highlight w:val="none"/>
         </w:rPr>
-        <w:t xml:space="preserve">DAD tersebut terdapat </w:t>
-      </w:r>
-      <w:r>
-        <w:rPr>
-          <w:rFonts w:ascii="Times New Roman" w:hAnsi="Times New Roman" w:cs="Times New Roman"/>
-          <w:sz w:val="24"/>
-          <w:szCs w:val="24"/>
-          <w:highlight w:val="none"/>
-        </w:rPr>
-        <w:t>satu</w:t>
-      </w:r>
-      <w:r>
-        <w:rPr>
-          <w:rFonts w:ascii="Times New Roman" w:hAnsi="Times New Roman" w:cs="Times New Roman"/>
-          <w:sz w:val="24"/>
-          <w:szCs w:val="24"/>
-          <w:highlight w:val="none"/>
-        </w:rPr>
-        <w:t xml:space="preserve"> pengguna sistem, yaitu</w:t>
-      </w:r>
-      <w:r>
-        <w:rPr>
-          <w:rFonts w:ascii="Times New Roman" w:hAnsi="Times New Roman" w:cs="Times New Roman"/>
-          <w:sz w:val="24"/>
-          <w:szCs w:val="24"/>
-          <w:highlight w:val="none"/>
-        </w:rPr>
-        <w:t xml:space="preserve"> Operator</w:t>
-      </w:r>
-      <w:r>
-        <w:rPr>
-          <w:rFonts w:ascii="Times New Roman" w:hAnsi="Times New Roman" w:cs="Times New Roman"/>
-          <w:sz w:val="24"/>
-          <w:szCs w:val="24"/>
-          <w:highlight w:val="none"/>
-        </w:rPr>
-        <w:t xml:space="preserve">. Dimana </w:t>
-      </w:r>
-      <w:r>
-        <w:rPr>
-          <w:rFonts w:ascii="Times New Roman" w:hAnsi="Times New Roman" w:cs="Times New Roman"/>
-          <w:sz w:val="24"/>
-          <w:szCs w:val="24"/>
-          <w:highlight w:val="none"/>
-        </w:rPr>
-        <w:t>pengguna</w:t>
-      </w:r>
-      <w:r>
-        <w:rPr>
-          <w:rFonts w:ascii="Times New Roman" w:hAnsi="Times New Roman" w:cs="Times New Roman"/>
-          <w:sz w:val="24"/>
-          <w:szCs w:val="24"/>
-          <w:highlight w:val="none"/>
-        </w:rPr>
-        <w:t xml:space="preserve"> tersebut mempunyai </w:t>
-      </w:r>
-      <w:r>
-        <w:rPr>
-          <w:rFonts w:ascii="Times New Roman" w:hAnsi="Times New Roman" w:cs="Times New Roman"/>
-          <w:sz w:val="24"/>
-          <w:szCs w:val="24"/>
-          <w:highlight w:val="none"/>
-        </w:rPr>
-        <w:t>kepentingan untuk mengoperasikan data seperti input update dan delete</w:t>
-      </w:r>
-      <w:r>
-        <w:rPr>
-          <w:rFonts w:ascii="Times New Roman" w:hAnsi="Times New Roman" w:cs="Times New Roman"/>
-          <w:sz w:val="24"/>
-          <w:szCs w:val="24"/>
-          <w:highlight w:val="none"/>
-        </w:rPr>
-        <w:t>. Pada gambar 3.</w:t>
-      </w:r>
-      <w:r>
-        <w:rPr>
-          <w:rFonts w:ascii="Times New Roman" w:hAnsi="Times New Roman" w:cs="Times New Roman"/>
-          <w:sz w:val="24"/>
-          <w:szCs w:val="24"/>
-          <w:highlight w:val="none"/>
-        </w:rPr>
-        <w:t>2</w:t>
-      </w:r>
-      <w:r>
-        <w:rPr>
-          <w:rFonts w:ascii="Times New Roman" w:hAnsi="Times New Roman" w:cs="Times New Roman"/>
-          <w:sz w:val="24"/>
-          <w:szCs w:val="24"/>
-          <w:highlight w:val="none"/>
-        </w:rPr>
-        <w:t xml:space="preserve"> akan menggambarkan Diagram </w:t>
-      </w:r>
-      <w:r>
-        <w:rPr>
-          <w:rFonts w:ascii="Times New Roman" w:hAnsi="Times New Roman" w:cs="Times New Roman"/>
-          <w:sz w:val="24"/>
-          <w:szCs w:val="24"/>
-        </w:rPr>
-        <w:t>Alir Data Konteks dalam sistem</w:t>
-      </w:r>
-      <w:r>
-        <w:rPr>
-          <w:rFonts w:ascii="Times New Roman" w:hAnsi="Times New Roman" w:cs="Times New Roman"/>
-          <w:sz w:val="24"/>
-          <w:szCs w:val="24"/>
-        </w:rPr>
-        <w:t xml:space="preserve"> dibawah ini :</w:t>
+        <w:t xml:space="preserve">DAD tersebut terdapat satu pengguna sistem, yaitu Operator. Dimana pengguna tersebut mempunyai kepentingan untuk mengoperasikan data seperti input update dan delete. Pada gambar 3.2 akan menggambarkan Diagram </w:t>
+      </w:r>
+      <w:r>
+        <w:rPr>
+          <w:rFonts w:ascii="Times New Roman" w:hAnsi="Times New Roman" w:cs="Times New Roman"/>
+          <w:sz w:val="24"/>
+          <w:szCs w:val="24"/>
+        </w:rPr>
+        <w:t>Alir Data Konteks dalam sistem dibawah ini :</w:t>
       </w:r>
     </w:p>
     <w:p>
@@ -1871,13 +1761,57 @@
         <w:pStyle w:val="9"/>
         <w:spacing w:line="480" w:lineRule="auto"/>
         <w:ind w:left="180"/>
-        <w:jc w:val="both"/>
-        <w:rPr>
-          <w:rFonts w:ascii="Times New Roman" w:hAnsi="Times New Roman" w:cs="Times New Roman"/>
-          <w:sz w:val="24"/>
-          <w:szCs w:val="24"/>
-        </w:rPr>
-      </w:pPr>
+        <w:jc w:val="center"/>
+        <w:rPr>
+          <w:rFonts w:ascii="Times New Roman" w:hAnsi="Times New Roman" w:cs="Times New Roman"/>
+          <w:sz w:val="24"/>
+          <w:szCs w:val="24"/>
+        </w:rPr>
+      </w:pPr>
+      <w:r>
+        <w:rPr>
+          <w:rFonts w:ascii="Times New Roman" w:hAnsi="Times New Roman" w:cs="Times New Roman"/>
+          <w:sz w:val="24"/>
+          <w:szCs w:val="24"/>
+        </w:rPr>
+        <w:drawing>
+          <wp:inline distT="0" distB="0" distL="114300" distR="114300">
+            <wp:extent cx="5034280" cy="1347470"/>
+            <wp:effectExtent l="0" t="0" r="13970" b="5080"/>
+            <wp:docPr id="1" name="Picture 1" descr="DFD-0"/>
+            <wp:cNvGraphicFramePr>
+              <a:graphicFrameLocks xmlns:a="http://schemas.openxmlformats.org/drawingml/2006/main" noChangeAspect="1"/>
+            </wp:cNvGraphicFramePr>
+            <a:graphic xmlns:a="http://schemas.openxmlformats.org/drawingml/2006/main">
+              <a:graphicData uri="http://schemas.openxmlformats.org/drawingml/2006/picture">
+                <pic:pic xmlns:pic="http://schemas.openxmlformats.org/drawingml/2006/picture">
+                  <pic:nvPicPr>
+                    <pic:cNvPr id="1" name="Picture 1" descr="DFD-0"/>
+                    <pic:cNvPicPr>
+                      <a:picLocks noChangeAspect="1"/>
+                    </pic:cNvPicPr>
+                  </pic:nvPicPr>
+                  <pic:blipFill>
+                    <a:blip r:embed="rId11"/>
+                    <a:stretch>
+                      <a:fillRect/>
+                    </a:stretch>
+                  </pic:blipFill>
+                  <pic:spPr>
+                    <a:xfrm>
+                      <a:off x="0" y="0"/>
+                      <a:ext cx="5034280" cy="1347470"/>
+                    </a:xfrm>
+                    <a:prstGeom prst="rect">
+                      <a:avLst/>
+                    </a:prstGeom>
+                  </pic:spPr>
+                </pic:pic>
+              </a:graphicData>
+            </a:graphic>
+          </wp:inline>
+        </w:drawing>
+      </w:r>
     </w:p>
     <w:p>
       <w:pPr>
@@ -1907,33 +1841,7 @@
           <w:szCs w:val="24"/>
           <w:highlight w:val="none"/>
         </w:rPr>
-        <w:t>Gambar 3.</w:t>
-      </w:r>
-      <w:r>
-        <w:rPr>
-          <w:rFonts w:ascii="Times New Roman" w:hAnsi="Times New Roman" w:cs="Times New Roman"/>
-          <w:b/>
-          <w:bCs/>
-          <w:i w:val="0"/>
-          <w:iCs w:val="0"/>
-          <w:sz w:val="24"/>
-          <w:szCs w:val="24"/>
-          <w:highlight w:val="none"/>
-        </w:rPr>
-        <w:t>2</w:t>
-      </w:r>
-      <w:r>
-        <w:rPr>
-          <w:rFonts w:ascii="Times New Roman" w:hAnsi="Times New Roman" w:cs="Times New Roman"/>
-          <w:b/>
-          <w:bCs/>
-          <w:i w:val="0"/>
-          <w:iCs w:val="0"/>
-          <w:sz w:val="24"/>
-          <w:szCs w:val="24"/>
-          <w:highlight w:val="none"/>
-        </w:rPr>
-        <w:t xml:space="preserve"> </w:t>
+        <w:t xml:space="preserve">Gambar 3.2 </w:t>
       </w:r>
       <w:r>
         <w:rPr>
@@ -1946,9 +1854,15 @@
           <w:szCs w:val="24"/>
           <w:highlight w:val="none"/>
         </w:rPr>
-        <w:t xml:space="preserve">Diagram </w:t>
-      </w:r>
-      <w:r>
+        <w:t>Diagram Alir Data Konteks</w:t>
+      </w:r>
+    </w:p>
+    <w:p>
+      <w:pPr>
+        <w:pStyle w:val="9"/>
+        <w:spacing w:line="480" w:lineRule="auto"/>
+        <w:ind w:left="0"/>
+        <w:jc w:val="center"/>
         <w:rPr>
           <w:rFonts w:ascii="Times New Roman" w:hAnsi="Times New Roman" w:cs="Times New Roman"/>
           <w:b w:val="0"/>
@@ -1959,15 +1873,95 @@
           <w:szCs w:val="24"/>
           <w:highlight w:val="none"/>
         </w:rPr>
-        <w:t>Alir Data Konteks</w:t>
-      </w:r>
+      </w:pPr>
     </w:p>
     <w:p>
       <w:pPr>
         <w:pStyle w:val="9"/>
-        <w:spacing w:line="480" w:lineRule="auto"/>
-        <w:ind w:left="0"/>
+        <w:numPr>
+          <w:ilvl w:val="0"/>
+          <w:numId w:val="6"/>
+        </w:numPr>
+        <w:spacing w:line="480" w:lineRule="auto"/>
+        <w:ind w:left="540"/>
+        <w:jc w:val="both"/>
+        <w:rPr>
+          <w:rFonts w:ascii="Times New Roman" w:hAnsi="Times New Roman"/>
+          <w:b/>
+          <w:sz w:val="24"/>
+          <w:szCs w:val="24"/>
+        </w:rPr>
+      </w:pPr>
+      <w:r>
+        <w:rPr>
+          <w:rFonts w:ascii="Times New Roman" w:hAnsi="Times New Roman" w:cs="Times New Roman"/>
+          <w:b/>
+          <w:sz w:val="24"/>
+          <w:szCs w:val="24"/>
+        </w:rPr>
+        <w:t>Diagram Alir Data (DAD) Level 1</w:t>
+      </w:r>
+    </w:p>
+    <w:p>
+      <w:pPr>
+        <w:pStyle w:val="9"/>
+        <w:spacing w:line="480" w:lineRule="auto"/>
+        <w:ind w:left="220" w:leftChars="0" w:firstLine="0" w:firstLineChars="0"/>
+        <w:jc w:val="both"/>
+        <w:rPr>
+          <w:rFonts w:ascii="Times New Roman" w:hAnsi="Times New Roman" w:cs="Times New Roman"/>
+          <w:sz w:val="24"/>
+          <w:szCs w:val="24"/>
+        </w:rPr>
+      </w:pPr>
+      <w:r>
+        <w:rPr>
+          <w:rFonts w:ascii="Times New Roman" w:hAnsi="Times New Roman" w:cs="Times New Roman"/>
+          <w:sz w:val="24"/>
+          <w:szCs w:val="24"/>
+        </w:rPr>
+        <w:t>Diagram Alir Data level 1 ini adalah penjabaran lebih detail tentang perancangan basis data terdistribusi yang akan dibuat, berikut ini adalah DAD level 1 sistem pendukung keputusan ini :</w:t>
+      </w:r>
+    </w:p>
+    <w:p>
+      <w:pPr>
+        <w:pStyle w:val="9"/>
+        <w:spacing w:line="480" w:lineRule="auto"/>
+        <w:ind w:left="220" w:leftChars="0" w:firstLine="0" w:firstLineChars="0"/>
         <w:jc w:val="center"/>
+        <w:rPr>
+          <w:rFonts w:ascii="Times New Roman" w:hAnsi="Times New Roman" w:cs="Times New Roman"/>
+          <w:sz w:val="24"/>
+          <w:szCs w:val="24"/>
+        </w:rPr>
+      </w:pPr>
+    </w:p>
+    <w:p>
+      <w:pPr>
+        <w:pStyle w:val="9"/>
+        <w:spacing w:line="480" w:lineRule="auto"/>
+        <w:ind w:left="220" w:leftChars="0" w:firstLine="0" w:firstLineChars="0"/>
+        <w:jc w:val="center"/>
+        <w:rPr>
+          <w:rFonts w:ascii="Times New Roman" w:hAnsi="Times New Roman" w:cs="Times New Roman"/>
+          <w:sz w:val="24"/>
+          <w:szCs w:val="24"/>
+        </w:rPr>
+      </w:pPr>
+      <w:r>
+        <w:rPr>
+          <w:rFonts w:ascii="Times New Roman" w:hAnsi="Times New Roman" w:cs="Times New Roman"/>
+          <w:b/>
+          <w:bCs/>
+          <w:i w:val="0"/>
+          <w:iCs w:val="0"/>
+          <w:sz w:val="24"/>
+          <w:szCs w:val="24"/>
+          <w:highlight w:val="none"/>
+        </w:rPr>
+        <w:t xml:space="preserve">Gambar 3.3 </w:t>
+      </w:r>
+      <w:r>
         <w:rPr>
           <w:rFonts w:ascii="Times New Roman" w:hAnsi="Times New Roman" w:cs="Times New Roman"/>
           <w:b w:val="0"/>
@@ -1978,19 +1972,441 @@
           <w:szCs w:val="24"/>
           <w:highlight w:val="none"/>
         </w:rPr>
-      </w:pPr>
+        <w:t>Diagram Alir Data Level 1</w:t>
+      </w:r>
     </w:p>
     <w:p>
       <w:pPr>
         <w:pStyle w:val="9"/>
         <w:numPr>
           <w:ilvl w:val="0"/>
-          <w:numId w:val="6"/>
+          <w:numId w:val="0"/>
+        </w:numPr>
+        <w:tabs>
+          <w:tab w:val="clear" w:pos="425"/>
+        </w:tabs>
+        <w:spacing w:line="480" w:lineRule="auto"/>
+        <w:jc w:val="both"/>
+        <w:rPr>
+          <w:rFonts w:ascii="Times New Roman" w:hAnsi="Times New Roman"/>
+          <w:b/>
+          <w:sz w:val="24"/>
+          <w:szCs w:val="24"/>
+        </w:rPr>
+      </w:pPr>
+    </w:p>
+    <w:p>
+      <w:pPr>
+        <w:pStyle w:val="16"/>
+        <w:numPr>
+          <w:ilvl w:val="3"/>
+          <w:numId w:val="1"/>
+        </w:numPr>
+        <w:spacing w:line="480" w:lineRule="auto"/>
+        <w:ind w:left="1140" w:leftChars="0" w:hanging="1140" w:firstLineChars="0"/>
+        <w:jc w:val="both"/>
+        <w:rPr>
+          <w:rFonts w:ascii="Times New Roman" w:hAnsi="Times New Roman"/>
+          <w:b/>
+          <w:sz w:val="24"/>
+          <w:szCs w:val="24"/>
+        </w:rPr>
+      </w:pPr>
+      <w:r>
+        <w:rPr>
+          <w:rFonts w:ascii="Times New Roman" w:hAnsi="Times New Roman"/>
+          <w:b/>
+          <w:sz w:val="24"/>
+          <w:szCs w:val="24"/>
+        </w:rPr>
+        <w:t>Rancangan Data</w:t>
+      </w:r>
+    </w:p>
+    <w:p>
+      <w:pPr>
+        <w:pStyle w:val="9"/>
+        <w:spacing w:line="480" w:lineRule="auto"/>
+        <w:ind w:left="0"/>
+        <w:jc w:val="both"/>
+        <w:rPr>
+          <w:rFonts w:ascii="Times New Roman" w:hAnsi="Times New Roman" w:cs="Times New Roman"/>
+          <w:sz w:val="24"/>
+          <w:szCs w:val="24"/>
+          <w:highlight w:val="none"/>
+        </w:rPr>
+      </w:pPr>
+      <w:r>
+        <w:rPr>
+          <w:rFonts w:ascii="Times New Roman" w:hAnsi="Times New Roman" w:cs="Times New Roman"/>
+          <w:sz w:val="24"/>
+          <w:szCs w:val="24"/>
+          <w:highlight w:val="none"/>
+        </w:rPr>
+        <w:t>Di dalam rancangan data ini terdapat beberapa tabel yang dibutuhkan untuk menyimpan semua data yang digunakan untuk sistem pendukung keputusan ini.</w:t>
+      </w:r>
+    </w:p>
+    <w:p>
+      <w:pPr>
+        <w:pStyle w:val="9"/>
+        <w:numPr>
+          <w:ilvl w:val="3"/>
+          <w:numId w:val="7"/>
         </w:numPr>
         <w:spacing w:line="480" w:lineRule="auto"/>
         <w:ind w:left="540"/>
         <w:jc w:val="both"/>
         <w:rPr>
+          <w:rFonts w:ascii="Times New Roman" w:hAnsi="Times New Roman" w:cs="Times New Roman"/>
+          <w:sz w:val="24"/>
+          <w:szCs w:val="24"/>
+          <w:highlight w:val="none"/>
+        </w:rPr>
+      </w:pPr>
+      <w:r>
+        <w:rPr>
+          <w:rFonts w:ascii="Times New Roman" w:hAnsi="Times New Roman" w:cs="Times New Roman"/>
+          <w:sz w:val="24"/>
+          <w:szCs w:val="24"/>
+          <w:highlight w:val="none"/>
+        </w:rPr>
+        <w:t>Operator</w:t>
+      </w:r>
+    </w:p>
+    <w:p>
+      <w:pPr>
+        <w:pStyle w:val="9"/>
+        <w:spacing w:line="480" w:lineRule="auto"/>
+        <w:ind w:left="180"/>
+        <w:jc w:val="both"/>
+        <w:rPr>
+          <w:rFonts w:ascii="Times New Roman" w:hAnsi="Times New Roman" w:cs="Times New Roman"/>
+          <w:sz w:val="24"/>
+          <w:szCs w:val="24"/>
+          <w:highlight w:val="none"/>
+        </w:rPr>
+      </w:pPr>
+      <w:r>
+        <w:rPr>
+          <w:rFonts w:ascii="Times New Roman" w:hAnsi="Times New Roman" w:cs="Times New Roman"/>
+          <w:sz w:val="24"/>
+          <w:szCs w:val="24"/>
+          <w:highlight w:val="none"/>
+        </w:rPr>
+        <w:t>Tabel operator digunakan untuk menyimpan data operator sistem yang telah dibuat.</w:t>
+      </w:r>
+    </w:p>
+    <w:p>
+      <w:pPr>
+        <w:pStyle w:val="9"/>
+        <w:numPr>
+          <w:ilvl w:val="3"/>
+          <w:numId w:val="7"/>
+        </w:numPr>
+        <w:spacing w:line="480" w:lineRule="auto"/>
+        <w:ind w:left="540"/>
+        <w:jc w:val="both"/>
+        <w:rPr>
+          <w:rFonts w:ascii="Times New Roman" w:hAnsi="Times New Roman" w:cs="Times New Roman"/>
+          <w:sz w:val="24"/>
+          <w:szCs w:val="24"/>
+          <w:highlight w:val="none"/>
+        </w:rPr>
+      </w:pPr>
+      <w:r>
+        <w:rPr>
+          <w:rFonts w:ascii="Times New Roman" w:hAnsi="Times New Roman" w:cs="Times New Roman"/>
+          <w:sz w:val="24"/>
+          <w:szCs w:val="24"/>
+          <w:highlight w:val="none"/>
+        </w:rPr>
+        <w:t>Penumpang</w:t>
+      </w:r>
+    </w:p>
+    <w:p>
+      <w:pPr>
+        <w:pStyle w:val="9"/>
+        <w:numPr>
+          <w:ilvl w:val="0"/>
+          <w:numId w:val="0"/>
+        </w:numPr>
+        <w:tabs>
+          <w:tab w:val="clear" w:pos="425"/>
+        </w:tabs>
+        <w:spacing w:line="480" w:lineRule="auto"/>
+        <w:ind w:left="180" w:leftChars="0"/>
+        <w:jc w:val="both"/>
+        <w:rPr>
+          <w:rFonts w:ascii="Times New Roman" w:hAnsi="Times New Roman" w:cs="Times New Roman"/>
+          <w:sz w:val="24"/>
+          <w:szCs w:val="24"/>
+          <w:highlight w:val="none"/>
+        </w:rPr>
+      </w:pPr>
+      <w:r>
+        <w:rPr>
+          <w:rFonts w:ascii="Times New Roman" w:hAnsi="Times New Roman" w:cs="Times New Roman"/>
+          <w:sz w:val="24"/>
+          <w:szCs w:val="24"/>
+          <w:highlight w:val="none"/>
+        </w:rPr>
+        <w:t>Tabel penumpang digunakan untuk menyimpan data penumpang pesawat-pesawat dari setiap penerbangan yang ada.</w:t>
+      </w:r>
+    </w:p>
+    <w:p>
+      <w:pPr>
+        <w:pStyle w:val="9"/>
+        <w:numPr>
+          <w:ilvl w:val="3"/>
+          <w:numId w:val="7"/>
+        </w:numPr>
+        <w:spacing w:line="480" w:lineRule="auto"/>
+        <w:ind w:left="540"/>
+        <w:jc w:val="both"/>
+        <w:rPr>
+          <w:rFonts w:ascii="Times New Roman" w:hAnsi="Times New Roman" w:cs="Times New Roman"/>
+          <w:sz w:val="24"/>
+          <w:szCs w:val="24"/>
+          <w:highlight w:val="none"/>
+        </w:rPr>
+      </w:pPr>
+      <w:r>
+        <w:rPr>
+          <w:rFonts w:ascii="Times New Roman" w:hAnsi="Times New Roman" w:cs="Times New Roman"/>
+          <w:sz w:val="24"/>
+          <w:szCs w:val="24"/>
+          <w:highlight w:val="none"/>
+        </w:rPr>
+        <w:t>Pesawat</w:t>
+      </w:r>
+    </w:p>
+    <w:p>
+      <w:pPr>
+        <w:pStyle w:val="9"/>
+        <w:numPr>
+          <w:ilvl w:val="0"/>
+          <w:numId w:val="0"/>
+        </w:numPr>
+        <w:tabs>
+          <w:tab w:val="clear" w:pos="425"/>
+        </w:tabs>
+        <w:spacing w:line="480" w:lineRule="auto"/>
+        <w:ind w:left="180" w:leftChars="0"/>
+        <w:jc w:val="both"/>
+        <w:rPr>
+          <w:rFonts w:ascii="Times New Roman" w:hAnsi="Times New Roman" w:cs="Times New Roman"/>
+          <w:sz w:val="24"/>
+          <w:szCs w:val="24"/>
+          <w:highlight w:val="none"/>
+        </w:rPr>
+      </w:pPr>
+      <w:r>
+        <w:rPr>
+          <w:rFonts w:ascii="Times New Roman" w:hAnsi="Times New Roman" w:cs="Times New Roman"/>
+          <w:sz w:val="24"/>
+          <w:szCs w:val="24"/>
+          <w:highlight w:val="none"/>
+        </w:rPr>
+        <w:t>Tabel pesawat digunakan untuk menyimpan data pesawat dan juga jenis-jenis pesawat.</w:t>
+      </w:r>
+    </w:p>
+    <w:p>
+      <w:pPr>
+        <w:pStyle w:val="9"/>
+        <w:numPr>
+          <w:ilvl w:val="3"/>
+          <w:numId w:val="7"/>
+        </w:numPr>
+        <w:spacing w:line="480" w:lineRule="auto"/>
+        <w:ind w:left="540"/>
+        <w:jc w:val="both"/>
+        <w:rPr>
+          <w:rFonts w:ascii="Times New Roman" w:hAnsi="Times New Roman" w:cs="Times New Roman"/>
+          <w:sz w:val="24"/>
+          <w:szCs w:val="24"/>
+          <w:highlight w:val="none"/>
+        </w:rPr>
+      </w:pPr>
+      <w:r>
+        <w:rPr>
+          <w:rFonts w:ascii="Times New Roman" w:hAnsi="Times New Roman" w:cs="Times New Roman"/>
+          <w:sz w:val="24"/>
+          <w:szCs w:val="24"/>
+          <w:highlight w:val="none"/>
+        </w:rPr>
+        <w:t>Bagasi</w:t>
+      </w:r>
+    </w:p>
+    <w:p>
+      <w:pPr>
+        <w:pStyle w:val="9"/>
+        <w:numPr>
+          <w:ilvl w:val="0"/>
+          <w:numId w:val="0"/>
+        </w:numPr>
+        <w:tabs>
+          <w:tab w:val="clear" w:pos="425"/>
+        </w:tabs>
+        <w:spacing w:line="480" w:lineRule="auto"/>
+        <w:ind w:left="180" w:leftChars="0"/>
+        <w:jc w:val="both"/>
+        <w:rPr>
+          <w:rFonts w:ascii="Times New Roman" w:hAnsi="Times New Roman" w:cs="Times New Roman"/>
+          <w:sz w:val="24"/>
+          <w:szCs w:val="24"/>
+          <w:highlight w:val="none"/>
+        </w:rPr>
+      </w:pPr>
+      <w:r>
+        <w:rPr>
+          <w:rFonts w:ascii="Times New Roman" w:hAnsi="Times New Roman" w:cs="Times New Roman"/>
+          <w:sz w:val="24"/>
+          <w:szCs w:val="24"/>
+          <w:highlight w:val="none"/>
+        </w:rPr>
+        <w:t>Tabel bagasi digunakan untuk menyimpan data barang bawaan penumpang.</w:t>
+      </w:r>
+    </w:p>
+    <w:p>
+      <w:pPr>
+        <w:pStyle w:val="9"/>
+        <w:numPr>
+          <w:ilvl w:val="3"/>
+          <w:numId w:val="7"/>
+        </w:numPr>
+        <w:spacing w:line="480" w:lineRule="auto"/>
+        <w:ind w:left="540"/>
+        <w:jc w:val="both"/>
+        <w:rPr>
+          <w:rFonts w:ascii="Times New Roman" w:hAnsi="Times New Roman" w:cs="Times New Roman"/>
+          <w:sz w:val="24"/>
+          <w:szCs w:val="24"/>
+          <w:highlight w:val="none"/>
+        </w:rPr>
+      </w:pPr>
+      <w:r>
+        <w:rPr>
+          <w:rFonts w:ascii="Times New Roman" w:hAnsi="Times New Roman" w:cs="Times New Roman"/>
+          <w:sz w:val="24"/>
+          <w:szCs w:val="24"/>
+          <w:highlight w:val="none"/>
+        </w:rPr>
+        <w:t>Kargo</w:t>
+      </w:r>
+    </w:p>
+    <w:p>
+      <w:pPr>
+        <w:pStyle w:val="9"/>
+        <w:numPr>
+          <w:ilvl w:val="0"/>
+          <w:numId w:val="0"/>
+        </w:numPr>
+        <w:tabs>
+          <w:tab w:val="clear" w:pos="425"/>
+        </w:tabs>
+        <w:spacing w:line="480" w:lineRule="auto"/>
+        <w:ind w:left="180" w:leftChars="0"/>
+        <w:jc w:val="both"/>
+        <w:rPr>
+          <w:rFonts w:ascii="Times New Roman" w:hAnsi="Times New Roman" w:cs="Times New Roman"/>
+          <w:sz w:val="24"/>
+          <w:szCs w:val="24"/>
+          <w:highlight w:val="none"/>
+        </w:rPr>
+      </w:pPr>
+      <w:r>
+        <w:rPr>
+          <w:rFonts w:ascii="Times New Roman" w:hAnsi="Times New Roman" w:cs="Times New Roman"/>
+          <w:sz w:val="24"/>
+          <w:szCs w:val="24"/>
+          <w:highlight w:val="none"/>
+        </w:rPr>
+        <w:t>Tabel kargo digunakan untuk menyimpan data barang yang akan dikirim ke suatu tujuan.</w:t>
+      </w:r>
+    </w:p>
+    <w:p>
+      <w:pPr>
+        <w:pStyle w:val="9"/>
+        <w:numPr>
+          <w:ilvl w:val="3"/>
+          <w:numId w:val="7"/>
+        </w:numPr>
+        <w:spacing w:line="480" w:lineRule="auto"/>
+        <w:ind w:left="540"/>
+        <w:jc w:val="both"/>
+        <w:rPr>
+          <w:rFonts w:ascii="Times New Roman" w:hAnsi="Times New Roman" w:cs="Times New Roman"/>
+          <w:sz w:val="24"/>
+          <w:szCs w:val="24"/>
+          <w:highlight w:val="none"/>
+        </w:rPr>
+      </w:pPr>
+      <w:r>
+        <w:rPr>
+          <w:rFonts w:ascii="Times New Roman" w:hAnsi="Times New Roman" w:cs="Times New Roman"/>
+          <w:sz w:val="24"/>
+          <w:szCs w:val="24"/>
+          <w:highlight w:val="none"/>
+        </w:rPr>
+        <w:t>Bandara</w:t>
+      </w:r>
+    </w:p>
+    <w:p>
+      <w:pPr>
+        <w:pStyle w:val="9"/>
+        <w:numPr>
+          <w:ilvl w:val="0"/>
+          <w:numId w:val="0"/>
+        </w:numPr>
+        <w:tabs>
+          <w:tab w:val="clear" w:pos="425"/>
+        </w:tabs>
+        <w:spacing w:line="480" w:lineRule="auto"/>
+        <w:ind w:left="180" w:leftChars="0"/>
+        <w:jc w:val="both"/>
+        <w:rPr>
+          <w:rFonts w:ascii="Times New Roman" w:hAnsi="Times New Roman" w:cs="Times New Roman"/>
+          <w:sz w:val="24"/>
+          <w:szCs w:val="24"/>
+          <w:highlight w:val="none"/>
+        </w:rPr>
+      </w:pPr>
+      <w:r>
+        <w:rPr>
+          <w:rFonts w:ascii="Times New Roman" w:hAnsi="Times New Roman" w:cs="Times New Roman"/>
+          <w:sz w:val="24"/>
+          <w:szCs w:val="24"/>
+          <w:highlight w:val="none"/>
+        </w:rPr>
+        <w:t>Tabel bandara digunakan untuk menyimpan data detail bandara disetiap daerah.</w:t>
+      </w:r>
+    </w:p>
+    <w:p>
+      <w:pPr>
+        <w:pStyle w:val="9"/>
+        <w:spacing w:line="480" w:lineRule="auto"/>
+        <w:ind w:left="180"/>
+        <w:jc w:val="both"/>
+        <w:rPr>
+          <w:rFonts w:ascii="Times New Roman" w:hAnsi="Times New Roman" w:cs="Times New Roman"/>
+          <w:sz w:val="24"/>
+          <w:szCs w:val="24"/>
+        </w:rPr>
+      </w:pPr>
+    </w:p>
+    <w:p>
+      <w:pPr>
+        <w:pStyle w:val="16"/>
+        <w:numPr>
+          <w:ilvl w:val="0"/>
+          <w:numId w:val="8"/>
+        </w:numPr>
+        <w:tabs>
+          <w:tab w:val="left" w:pos="425"/>
+        </w:tabs>
+        <w:spacing w:line="480" w:lineRule="auto"/>
+        <w:ind w:left="425" w:leftChars="0" w:hanging="425" w:firstLineChars="0"/>
+        <w:jc w:val="both"/>
+        <w:rPr>
           <w:rFonts w:ascii="Times New Roman" w:hAnsi="Times New Roman"/>
           <w:b/>
           <w:sz w:val="24"/>
@@ -1999,100 +2415,43 @@
       </w:pPr>
       <w:r>
         <w:rPr>
-          <w:rFonts w:ascii="Times New Roman" w:hAnsi="Times New Roman" w:cs="Times New Roman"/>
-          <w:b/>
-          <w:sz w:val="24"/>
-          <w:szCs w:val="24"/>
-        </w:rPr>
-        <w:t>Diagram Alir Data (DAD) Level 1</w:t>
+          <w:rFonts w:ascii="Times New Roman" w:hAnsi="Times New Roman"/>
+          <w:b/>
+          <w:sz w:val="24"/>
+          <w:szCs w:val="24"/>
+        </w:rPr>
+        <w:t>Rancangan Relasi Tabel</w:t>
       </w:r>
     </w:p>
     <w:p>
       <w:pPr>
         <w:pStyle w:val="9"/>
         <w:spacing w:line="480" w:lineRule="auto"/>
-        <w:ind w:left="220" w:leftChars="0" w:firstLine="0" w:firstLineChars="0"/>
-        <w:jc w:val="both"/>
-        <w:rPr>
-          <w:rFonts w:ascii="Times New Roman" w:hAnsi="Times New Roman" w:cs="Times New Roman"/>
-          <w:sz w:val="24"/>
-          <w:szCs w:val="24"/>
-        </w:rPr>
-      </w:pPr>
-      <w:r>
-        <w:rPr>
-          <w:rFonts w:ascii="Times New Roman" w:hAnsi="Times New Roman" w:cs="Times New Roman"/>
-          <w:sz w:val="24"/>
-          <w:szCs w:val="24"/>
-        </w:rPr>
-        <w:t>Diagram Alir Data level 1 ini adalah penjabaran lebih detail tentang perancangan basis data terdistribusi yang akan dibuat, berikut ini adalah DAD level 1 sistem pendukung keputusan ini :</w:t>
+        <w:ind w:left="0"/>
+        <w:jc w:val="both"/>
+        <w:rPr>
+          <w:rFonts w:ascii="Times New Roman" w:hAnsi="Times New Roman" w:cs="Times New Roman"/>
+          <w:sz w:val="24"/>
+          <w:szCs w:val="24"/>
+          <w:highlight w:val="none"/>
+        </w:rPr>
+      </w:pPr>
+      <w:r>
+        <w:rPr>
+          <w:rFonts w:ascii="Times New Roman" w:hAnsi="Times New Roman" w:cs="Times New Roman"/>
+          <w:sz w:val="24"/>
+          <w:szCs w:val="24"/>
+          <w:highlight w:val="none"/>
+        </w:rPr>
+        <w:t>Ada enam tabel yang digunakan dalam pembangunan perancangan basis data terdistribusi ini, diantaranya adalah Pesawat, Bagasi, Kargo, Bandara, Penumpang dan Operator.</w:t>
       </w:r>
     </w:p>
     <w:p>
       <w:pPr>
         <w:pStyle w:val="9"/>
         <w:spacing w:line="480" w:lineRule="auto"/>
-        <w:ind w:left="220" w:leftChars="0" w:firstLine="0" w:firstLineChars="0"/>
-        <w:jc w:val="both"/>
-        <w:rPr>
-          <w:rFonts w:ascii="Times New Roman" w:hAnsi="Times New Roman" w:cs="Times New Roman"/>
-          <w:sz w:val="24"/>
-          <w:szCs w:val="24"/>
-        </w:rPr>
-      </w:pPr>
-    </w:p>
-    <w:p>
-      <w:pPr>
-        <w:pStyle w:val="9"/>
-        <w:spacing w:line="480" w:lineRule="auto"/>
-        <w:ind w:left="220" w:leftChars="0" w:firstLine="0" w:firstLineChars="0"/>
+        <w:ind w:left="0"/>
         <w:jc w:val="center"/>
-        <w:rPr>
-          <w:rFonts w:ascii="Times New Roman" w:hAnsi="Times New Roman" w:cs="Times New Roman"/>
-          <w:sz w:val="24"/>
-          <w:szCs w:val="24"/>
-        </w:rPr>
-      </w:pPr>
-      <w:r>
-        <w:rPr>
-          <w:rFonts w:ascii="Times New Roman" w:hAnsi="Times New Roman" w:cs="Times New Roman"/>
-          <w:b/>
-          <w:bCs/>
-          <w:i w:val="0"/>
-          <w:iCs w:val="0"/>
-          <w:sz w:val="24"/>
-          <w:szCs w:val="24"/>
-          <w:highlight w:val="none"/>
-        </w:rPr>
-        <w:t>Gambar 3.</w:t>
-      </w:r>
-      <w:r>
-        <w:rPr>
-          <w:rFonts w:ascii="Times New Roman" w:hAnsi="Times New Roman" w:cs="Times New Roman"/>
-          <w:b/>
-          <w:bCs/>
-          <w:i w:val="0"/>
-          <w:iCs w:val="0"/>
-          <w:sz w:val="24"/>
-          <w:szCs w:val="24"/>
-          <w:highlight w:val="none"/>
-        </w:rPr>
-        <w:t>3</w:t>
-      </w:r>
-      <w:r>
-        <w:rPr>
-          <w:rFonts w:ascii="Times New Roman" w:hAnsi="Times New Roman" w:cs="Times New Roman"/>
-          <w:b/>
-          <w:bCs/>
-          <w:i w:val="0"/>
-          <w:iCs w:val="0"/>
-          <w:sz w:val="24"/>
-          <w:szCs w:val="24"/>
-          <w:highlight w:val="none"/>
-        </w:rPr>
-        <w:t xml:space="preserve"> </w:t>
-      </w:r>
-      <w:r>
         <w:rPr>
           <w:rFonts w:ascii="Times New Roman" w:hAnsi="Times New Roman" w:cs="Times New Roman"/>
           <w:b w:val="0"/>
@@ -2103,7 +2462,19 @@
           <w:szCs w:val="24"/>
           <w:highlight w:val="none"/>
         </w:rPr>
-        <w:t xml:space="preserve">Diagram Alir Data </w:t>
+      </w:pPr>
+      <w:r>
+        <w:rPr>
+          <w:rFonts w:ascii="Times New Roman" w:hAnsi="Times New Roman" w:cs="Times New Roman"/>
+          <w:b/>
+          <w:bCs/>
+          <w:i w:val="0"/>
+          <w:iCs w:val="0"/>
+          <w:sz w:val="24"/>
+          <w:szCs w:val="24"/>
+          <w:highlight w:val="none"/>
+        </w:rPr>
+        <w:t xml:space="preserve">Gambar 3.4 </w:t>
       </w:r>
       <w:r>
         <w:rPr>
@@ -2116,715 +2487,7 @@
           <w:szCs w:val="24"/>
           <w:highlight w:val="none"/>
         </w:rPr>
-        <w:t>Level 1</w:t>
-      </w:r>
-    </w:p>
-    <w:p>
-      <w:pPr>
-        <w:pStyle w:val="9"/>
-        <w:numPr>
-          <w:numId w:val="0"/>
-        </w:numPr>
-        <w:spacing w:line="480" w:lineRule="auto"/>
-        <w:jc w:val="both"/>
-        <w:rPr>
-          <w:rFonts w:ascii="Times New Roman" w:hAnsi="Times New Roman"/>
-          <w:b/>
-          <w:sz w:val="24"/>
-          <w:szCs w:val="24"/>
-        </w:rPr>
-      </w:pPr>
-    </w:p>
-    <w:p>
-      <w:pPr>
-        <w:pStyle w:val="16"/>
-        <w:numPr>
-          <w:ilvl w:val="3"/>
-          <w:numId w:val="1"/>
-        </w:numPr>
-        <w:spacing w:line="480" w:lineRule="auto"/>
-        <w:ind w:left="1140" w:leftChars="0" w:hanging="1140" w:firstLineChars="0"/>
-        <w:jc w:val="both"/>
-        <w:rPr>
-          <w:rFonts w:ascii="Times New Roman" w:hAnsi="Times New Roman"/>
-          <w:b/>
-          <w:sz w:val="24"/>
-          <w:szCs w:val="24"/>
-        </w:rPr>
-      </w:pPr>
-      <w:r>
-        <w:rPr>
-          <w:rFonts w:ascii="Times New Roman" w:hAnsi="Times New Roman"/>
-          <w:b/>
-          <w:sz w:val="24"/>
-          <w:szCs w:val="24"/>
-        </w:rPr>
-        <w:t>Rancangan Data</w:t>
-      </w:r>
-    </w:p>
-    <w:p>
-      <w:pPr>
-        <w:pStyle w:val="9"/>
-        <w:spacing w:line="480" w:lineRule="auto"/>
-        <w:ind w:left="0"/>
-        <w:jc w:val="both"/>
-        <w:rPr>
-          <w:rFonts w:ascii="Times New Roman" w:hAnsi="Times New Roman" w:cs="Times New Roman"/>
-          <w:sz w:val="24"/>
-          <w:szCs w:val="24"/>
-          <w:highlight w:val="none"/>
-        </w:rPr>
-      </w:pPr>
-      <w:r>
-        <w:rPr>
-          <w:rFonts w:ascii="Times New Roman" w:hAnsi="Times New Roman" w:cs="Times New Roman"/>
-          <w:sz w:val="24"/>
-          <w:szCs w:val="24"/>
-          <w:highlight w:val="none"/>
-        </w:rPr>
-        <w:t>Di dalam rancangan data ini terdapat beberapa tabel yang dibutuhkan untuk menyimpan semua data yang digunakan untuk sistem pendukung keputusan ini.</w:t>
-      </w:r>
-    </w:p>
-    <w:p>
-      <w:pPr>
-        <w:pStyle w:val="9"/>
-        <w:numPr>
-          <w:ilvl w:val="3"/>
-          <w:numId w:val="7"/>
-        </w:numPr>
-        <w:spacing w:line="480" w:lineRule="auto"/>
-        <w:ind w:left="540"/>
-        <w:jc w:val="both"/>
-        <w:rPr>
-          <w:rFonts w:ascii="Times New Roman" w:hAnsi="Times New Roman" w:cs="Times New Roman"/>
-          <w:sz w:val="24"/>
-          <w:szCs w:val="24"/>
-          <w:highlight w:val="none"/>
-        </w:rPr>
-      </w:pPr>
-      <w:r>
-        <w:rPr>
-          <w:rFonts w:ascii="Times New Roman" w:hAnsi="Times New Roman" w:cs="Times New Roman"/>
-          <w:sz w:val="24"/>
-          <w:szCs w:val="24"/>
-          <w:highlight w:val="none"/>
-        </w:rPr>
-        <w:t>Operator</w:t>
-      </w:r>
-    </w:p>
-    <w:p>
-      <w:pPr>
-        <w:pStyle w:val="9"/>
-        <w:spacing w:line="480" w:lineRule="auto"/>
-        <w:ind w:left="180"/>
-        <w:jc w:val="both"/>
-        <w:rPr>
-          <w:rFonts w:ascii="Times New Roman" w:hAnsi="Times New Roman" w:cs="Times New Roman"/>
-          <w:sz w:val="24"/>
-          <w:szCs w:val="24"/>
-          <w:highlight w:val="none"/>
-        </w:rPr>
-      </w:pPr>
-      <w:r>
-        <w:rPr>
-          <w:rFonts w:ascii="Times New Roman" w:hAnsi="Times New Roman" w:cs="Times New Roman"/>
-          <w:sz w:val="24"/>
-          <w:szCs w:val="24"/>
-          <w:highlight w:val="none"/>
-        </w:rPr>
-        <w:t xml:space="preserve">Tabel </w:t>
-      </w:r>
-      <w:r>
-        <w:rPr>
-          <w:rFonts w:ascii="Times New Roman" w:hAnsi="Times New Roman" w:cs="Times New Roman"/>
-          <w:sz w:val="24"/>
-          <w:szCs w:val="24"/>
-          <w:highlight w:val="none"/>
-        </w:rPr>
-        <w:t>operator</w:t>
-      </w:r>
-      <w:r>
-        <w:rPr>
-          <w:rFonts w:ascii="Times New Roman" w:hAnsi="Times New Roman" w:cs="Times New Roman"/>
-          <w:sz w:val="24"/>
-          <w:szCs w:val="24"/>
-          <w:highlight w:val="none"/>
-        </w:rPr>
-        <w:t xml:space="preserve"> digunakan untuk menyimpan data </w:t>
-      </w:r>
-      <w:r>
-        <w:rPr>
-          <w:rFonts w:ascii="Times New Roman" w:hAnsi="Times New Roman" w:cs="Times New Roman"/>
-          <w:sz w:val="24"/>
-          <w:szCs w:val="24"/>
-          <w:highlight w:val="none"/>
-        </w:rPr>
-        <w:t>operator</w:t>
-      </w:r>
-      <w:r>
-        <w:rPr>
-          <w:rFonts w:ascii="Times New Roman" w:hAnsi="Times New Roman" w:cs="Times New Roman"/>
-          <w:sz w:val="24"/>
-          <w:szCs w:val="24"/>
-          <w:highlight w:val="none"/>
-        </w:rPr>
-        <w:t xml:space="preserve"> sistem yang telah dibuat.</w:t>
-      </w:r>
-    </w:p>
-    <w:p>
-      <w:pPr>
-        <w:pStyle w:val="9"/>
-        <w:numPr>
-          <w:ilvl w:val="3"/>
-          <w:numId w:val="7"/>
-        </w:numPr>
-        <w:spacing w:line="480" w:lineRule="auto"/>
-        <w:ind w:left="540"/>
-        <w:jc w:val="both"/>
-        <w:rPr>
-          <w:rFonts w:ascii="Times New Roman" w:hAnsi="Times New Roman" w:cs="Times New Roman"/>
-          <w:sz w:val="24"/>
-          <w:szCs w:val="24"/>
-          <w:highlight w:val="none"/>
-        </w:rPr>
-      </w:pPr>
-      <w:r>
-        <w:rPr>
-          <w:rFonts w:ascii="Times New Roman" w:hAnsi="Times New Roman" w:cs="Times New Roman"/>
-          <w:sz w:val="24"/>
-          <w:szCs w:val="24"/>
-          <w:highlight w:val="none"/>
-        </w:rPr>
-        <w:t>Penumpang</w:t>
-      </w:r>
-    </w:p>
-    <w:p>
-      <w:pPr>
-        <w:pStyle w:val="9"/>
-        <w:numPr>
-          <w:numId w:val="0"/>
-        </w:numPr>
-        <w:spacing w:line="480" w:lineRule="auto"/>
-        <w:ind w:left="180" w:leftChars="0"/>
-        <w:jc w:val="both"/>
-        <w:rPr>
-          <w:rFonts w:ascii="Times New Roman" w:hAnsi="Times New Roman" w:cs="Times New Roman"/>
-          <w:sz w:val="24"/>
-          <w:szCs w:val="24"/>
-          <w:highlight w:val="none"/>
-        </w:rPr>
-      </w:pPr>
-      <w:r>
-        <w:rPr>
-          <w:rFonts w:ascii="Times New Roman" w:hAnsi="Times New Roman" w:cs="Times New Roman"/>
-          <w:sz w:val="24"/>
-          <w:szCs w:val="24"/>
-          <w:highlight w:val="none"/>
-        </w:rPr>
-        <w:t>T</w:t>
-      </w:r>
-      <w:r>
-        <w:rPr>
-          <w:rFonts w:ascii="Times New Roman" w:hAnsi="Times New Roman" w:cs="Times New Roman"/>
-          <w:sz w:val="24"/>
-          <w:szCs w:val="24"/>
-          <w:highlight w:val="none"/>
-        </w:rPr>
-        <w:t>abel penumpang digunakan untuk menyimpan data penumpang pesawat</w:t>
-      </w:r>
-      <w:r>
-        <w:rPr>
-          <w:rFonts w:ascii="Times New Roman" w:hAnsi="Times New Roman" w:cs="Times New Roman"/>
-          <w:sz w:val="24"/>
-          <w:szCs w:val="24"/>
-          <w:highlight w:val="none"/>
-        </w:rPr>
-        <w:t>-pesawat</w:t>
-      </w:r>
-      <w:r>
-        <w:rPr>
-          <w:rFonts w:ascii="Times New Roman" w:hAnsi="Times New Roman" w:cs="Times New Roman"/>
-          <w:sz w:val="24"/>
-          <w:szCs w:val="24"/>
-          <w:highlight w:val="none"/>
-        </w:rPr>
-        <w:t xml:space="preserve"> dari setiap penerbangan yang ada.</w:t>
-      </w:r>
-    </w:p>
-    <w:p>
-      <w:pPr>
-        <w:pStyle w:val="9"/>
-        <w:numPr>
-          <w:ilvl w:val="3"/>
-          <w:numId w:val="7"/>
-        </w:numPr>
-        <w:spacing w:line="480" w:lineRule="auto"/>
-        <w:ind w:left="540"/>
-        <w:jc w:val="both"/>
-        <w:rPr>
-          <w:rFonts w:ascii="Times New Roman" w:hAnsi="Times New Roman" w:cs="Times New Roman"/>
-          <w:sz w:val="24"/>
-          <w:szCs w:val="24"/>
-          <w:highlight w:val="none"/>
-        </w:rPr>
-      </w:pPr>
-      <w:r>
-        <w:rPr>
-          <w:rFonts w:ascii="Times New Roman" w:hAnsi="Times New Roman" w:cs="Times New Roman"/>
-          <w:sz w:val="24"/>
-          <w:szCs w:val="24"/>
-          <w:highlight w:val="none"/>
-        </w:rPr>
-        <w:t>Pesawat</w:t>
-      </w:r>
-    </w:p>
-    <w:p>
-      <w:pPr>
-        <w:pStyle w:val="9"/>
-        <w:numPr>
-          <w:numId w:val="0"/>
-        </w:numPr>
-        <w:spacing w:line="480" w:lineRule="auto"/>
-        <w:ind w:left="180" w:leftChars="0"/>
-        <w:jc w:val="both"/>
-        <w:rPr>
-          <w:rFonts w:ascii="Times New Roman" w:hAnsi="Times New Roman" w:cs="Times New Roman"/>
-          <w:sz w:val="24"/>
-          <w:szCs w:val="24"/>
-          <w:highlight w:val="none"/>
-        </w:rPr>
-      </w:pPr>
-      <w:r>
-        <w:rPr>
-          <w:rFonts w:ascii="Times New Roman" w:hAnsi="Times New Roman" w:cs="Times New Roman"/>
-          <w:sz w:val="24"/>
-          <w:szCs w:val="24"/>
-          <w:highlight w:val="none"/>
-        </w:rPr>
-        <w:t>Tabel pesawat digunakan untuk menyimpan data pesawat dan juga jenis-jenis pesawat.</w:t>
-      </w:r>
-    </w:p>
-    <w:p>
-      <w:pPr>
-        <w:pStyle w:val="9"/>
-        <w:numPr>
-          <w:ilvl w:val="3"/>
-          <w:numId w:val="7"/>
-        </w:numPr>
-        <w:spacing w:line="480" w:lineRule="auto"/>
-        <w:ind w:left="540"/>
-        <w:jc w:val="both"/>
-        <w:rPr>
-          <w:rFonts w:ascii="Times New Roman" w:hAnsi="Times New Roman" w:cs="Times New Roman"/>
-          <w:sz w:val="24"/>
-          <w:szCs w:val="24"/>
-          <w:highlight w:val="none"/>
-        </w:rPr>
-      </w:pPr>
-      <w:r>
-        <w:rPr>
-          <w:rFonts w:ascii="Times New Roman" w:hAnsi="Times New Roman" w:cs="Times New Roman"/>
-          <w:sz w:val="24"/>
-          <w:szCs w:val="24"/>
-          <w:highlight w:val="none"/>
-        </w:rPr>
-        <w:t>Bagasi</w:t>
-      </w:r>
-    </w:p>
-    <w:p>
-      <w:pPr>
-        <w:pStyle w:val="9"/>
-        <w:numPr>
-          <w:numId w:val="0"/>
-        </w:numPr>
-        <w:spacing w:line="480" w:lineRule="auto"/>
-        <w:ind w:left="180" w:leftChars="0"/>
-        <w:jc w:val="both"/>
-        <w:rPr>
-          <w:rFonts w:ascii="Times New Roman" w:hAnsi="Times New Roman" w:cs="Times New Roman"/>
-          <w:sz w:val="24"/>
-          <w:szCs w:val="24"/>
-          <w:highlight w:val="none"/>
-        </w:rPr>
-      </w:pPr>
-      <w:r>
-        <w:rPr>
-          <w:rFonts w:ascii="Times New Roman" w:hAnsi="Times New Roman" w:cs="Times New Roman"/>
-          <w:sz w:val="24"/>
-          <w:szCs w:val="24"/>
-          <w:highlight w:val="none"/>
-        </w:rPr>
-        <w:t xml:space="preserve">Tabel </w:t>
-      </w:r>
-      <w:r>
-        <w:rPr>
-          <w:rFonts w:ascii="Times New Roman" w:hAnsi="Times New Roman" w:cs="Times New Roman"/>
-          <w:sz w:val="24"/>
-          <w:szCs w:val="24"/>
-          <w:highlight w:val="none"/>
-        </w:rPr>
-        <w:t>bagasi</w:t>
-      </w:r>
-      <w:r>
-        <w:rPr>
-          <w:rFonts w:ascii="Times New Roman" w:hAnsi="Times New Roman" w:cs="Times New Roman"/>
-          <w:sz w:val="24"/>
-          <w:szCs w:val="24"/>
-          <w:highlight w:val="none"/>
-        </w:rPr>
-        <w:t xml:space="preserve"> digunakan untuk menyimpan data </w:t>
-      </w:r>
-      <w:r>
-        <w:rPr>
-          <w:rFonts w:ascii="Times New Roman" w:hAnsi="Times New Roman" w:cs="Times New Roman"/>
-          <w:sz w:val="24"/>
-          <w:szCs w:val="24"/>
-          <w:highlight w:val="none"/>
-        </w:rPr>
-        <w:t>barang bawaan penumpang.</w:t>
-      </w:r>
-    </w:p>
-    <w:p>
-      <w:pPr>
-        <w:pStyle w:val="9"/>
-        <w:numPr>
-          <w:ilvl w:val="3"/>
-          <w:numId w:val="7"/>
-        </w:numPr>
-        <w:spacing w:line="480" w:lineRule="auto"/>
-        <w:ind w:left="540"/>
-        <w:jc w:val="both"/>
-        <w:rPr>
-          <w:rFonts w:ascii="Times New Roman" w:hAnsi="Times New Roman" w:cs="Times New Roman"/>
-          <w:sz w:val="24"/>
-          <w:szCs w:val="24"/>
-          <w:highlight w:val="none"/>
-        </w:rPr>
-      </w:pPr>
-      <w:r>
-        <w:rPr>
-          <w:rFonts w:ascii="Times New Roman" w:hAnsi="Times New Roman" w:cs="Times New Roman"/>
-          <w:sz w:val="24"/>
-          <w:szCs w:val="24"/>
-          <w:highlight w:val="none"/>
-        </w:rPr>
-        <w:t>Kargo</w:t>
-      </w:r>
-    </w:p>
-    <w:p>
-      <w:pPr>
-        <w:pStyle w:val="9"/>
-        <w:numPr>
-          <w:numId w:val="0"/>
-        </w:numPr>
-        <w:spacing w:line="480" w:lineRule="auto"/>
-        <w:ind w:left="180" w:leftChars="0"/>
-        <w:jc w:val="both"/>
-        <w:rPr>
-          <w:rFonts w:ascii="Times New Roman" w:hAnsi="Times New Roman" w:cs="Times New Roman"/>
-          <w:sz w:val="24"/>
-          <w:szCs w:val="24"/>
-          <w:highlight w:val="none"/>
-        </w:rPr>
-      </w:pPr>
-      <w:r>
-        <w:rPr>
-          <w:rFonts w:ascii="Times New Roman" w:hAnsi="Times New Roman" w:cs="Times New Roman"/>
-          <w:sz w:val="24"/>
-          <w:szCs w:val="24"/>
-          <w:highlight w:val="none"/>
-        </w:rPr>
-        <w:t xml:space="preserve">Tabel </w:t>
-      </w:r>
-      <w:r>
-        <w:rPr>
-          <w:rFonts w:ascii="Times New Roman" w:hAnsi="Times New Roman" w:cs="Times New Roman"/>
-          <w:sz w:val="24"/>
-          <w:szCs w:val="24"/>
-          <w:highlight w:val="none"/>
-        </w:rPr>
-        <w:t>kargo</w:t>
-      </w:r>
-      <w:r>
-        <w:rPr>
-          <w:rFonts w:ascii="Times New Roman" w:hAnsi="Times New Roman" w:cs="Times New Roman"/>
-          <w:sz w:val="24"/>
-          <w:szCs w:val="24"/>
-          <w:highlight w:val="none"/>
-        </w:rPr>
-        <w:t xml:space="preserve"> digunakan untuk menyimpan data </w:t>
-      </w:r>
-      <w:r>
-        <w:rPr>
-          <w:rFonts w:ascii="Times New Roman" w:hAnsi="Times New Roman" w:cs="Times New Roman"/>
-          <w:sz w:val="24"/>
-          <w:szCs w:val="24"/>
-          <w:highlight w:val="none"/>
-        </w:rPr>
-        <w:t>barang yang akan dikirim ke suatu tujuan.</w:t>
-      </w:r>
-    </w:p>
-    <w:p>
-      <w:pPr>
-        <w:pStyle w:val="9"/>
-        <w:numPr>
-          <w:ilvl w:val="3"/>
-          <w:numId w:val="7"/>
-        </w:numPr>
-        <w:spacing w:line="480" w:lineRule="auto"/>
-        <w:ind w:left="540"/>
-        <w:jc w:val="both"/>
-        <w:rPr>
-          <w:rFonts w:ascii="Times New Roman" w:hAnsi="Times New Roman" w:cs="Times New Roman"/>
-          <w:sz w:val="24"/>
-          <w:szCs w:val="24"/>
-          <w:highlight w:val="none"/>
-        </w:rPr>
-      </w:pPr>
-      <w:r>
-        <w:rPr>
-          <w:rFonts w:ascii="Times New Roman" w:hAnsi="Times New Roman" w:cs="Times New Roman"/>
-          <w:sz w:val="24"/>
-          <w:szCs w:val="24"/>
-          <w:highlight w:val="none"/>
-        </w:rPr>
-        <w:t>Bandara</w:t>
-      </w:r>
-    </w:p>
-    <w:p>
-      <w:pPr>
-        <w:pStyle w:val="9"/>
-        <w:numPr>
-          <w:numId w:val="0"/>
-        </w:numPr>
-        <w:spacing w:line="480" w:lineRule="auto"/>
-        <w:ind w:left="180" w:leftChars="0"/>
-        <w:jc w:val="both"/>
-        <w:rPr>
-          <w:rFonts w:ascii="Times New Roman" w:hAnsi="Times New Roman" w:cs="Times New Roman"/>
-          <w:sz w:val="24"/>
-          <w:szCs w:val="24"/>
-          <w:highlight w:val="none"/>
-        </w:rPr>
-      </w:pPr>
-      <w:r>
-        <w:rPr>
-          <w:rFonts w:ascii="Times New Roman" w:hAnsi="Times New Roman" w:cs="Times New Roman"/>
-          <w:sz w:val="24"/>
-          <w:szCs w:val="24"/>
-          <w:highlight w:val="none"/>
-        </w:rPr>
-        <w:t xml:space="preserve">Tabel </w:t>
-      </w:r>
-      <w:r>
-        <w:rPr>
-          <w:rFonts w:ascii="Times New Roman" w:hAnsi="Times New Roman" w:cs="Times New Roman"/>
-          <w:sz w:val="24"/>
-          <w:szCs w:val="24"/>
-          <w:highlight w:val="none"/>
-        </w:rPr>
-        <w:t>bandara</w:t>
-      </w:r>
-      <w:r>
-        <w:rPr>
-          <w:rFonts w:ascii="Times New Roman" w:hAnsi="Times New Roman" w:cs="Times New Roman"/>
-          <w:sz w:val="24"/>
-          <w:szCs w:val="24"/>
-          <w:highlight w:val="none"/>
-        </w:rPr>
-        <w:t xml:space="preserve"> digunakan untuk menyimpan data </w:t>
-      </w:r>
-      <w:r>
-        <w:rPr>
-          <w:rFonts w:ascii="Times New Roman" w:hAnsi="Times New Roman" w:cs="Times New Roman"/>
-          <w:sz w:val="24"/>
-          <w:szCs w:val="24"/>
-          <w:highlight w:val="none"/>
-        </w:rPr>
-        <w:t>detail bandara disetiap daerah.</w:t>
-      </w:r>
-    </w:p>
-    <w:p>
-      <w:pPr>
-        <w:pStyle w:val="9"/>
-        <w:spacing w:line="480" w:lineRule="auto"/>
-        <w:ind w:left="180"/>
-        <w:jc w:val="both"/>
-        <w:rPr>
-          <w:rFonts w:ascii="Times New Roman" w:hAnsi="Times New Roman" w:cs="Times New Roman"/>
-          <w:sz w:val="24"/>
-          <w:szCs w:val="24"/>
-        </w:rPr>
-      </w:pPr>
-    </w:p>
-    <w:p>
-      <w:pPr>
-        <w:pStyle w:val="16"/>
-        <w:numPr>
-          <w:ilvl w:val="0"/>
-          <w:numId w:val="8"/>
-        </w:numPr>
-        <w:tabs>
-          <w:tab w:val="left" w:pos="425"/>
-        </w:tabs>
-        <w:spacing w:line="480" w:lineRule="auto"/>
-        <w:ind w:left="425" w:leftChars="0" w:hanging="425" w:firstLineChars="0"/>
-        <w:jc w:val="both"/>
-        <w:rPr>
-          <w:rFonts w:ascii="Times New Roman" w:hAnsi="Times New Roman"/>
-          <w:b/>
-          <w:sz w:val="24"/>
-          <w:szCs w:val="24"/>
-        </w:rPr>
-      </w:pPr>
-      <w:r>
-        <w:rPr>
-          <w:rFonts w:ascii="Times New Roman" w:hAnsi="Times New Roman"/>
-          <w:b/>
-          <w:sz w:val="24"/>
-          <w:szCs w:val="24"/>
-        </w:rPr>
-        <w:t>Rancangan Relasi Tabel</w:t>
-      </w:r>
-    </w:p>
-    <w:p>
-      <w:pPr>
-        <w:pStyle w:val="9"/>
-        <w:spacing w:line="480" w:lineRule="auto"/>
-        <w:ind w:left="0"/>
-        <w:jc w:val="both"/>
-        <w:rPr>
-          <w:rFonts w:ascii="Times New Roman" w:hAnsi="Times New Roman" w:cs="Times New Roman"/>
-          <w:sz w:val="24"/>
-          <w:szCs w:val="24"/>
-          <w:highlight w:val="none"/>
-        </w:rPr>
-      </w:pPr>
-      <w:r>
-        <w:rPr>
-          <w:rFonts w:ascii="Times New Roman" w:hAnsi="Times New Roman" w:cs="Times New Roman"/>
-          <w:sz w:val="24"/>
-          <w:szCs w:val="24"/>
-          <w:highlight w:val="none"/>
-        </w:rPr>
-        <w:t xml:space="preserve">Ada </w:t>
-      </w:r>
-      <w:r>
-        <w:rPr>
-          <w:rFonts w:ascii="Times New Roman" w:hAnsi="Times New Roman" w:cs="Times New Roman"/>
-          <w:sz w:val="24"/>
-          <w:szCs w:val="24"/>
-          <w:highlight w:val="none"/>
-        </w:rPr>
-        <w:t>enam</w:t>
-      </w:r>
-      <w:r>
-        <w:rPr>
-          <w:rFonts w:ascii="Times New Roman" w:hAnsi="Times New Roman" w:cs="Times New Roman"/>
-          <w:sz w:val="24"/>
-          <w:szCs w:val="24"/>
-          <w:highlight w:val="none"/>
-        </w:rPr>
-        <w:t xml:space="preserve"> tabel yang digunakan dalam pembangunan </w:t>
-      </w:r>
-      <w:r>
-        <w:rPr>
-          <w:rFonts w:ascii="Times New Roman" w:hAnsi="Times New Roman" w:cs="Times New Roman"/>
-          <w:sz w:val="24"/>
-          <w:szCs w:val="24"/>
-          <w:highlight w:val="none"/>
-        </w:rPr>
-        <w:t>perancangan basis data terdistribusi</w:t>
-      </w:r>
-      <w:r>
-        <w:rPr>
-          <w:rFonts w:ascii="Times New Roman" w:hAnsi="Times New Roman" w:cs="Times New Roman"/>
-          <w:sz w:val="24"/>
-          <w:szCs w:val="24"/>
-          <w:highlight w:val="none"/>
-        </w:rPr>
-        <w:t xml:space="preserve"> ini, diantaranya adalah </w:t>
-      </w:r>
-      <w:r>
-        <w:rPr>
-          <w:rFonts w:ascii="Times New Roman" w:hAnsi="Times New Roman" w:cs="Times New Roman"/>
-          <w:sz w:val="24"/>
-          <w:szCs w:val="24"/>
-          <w:highlight w:val="none"/>
-        </w:rPr>
-        <w:t>Pesawat</w:t>
-      </w:r>
-      <w:r>
-        <w:rPr>
-          <w:rFonts w:ascii="Times New Roman" w:hAnsi="Times New Roman" w:cs="Times New Roman"/>
-          <w:sz w:val="24"/>
-          <w:szCs w:val="24"/>
-          <w:highlight w:val="none"/>
-        </w:rPr>
-        <w:t xml:space="preserve">, </w:t>
-      </w:r>
-      <w:r>
-        <w:rPr>
-          <w:rFonts w:ascii="Times New Roman" w:hAnsi="Times New Roman" w:cs="Times New Roman"/>
-          <w:sz w:val="24"/>
-          <w:szCs w:val="24"/>
-          <w:highlight w:val="none"/>
-        </w:rPr>
-        <w:t>Bagasi</w:t>
-      </w:r>
-      <w:r>
-        <w:rPr>
-          <w:rFonts w:ascii="Times New Roman" w:hAnsi="Times New Roman" w:cs="Times New Roman"/>
-          <w:sz w:val="24"/>
-          <w:szCs w:val="24"/>
-          <w:highlight w:val="none"/>
-        </w:rPr>
-        <w:t xml:space="preserve">, </w:t>
-      </w:r>
-      <w:r>
-        <w:rPr>
-          <w:rFonts w:ascii="Times New Roman" w:hAnsi="Times New Roman" w:cs="Times New Roman"/>
-          <w:sz w:val="24"/>
-          <w:szCs w:val="24"/>
-          <w:highlight w:val="none"/>
-        </w:rPr>
-        <w:t>Kargo</w:t>
-      </w:r>
-      <w:r>
-        <w:rPr>
-          <w:rFonts w:ascii="Times New Roman" w:hAnsi="Times New Roman" w:cs="Times New Roman"/>
-          <w:sz w:val="24"/>
-          <w:szCs w:val="24"/>
-          <w:highlight w:val="none"/>
-        </w:rPr>
-        <w:t xml:space="preserve">, </w:t>
-      </w:r>
-      <w:r>
-        <w:rPr>
-          <w:rFonts w:ascii="Times New Roman" w:hAnsi="Times New Roman" w:cs="Times New Roman"/>
-          <w:sz w:val="24"/>
-          <w:szCs w:val="24"/>
-          <w:highlight w:val="none"/>
-        </w:rPr>
-        <w:t>Bandara</w:t>
-      </w:r>
-      <w:r>
-        <w:rPr>
-          <w:rFonts w:ascii="Times New Roman" w:hAnsi="Times New Roman" w:cs="Times New Roman"/>
-          <w:sz w:val="24"/>
-          <w:szCs w:val="24"/>
-          <w:highlight w:val="none"/>
-        </w:rPr>
-        <w:t xml:space="preserve">, </w:t>
-      </w:r>
-      <w:r>
-        <w:rPr>
-          <w:rFonts w:ascii="Times New Roman" w:hAnsi="Times New Roman" w:cs="Times New Roman"/>
-          <w:sz w:val="24"/>
-          <w:szCs w:val="24"/>
-          <w:highlight w:val="none"/>
-        </w:rPr>
-        <w:t>Penumpang dan Operator.</w:t>
+        <w:t>Diagram Relasi antar Tabel</w:t>
       </w:r>
     </w:p>
     <w:p>
@@ -2844,50 +2507,6 @@
           <w:highlight w:val="none"/>
         </w:rPr>
       </w:pPr>
-      <w:r>
-        <w:rPr>
-          <w:rFonts w:ascii="Times New Roman" w:hAnsi="Times New Roman" w:cs="Times New Roman"/>
-          <w:b/>
-          <w:bCs/>
-          <w:i w:val="0"/>
-          <w:iCs w:val="0"/>
-          <w:sz w:val="24"/>
-          <w:szCs w:val="24"/>
-          <w:highlight w:val="none"/>
-        </w:rPr>
-        <w:t xml:space="preserve">Gambar 3.4 </w:t>
-      </w:r>
-      <w:r>
-        <w:rPr>
-          <w:rFonts w:ascii="Times New Roman" w:hAnsi="Times New Roman" w:cs="Times New Roman"/>
-          <w:b w:val="0"/>
-          <w:bCs w:val="0"/>
-          <w:i w:val="0"/>
-          <w:iCs w:val="0"/>
-          <w:sz w:val="24"/>
-          <w:szCs w:val="24"/>
-          <w:highlight w:val="none"/>
-        </w:rPr>
-        <w:t>Diagram Relasi antar Tabel</w:t>
-      </w:r>
-    </w:p>
-    <w:p>
-      <w:pPr>
-        <w:pStyle w:val="9"/>
-        <w:spacing w:line="480" w:lineRule="auto"/>
-        <w:ind w:left="0"/>
-        <w:jc w:val="center"/>
-        <w:rPr>
-          <w:rFonts w:ascii="Times New Roman" w:hAnsi="Times New Roman" w:cs="Times New Roman"/>
-          <w:b w:val="0"/>
-          <w:bCs w:val="0"/>
-          <w:i w:val="0"/>
-          <w:iCs w:val="0"/>
-          <w:sz w:val="24"/>
-          <w:szCs w:val="24"/>
-          <w:highlight w:val="none"/>
-        </w:rPr>
-      </w:pPr>
     </w:p>
     <w:p>
       <w:pPr>
@@ -2941,25 +2560,7 @@
           <w:szCs w:val="24"/>
           <w:highlight w:val="none"/>
         </w:rPr>
-        <w:t xml:space="preserve">Berikut ini adalah struktur tabel yang akan dibuat dalam </w:t>
-      </w:r>
-      <w:r>
-        <w:rPr>
-          <w:rFonts w:ascii="Times New Roman" w:hAnsi="Times New Roman" w:cs="Times New Roman"/>
-          <w:sz w:val="24"/>
-          <w:szCs w:val="24"/>
-          <w:highlight w:val="none"/>
-        </w:rPr>
-        <w:t>perancangan basis data terdistribusi</w:t>
-      </w:r>
-      <w:r>
-        <w:rPr>
-          <w:rFonts w:ascii="Times New Roman" w:hAnsi="Times New Roman" w:cs="Times New Roman"/>
-          <w:sz w:val="24"/>
-          <w:szCs w:val="24"/>
-          <w:highlight w:val="none"/>
-        </w:rPr>
-        <w:t xml:space="preserve"> ini :</w:t>
+        <w:t>Berikut ini adalah struktur tabel yang akan dibuat dalam perancangan basis data terdistribusi ini :</w:t>
       </w:r>
     </w:p>
     <w:p>
@@ -3010,79 +2611,7 @@
           <w:szCs w:val="24"/>
           <w:highlight w:val="none"/>
         </w:rPr>
-        <w:t xml:space="preserve">Tabel </w:t>
-      </w:r>
-      <w:r>
-        <w:rPr>
-          <w:rFonts w:ascii="Times New Roman" w:hAnsi="Times New Roman" w:cs="Times New Roman"/>
-          <w:sz w:val="24"/>
-          <w:szCs w:val="24"/>
-          <w:highlight w:val="none"/>
-        </w:rPr>
-        <w:t>operator</w:t>
-      </w:r>
-      <w:r>
-        <w:rPr>
-          <w:rFonts w:ascii="Times New Roman" w:hAnsi="Times New Roman" w:cs="Times New Roman"/>
-          <w:sz w:val="24"/>
-          <w:szCs w:val="24"/>
-          <w:highlight w:val="none"/>
-        </w:rPr>
-        <w:t xml:space="preserve"> ini digunakan untuk menyimpan semua data pengguna sistem ini, pada </w:t>
-      </w:r>
-      <w:r>
-        <w:rPr>
-          <w:rFonts w:ascii="Times New Roman" w:hAnsi="Times New Roman" w:cs="Times New Roman"/>
-          <w:sz w:val="24"/>
-          <w:szCs w:val="24"/>
-          <w:highlight w:val="none"/>
-        </w:rPr>
-        <w:t>tabel</w:t>
-      </w:r>
-      <w:r>
-        <w:rPr>
-          <w:rFonts w:ascii="Times New Roman" w:hAnsi="Times New Roman" w:cs="Times New Roman"/>
-          <w:sz w:val="24"/>
-          <w:szCs w:val="24"/>
-          <w:highlight w:val="none"/>
-        </w:rPr>
-        <w:t xml:space="preserve"> 3.</w:t>
-      </w:r>
-      <w:r>
-        <w:rPr>
-          <w:rFonts w:ascii="Times New Roman" w:hAnsi="Times New Roman" w:cs="Times New Roman"/>
-          <w:sz w:val="24"/>
-          <w:szCs w:val="24"/>
-          <w:highlight w:val="none"/>
-        </w:rPr>
-        <w:t>1</w:t>
-      </w:r>
-      <w:r>
-        <w:rPr>
-          <w:rFonts w:ascii="Times New Roman" w:hAnsi="Times New Roman" w:cs="Times New Roman"/>
-          <w:sz w:val="24"/>
-          <w:szCs w:val="24"/>
-          <w:highlight w:val="none"/>
-        </w:rPr>
-        <w:t xml:space="preserve"> adalah rancangan struktur tabel </w:t>
-      </w:r>
-      <w:r>
-        <w:rPr>
-          <w:rFonts w:ascii="Times New Roman" w:hAnsi="Times New Roman" w:cs="Times New Roman"/>
-          <w:sz w:val="24"/>
-          <w:szCs w:val="24"/>
-          <w:highlight w:val="none"/>
-        </w:rPr>
-        <w:t>operator</w:t>
-      </w:r>
-      <w:r>
-        <w:rPr>
-          <w:rFonts w:ascii="Times New Roman" w:hAnsi="Times New Roman" w:cs="Times New Roman"/>
-          <w:sz w:val="24"/>
-          <w:szCs w:val="24"/>
-          <w:highlight w:val="none"/>
-        </w:rPr>
-        <w:t xml:space="preserve"> :</w:t>
+        <w:t>Tabel operator ini digunakan untuk menyimpan semua data pengguna sistem ini, pada tabel 3.1 adalah rancangan struktur tabel operator :</w:t>
       </w:r>
     </w:p>
     <w:p>
@@ -3105,27 +2634,7 @@
           <w:szCs w:val="24"/>
           <w:highlight w:val="none"/>
         </w:rPr>
-        <w:t>Tabel 3.</w:t>
-      </w:r>
-      <w:r>
-        <w:rPr>
-          <w:rFonts w:ascii="Times New Roman" w:hAnsi="Times New Roman" w:cs="Times New Roman"/>
-          <w:b/>
-          <w:sz w:val="24"/>
-          <w:szCs w:val="24"/>
-          <w:highlight w:val="none"/>
-        </w:rPr>
-        <w:t>1</w:t>
-      </w:r>
-      <w:r>
-        <w:rPr>
-          <w:rFonts w:ascii="Times New Roman" w:hAnsi="Times New Roman" w:cs="Times New Roman"/>
-          <w:b/>
-          <w:sz w:val="24"/>
-          <w:szCs w:val="24"/>
-          <w:highlight w:val="none"/>
-        </w:rPr>
-        <w:t xml:space="preserve"> </w:t>
+        <w:t xml:space="preserve">Tabel 3.1 </w:t>
       </w:r>
       <w:r>
         <w:rPr>
@@ -3136,40 +2645,7 @@
           <w:szCs w:val="24"/>
           <w:highlight w:val="none"/>
         </w:rPr>
-        <w:t xml:space="preserve">Struktur </w:t>
-      </w:r>
-      <w:r>
-        <w:rPr>
-          <w:rFonts w:ascii="Times New Roman" w:hAnsi="Times New Roman" w:cs="Times New Roman"/>
-          <w:b w:val="0"/>
-          <w:bCs/>
-          <w:sz w:val="24"/>
-          <w:szCs w:val="24"/>
-          <w:highlight w:val="none"/>
-        </w:rPr>
-        <w:t>T</w:t>
-      </w:r>
-      <w:r>
-        <w:rPr>
-          <w:rFonts w:ascii="Times New Roman" w:hAnsi="Times New Roman" w:cs="Times New Roman"/>
-          <w:b w:val="0"/>
-          <w:bCs/>
-          <w:sz w:val="24"/>
-          <w:szCs w:val="24"/>
-          <w:highlight w:val="none"/>
-        </w:rPr>
-        <w:t xml:space="preserve">abel </w:t>
-      </w:r>
-      <w:r>
-        <w:rPr>
-          <w:rFonts w:ascii="Times New Roman" w:hAnsi="Times New Roman" w:cs="Times New Roman"/>
-          <w:b w:val="0"/>
-          <w:bCs/>
-          <w:sz w:val="24"/>
-          <w:szCs w:val="24"/>
-          <w:highlight w:val="none"/>
-        </w:rPr>
-        <w:t>Operator</w:t>
+        <w:t>Struktur Tabel Operator</w:t>
       </w:r>
     </w:p>
     <w:tbl>
@@ -3348,16 +2824,7 @@
                 <w:szCs w:val="20"/>
                 <w:highlight w:val="none"/>
               </w:rPr>
-              <w:t>int</w:t>
-            </w:r>
-            <w:r>
-              <w:rPr>
-                <w:rFonts w:ascii="Times New Roman" w:hAnsi="Times New Roman" w:cs="Times New Roman"/>
-                <w:sz w:val="20"/>
-                <w:szCs w:val="20"/>
-                <w:highlight w:val="none"/>
-              </w:rPr>
-              <w:t>(4)</w:t>
+              <w:t>int(4)</w:t>
             </w:r>
           </w:p>
         </w:tc>
@@ -3416,16 +2883,7 @@
                 <w:szCs w:val="20"/>
                 <w:highlight w:val="none"/>
               </w:rPr>
-              <w:t>u</w:t>
-            </w:r>
-            <w:r>
-              <w:rPr>
-                <w:rFonts w:ascii="Times New Roman" w:hAnsi="Times New Roman" w:cs="Times New Roman"/>
-                <w:sz w:val="20"/>
-                <w:szCs w:val="20"/>
-                <w:highlight w:val="none"/>
-              </w:rPr>
-              <w:t>sername</w:t>
+              <w:t>username</w:t>
             </w:r>
           </w:p>
         </w:tc>
@@ -3452,16 +2910,7 @@
                 <w:szCs w:val="20"/>
                 <w:highlight w:val="none"/>
               </w:rPr>
-              <w:t>v</w:t>
-            </w:r>
-            <w:r>
-              <w:rPr>
-                <w:rFonts w:ascii="Times New Roman" w:hAnsi="Times New Roman" w:cs="Times New Roman"/>
-                <w:sz w:val="20"/>
-                <w:szCs w:val="20"/>
-                <w:highlight w:val="none"/>
-              </w:rPr>
-              <w:t>archar(35)</w:t>
+              <w:t>varchar(35)</w:t>
             </w:r>
           </w:p>
         </w:tc>
@@ -3511,16 +2960,7 @@
                 <w:szCs w:val="20"/>
                 <w:highlight w:val="none"/>
               </w:rPr>
-              <w:t>p</w:t>
-            </w:r>
-            <w:r>
-              <w:rPr>
-                <w:rFonts w:ascii="Times New Roman" w:hAnsi="Times New Roman" w:cs="Times New Roman"/>
-                <w:sz w:val="20"/>
-                <w:szCs w:val="20"/>
-                <w:highlight w:val="none"/>
-              </w:rPr>
-              <w:t>assword</w:t>
+              <w:t>password</w:t>
             </w:r>
           </w:p>
         </w:tc>
@@ -3547,16 +2987,7 @@
                 <w:szCs w:val="20"/>
                 <w:highlight w:val="none"/>
               </w:rPr>
-              <w:t>v</w:t>
-            </w:r>
-            <w:r>
-              <w:rPr>
-                <w:rFonts w:ascii="Times New Roman" w:hAnsi="Times New Roman" w:cs="Times New Roman"/>
-                <w:sz w:val="20"/>
-                <w:szCs w:val="20"/>
-                <w:highlight w:val="none"/>
-              </w:rPr>
-              <w:t>archar(35)</w:t>
+              <w:t>varchar(35)</w:t>
             </w:r>
           </w:p>
         </w:tc>
@@ -3633,16 +3064,7 @@
                 <w:szCs w:val="20"/>
                 <w:highlight w:val="none"/>
               </w:rPr>
-              <w:t>v</w:t>
-            </w:r>
-            <w:r>
-              <w:rPr>
-                <w:rFonts w:ascii="Times New Roman" w:hAnsi="Times New Roman" w:cs="Times New Roman"/>
-                <w:sz w:val="20"/>
-                <w:szCs w:val="20"/>
-                <w:highlight w:val="none"/>
-              </w:rPr>
-              <w:t>archar(35)</w:t>
+              <w:t>varchar(35)</w:t>
             </w:r>
           </w:p>
         </w:tc>
@@ -3710,8 +3132,12 @@
       <w:pPr>
         <w:pStyle w:val="9"/>
         <w:numPr>
+          <w:ilvl w:val="0"/>
           <w:numId w:val="0"/>
         </w:numPr>
+        <w:tabs>
+          <w:tab w:val="clear" w:pos="425"/>
+        </w:tabs>
         <w:spacing w:line="480" w:lineRule="auto"/>
         <w:ind w:left="360" w:leftChars="0"/>
         <w:rPr>
@@ -3728,25 +3154,7 @@
           <w:szCs w:val="24"/>
           <w:highlight w:val="none"/>
         </w:rPr>
-        <w:t>Tabel penumpang ini digunakan untuk menyimpan semua data penumpang yang melakukan penerbangan, pada tabel 3.</w:t>
-      </w:r>
-      <w:r>
-        <w:rPr>
-          <w:rFonts w:ascii="Times New Roman" w:hAnsi="Times New Roman" w:cs="Times New Roman"/>
-          <w:sz w:val="24"/>
-          <w:szCs w:val="24"/>
-          <w:highlight w:val="none"/>
-        </w:rPr>
-        <w:t>2</w:t>
-      </w:r>
-      <w:r>
-        <w:rPr>
-          <w:rFonts w:ascii="Times New Roman" w:hAnsi="Times New Roman" w:cs="Times New Roman"/>
-          <w:sz w:val="24"/>
-          <w:szCs w:val="24"/>
-          <w:highlight w:val="none"/>
-        </w:rPr>
-        <w:t xml:space="preserve"> adalah rancangan struktur tabel penumpang :</w:t>
+        <w:t>Tabel penumpang ini digunakan untuk menyimpan semua data penumpang yang melakukan penerbangan, pada tabel 3.2 adalah rancangan struktur tabel penumpang :</w:t>
       </w:r>
     </w:p>
     <w:p>
@@ -3769,27 +3177,7 @@
           <w:szCs w:val="24"/>
           <w:highlight w:val="none"/>
         </w:rPr>
-        <w:t>Tabel 3.</w:t>
-      </w:r>
-      <w:r>
-        <w:rPr>
-          <w:rFonts w:ascii="Times New Roman" w:hAnsi="Times New Roman" w:cs="Times New Roman"/>
-          <w:b/>
-          <w:sz w:val="24"/>
-          <w:szCs w:val="24"/>
-          <w:highlight w:val="none"/>
-        </w:rPr>
-        <w:t>2</w:t>
-      </w:r>
-      <w:r>
-        <w:rPr>
-          <w:rFonts w:ascii="Times New Roman" w:hAnsi="Times New Roman" w:cs="Times New Roman"/>
-          <w:b/>
-          <w:sz w:val="24"/>
-          <w:szCs w:val="24"/>
-          <w:highlight w:val="none"/>
-        </w:rPr>
-        <w:t xml:space="preserve"> </w:t>
+        <w:t xml:space="preserve">Tabel 3.2 </w:t>
       </w:r>
       <w:r>
         <w:rPr>
@@ -4069,16 +3457,7 @@
                 <w:szCs w:val="20"/>
                 <w:highlight w:val="none"/>
               </w:rPr>
-              <w:t>v</w:t>
-            </w:r>
-            <w:r>
-              <w:rPr>
-                <w:rFonts w:ascii="Times New Roman" w:hAnsi="Times New Roman" w:cs="Times New Roman"/>
-                <w:sz w:val="20"/>
-                <w:szCs w:val="20"/>
-                <w:highlight w:val="none"/>
-              </w:rPr>
-              <w:t>archar(50)</w:t>
+              <w:t>varchar(50)</w:t>
             </w:r>
           </w:p>
         </w:tc>
@@ -4101,13 +3480,372 @@
           </w:p>
         </w:tc>
       </w:tr>
+      <w:tr>
+        <w:trPr>
+          <w:jc w:val="center"/>
+        </w:trPr>
+        <w:tc>
+          <w:tcPr>
+            <w:tcW w:w="2174" w:type="dxa"/>
+          </w:tcPr>
+          <w:p>
+            <w:pPr>
+              <w:pStyle w:val="9"/>
+              <w:spacing w:after="0" w:line="240" w:lineRule="auto"/>
+              <w:ind w:left="0"/>
+              <w:rPr>
+                <w:rFonts w:ascii="Times New Roman" w:hAnsi="Times New Roman" w:cs="Times New Roman"/>
+                <w:sz w:val="20"/>
+                <w:szCs w:val="20"/>
+                <w:highlight w:val="none"/>
+              </w:rPr>
+            </w:pPr>
+            <w:r>
+              <w:rPr>
+                <w:rFonts w:ascii="Times New Roman" w:hAnsi="Times New Roman" w:cs="Times New Roman"/>
+                <w:sz w:val="20"/>
+                <w:szCs w:val="20"/>
+                <w:highlight w:val="none"/>
+              </w:rPr>
+              <w:t>date_birth</w:t>
+            </w:r>
+          </w:p>
+        </w:tc>
+        <w:tc>
+          <w:tcPr>
+            <w:tcW w:w="2136" w:type="dxa"/>
+          </w:tcPr>
+          <w:p>
+            <w:pPr>
+              <w:pStyle w:val="9"/>
+              <w:spacing w:after="0" w:line="240" w:lineRule="auto"/>
+              <w:ind w:left="0"/>
+              <w:rPr>
+                <w:rFonts w:ascii="Times New Roman" w:hAnsi="Times New Roman" w:cs="Times New Roman"/>
+                <w:sz w:val="20"/>
+                <w:szCs w:val="20"/>
+                <w:highlight w:val="none"/>
+              </w:rPr>
+            </w:pPr>
+            <w:r>
+              <w:rPr>
+                <w:rFonts w:ascii="Times New Roman" w:hAnsi="Times New Roman" w:cs="Times New Roman"/>
+                <w:sz w:val="20"/>
+                <w:szCs w:val="20"/>
+                <w:highlight w:val="none"/>
+              </w:rPr>
+              <w:t>date</w:t>
+            </w:r>
+          </w:p>
+        </w:tc>
+        <w:tc>
+          <w:tcPr>
+            <w:tcW w:w="2179" w:type="dxa"/>
+          </w:tcPr>
+          <w:p>
+            <w:pPr>
+              <w:pStyle w:val="9"/>
+              <w:spacing w:after="0" w:line="240" w:lineRule="auto"/>
+              <w:ind w:left="0"/>
+              <w:rPr>
+                <w:rFonts w:ascii="Times New Roman" w:hAnsi="Times New Roman" w:cs="Times New Roman"/>
+                <w:sz w:val="20"/>
+                <w:szCs w:val="20"/>
+                <w:highlight w:val="none"/>
+              </w:rPr>
+            </w:pPr>
+          </w:p>
+        </w:tc>
+      </w:tr>
+      <w:tr>
+        <w:trPr>
+          <w:jc w:val="center"/>
+        </w:trPr>
+        <w:tc>
+          <w:tcPr>
+            <w:tcW w:w="2174" w:type="dxa"/>
+          </w:tcPr>
+          <w:p>
+            <w:pPr>
+              <w:pStyle w:val="9"/>
+              <w:spacing w:after="0" w:line="240" w:lineRule="auto"/>
+              <w:ind w:left="0"/>
+              <w:rPr>
+                <w:rFonts w:ascii="Times New Roman" w:hAnsi="Times New Roman" w:cs="Times New Roman"/>
+                <w:sz w:val="20"/>
+                <w:szCs w:val="20"/>
+                <w:highlight w:val="none"/>
+              </w:rPr>
+            </w:pPr>
+            <w:r>
+              <w:rPr>
+                <w:rFonts w:ascii="Times New Roman" w:hAnsi="Times New Roman" w:cs="Times New Roman"/>
+                <w:sz w:val="20"/>
+                <w:szCs w:val="20"/>
+                <w:highlight w:val="none"/>
+              </w:rPr>
+              <w:t>p</w:t>
+            </w:r>
+            <w:bookmarkStart w:id="0" w:name="_GoBack"/>
+            <w:bookmarkEnd w:id="0"/>
+            <w:r>
+              <w:rPr>
+                <w:rFonts w:ascii="Times New Roman" w:hAnsi="Times New Roman" w:cs="Times New Roman"/>
+                <w:sz w:val="20"/>
+                <w:szCs w:val="20"/>
+                <w:highlight w:val="none"/>
+              </w:rPr>
+              <w:t>lace_birth</w:t>
+            </w:r>
+          </w:p>
+        </w:tc>
+        <w:tc>
+          <w:tcPr>
+            <w:tcW w:w="2136" w:type="dxa"/>
+          </w:tcPr>
+          <w:p>
+            <w:pPr>
+              <w:pStyle w:val="9"/>
+              <w:spacing w:after="0" w:line="240" w:lineRule="auto"/>
+              <w:ind w:left="0"/>
+              <w:rPr>
+                <w:rFonts w:ascii="Times New Roman" w:hAnsi="Times New Roman" w:cs="Times New Roman"/>
+                <w:sz w:val="20"/>
+                <w:szCs w:val="20"/>
+                <w:highlight w:val="none"/>
+              </w:rPr>
+            </w:pPr>
+            <w:r>
+              <w:rPr>
+                <w:rFonts w:ascii="Times New Roman" w:hAnsi="Times New Roman" w:cs="Times New Roman"/>
+                <w:sz w:val="20"/>
+                <w:szCs w:val="20"/>
+                <w:highlight w:val="none"/>
+              </w:rPr>
+              <w:t>varchar(50)</w:t>
+            </w:r>
+          </w:p>
+        </w:tc>
+        <w:tc>
+          <w:tcPr>
+            <w:tcW w:w="2179" w:type="dxa"/>
+          </w:tcPr>
+          <w:p>
+            <w:pPr>
+              <w:pStyle w:val="9"/>
+              <w:spacing w:after="0" w:line="240" w:lineRule="auto"/>
+              <w:ind w:left="0"/>
+              <w:rPr>
+                <w:rFonts w:ascii="Times New Roman" w:hAnsi="Times New Roman" w:cs="Times New Roman"/>
+                <w:sz w:val="20"/>
+                <w:szCs w:val="20"/>
+                <w:highlight w:val="none"/>
+              </w:rPr>
+            </w:pPr>
+          </w:p>
+        </w:tc>
+      </w:tr>
+      <w:tr>
+        <w:trPr>
+          <w:jc w:val="center"/>
+        </w:trPr>
+        <w:tc>
+          <w:tcPr>
+            <w:tcW w:w="2174" w:type="dxa"/>
+          </w:tcPr>
+          <w:p>
+            <w:pPr>
+              <w:pStyle w:val="9"/>
+              <w:spacing w:after="0" w:line="240" w:lineRule="auto"/>
+              <w:ind w:left="0"/>
+              <w:rPr>
+                <w:rFonts w:ascii="Times New Roman" w:hAnsi="Times New Roman" w:cs="Times New Roman"/>
+                <w:sz w:val="20"/>
+                <w:szCs w:val="20"/>
+                <w:highlight w:val="none"/>
+              </w:rPr>
+            </w:pPr>
+            <w:r>
+              <w:rPr>
+                <w:rFonts w:ascii="Times New Roman" w:hAnsi="Times New Roman" w:cs="Times New Roman"/>
+                <w:sz w:val="20"/>
+                <w:szCs w:val="20"/>
+                <w:highlight w:val="none"/>
+              </w:rPr>
+              <w:t>address</w:t>
+            </w:r>
+          </w:p>
+        </w:tc>
+        <w:tc>
+          <w:tcPr>
+            <w:tcW w:w="2136" w:type="dxa"/>
+          </w:tcPr>
+          <w:p>
+            <w:pPr>
+              <w:pStyle w:val="9"/>
+              <w:spacing w:after="0" w:line="240" w:lineRule="auto"/>
+              <w:ind w:left="0"/>
+              <w:rPr>
+                <w:rFonts w:ascii="Times New Roman" w:hAnsi="Times New Roman" w:cs="Times New Roman"/>
+                <w:sz w:val="20"/>
+                <w:szCs w:val="20"/>
+                <w:highlight w:val="none"/>
+              </w:rPr>
+            </w:pPr>
+            <w:r>
+              <w:rPr>
+                <w:rFonts w:ascii="Times New Roman" w:hAnsi="Times New Roman" w:cs="Times New Roman"/>
+                <w:sz w:val="20"/>
+                <w:szCs w:val="20"/>
+                <w:highlight w:val="none"/>
+              </w:rPr>
+              <w:t>varchar(</w:t>
+            </w:r>
+            <w:r>
+              <w:rPr>
+                <w:rFonts w:ascii="Times New Roman" w:hAnsi="Times New Roman" w:cs="Times New Roman"/>
+                <w:sz w:val="20"/>
+                <w:szCs w:val="20"/>
+                <w:highlight w:val="none"/>
+              </w:rPr>
+              <w:t>10</w:t>
+            </w:r>
+            <w:r>
+              <w:rPr>
+                <w:rFonts w:ascii="Times New Roman" w:hAnsi="Times New Roman" w:cs="Times New Roman"/>
+                <w:sz w:val="20"/>
+                <w:szCs w:val="20"/>
+                <w:highlight w:val="none"/>
+              </w:rPr>
+              <w:t>0)</w:t>
+            </w:r>
+          </w:p>
+        </w:tc>
+        <w:tc>
+          <w:tcPr>
+            <w:tcW w:w="2179" w:type="dxa"/>
+          </w:tcPr>
+          <w:p>
+            <w:pPr>
+              <w:pStyle w:val="9"/>
+              <w:spacing w:after="0" w:line="240" w:lineRule="auto"/>
+              <w:ind w:left="0"/>
+              <w:rPr>
+                <w:rFonts w:ascii="Times New Roman" w:hAnsi="Times New Roman" w:cs="Times New Roman"/>
+                <w:sz w:val="20"/>
+                <w:szCs w:val="20"/>
+                <w:highlight w:val="none"/>
+              </w:rPr>
+            </w:pPr>
+          </w:p>
+        </w:tc>
+      </w:tr>
+      <w:tr>
+        <w:trPr>
+          <w:jc w:val="center"/>
+        </w:trPr>
+        <w:tc>
+          <w:tcPr>
+            <w:tcW w:w="2174" w:type="dxa"/>
+          </w:tcPr>
+          <w:p>
+            <w:pPr>
+              <w:pStyle w:val="9"/>
+              <w:spacing w:after="0" w:line="240" w:lineRule="auto"/>
+              <w:ind w:left="0"/>
+              <w:rPr>
+                <w:rFonts w:ascii="Times New Roman" w:hAnsi="Times New Roman" w:cs="Times New Roman"/>
+                <w:sz w:val="20"/>
+                <w:szCs w:val="20"/>
+                <w:highlight w:val="none"/>
+              </w:rPr>
+            </w:pPr>
+            <w:r>
+              <w:rPr>
+                <w:rFonts w:ascii="Times New Roman" w:hAnsi="Times New Roman" w:cs="Times New Roman"/>
+                <w:sz w:val="20"/>
+                <w:szCs w:val="20"/>
+                <w:highlight w:val="none"/>
+              </w:rPr>
+              <w:t>gender</w:t>
+            </w:r>
+          </w:p>
+        </w:tc>
+        <w:tc>
+          <w:tcPr>
+            <w:tcW w:w="2136" w:type="dxa"/>
+          </w:tcPr>
+          <w:p>
+            <w:pPr>
+              <w:pStyle w:val="9"/>
+              <w:spacing w:after="0" w:line="240" w:lineRule="auto"/>
+              <w:ind w:left="0"/>
+              <w:rPr>
+                <w:rFonts w:ascii="Times New Roman" w:hAnsi="Times New Roman" w:cs="Times New Roman"/>
+                <w:sz w:val="20"/>
+                <w:szCs w:val="20"/>
+                <w:highlight w:val="none"/>
+              </w:rPr>
+            </w:pPr>
+            <w:r>
+              <w:rPr>
+                <w:rFonts w:ascii="Times New Roman" w:hAnsi="Times New Roman" w:cs="Times New Roman"/>
+                <w:sz w:val="20"/>
+                <w:szCs w:val="20"/>
+                <w:highlight w:val="none"/>
+              </w:rPr>
+              <w:t>enum(</w:t>
+            </w:r>
+            <w:r>
+              <w:rPr>
+                <w:rFonts w:hint="default" w:ascii="Times New Roman" w:hAnsi="Times New Roman" w:cs="Times New Roman"/>
+                <w:sz w:val="20"/>
+                <w:szCs w:val="20"/>
+                <w:highlight w:val="none"/>
+              </w:rPr>
+              <w:t>‘male’,’female’</w:t>
+            </w:r>
+            <w:r>
+              <w:rPr>
+                <w:rFonts w:ascii="Times New Roman" w:hAnsi="Times New Roman" w:cs="Times New Roman"/>
+                <w:sz w:val="20"/>
+                <w:szCs w:val="20"/>
+                <w:highlight w:val="none"/>
+              </w:rPr>
+              <w:t>)</w:t>
+            </w:r>
+          </w:p>
+        </w:tc>
+        <w:tc>
+          <w:tcPr>
+            <w:tcW w:w="2179" w:type="dxa"/>
+          </w:tcPr>
+          <w:p>
+            <w:pPr>
+              <w:pStyle w:val="9"/>
+              <w:spacing w:after="0" w:line="240" w:lineRule="auto"/>
+              <w:ind w:left="0"/>
+              <w:rPr>
+                <w:rFonts w:ascii="Times New Roman" w:hAnsi="Times New Roman" w:cs="Times New Roman"/>
+                <w:sz w:val="20"/>
+                <w:szCs w:val="20"/>
+                <w:highlight w:val="none"/>
+              </w:rPr>
+            </w:pPr>
+          </w:p>
+        </w:tc>
+      </w:tr>
     </w:tbl>
     <w:p>
       <w:pPr>
         <w:pStyle w:val="9"/>
         <w:numPr>
+          <w:ilvl w:val="0"/>
           <w:numId w:val="0"/>
         </w:numPr>
+        <w:tabs>
+          <w:tab w:val="clear" w:pos="425"/>
+        </w:tabs>
         <w:spacing w:line="480" w:lineRule="auto"/>
         <w:ind w:left="360" w:leftChars="0"/>
         <w:rPr>
@@ -4171,79 +3909,7 @@
           <w:szCs w:val="24"/>
           <w:highlight w:val="none"/>
         </w:rPr>
-        <w:t xml:space="preserve">Tabel </w:t>
-      </w:r>
-      <w:r>
-        <w:rPr>
-          <w:rFonts w:ascii="Times New Roman" w:hAnsi="Times New Roman" w:cs="Times New Roman"/>
-          <w:sz w:val="24"/>
-          <w:szCs w:val="24"/>
-          <w:highlight w:val="none"/>
-        </w:rPr>
-        <w:t>cargo</w:t>
-      </w:r>
-      <w:r>
-        <w:rPr>
-          <w:rFonts w:ascii="Times New Roman" w:hAnsi="Times New Roman" w:cs="Times New Roman"/>
-          <w:sz w:val="24"/>
-          <w:szCs w:val="24"/>
-          <w:highlight w:val="none"/>
-        </w:rPr>
-        <w:t xml:space="preserve"> ini digunakan untuk menyimpan semua data </w:t>
-      </w:r>
-      <w:r>
-        <w:rPr>
-          <w:rFonts w:ascii="Times New Roman" w:hAnsi="Times New Roman" w:cs="Times New Roman"/>
-          <w:sz w:val="24"/>
-          <w:szCs w:val="24"/>
-          <w:highlight w:val="none"/>
-        </w:rPr>
-        <w:t>kargo</w:t>
-      </w:r>
-      <w:r>
-        <w:rPr>
-          <w:rFonts w:ascii="Times New Roman" w:hAnsi="Times New Roman" w:cs="Times New Roman"/>
-          <w:sz w:val="24"/>
-          <w:szCs w:val="24"/>
-          <w:highlight w:val="none"/>
-        </w:rPr>
-        <w:t xml:space="preserve"> yang </w:t>
-      </w:r>
-      <w:r>
-        <w:rPr>
-          <w:rFonts w:ascii="Times New Roman" w:hAnsi="Times New Roman" w:cs="Times New Roman"/>
-          <w:sz w:val="24"/>
-          <w:szCs w:val="24"/>
-          <w:highlight w:val="none"/>
-        </w:rPr>
-        <w:t>ada pada setiap penerbangan</w:t>
-      </w:r>
-      <w:r>
-        <w:rPr>
-          <w:rFonts w:ascii="Times New Roman" w:hAnsi="Times New Roman" w:cs="Times New Roman"/>
-          <w:sz w:val="24"/>
-          <w:szCs w:val="24"/>
-          <w:highlight w:val="none"/>
-        </w:rPr>
-        <w:t xml:space="preserve">, pada tabel 3.3 adalah rancangan struktur tabel </w:t>
-      </w:r>
-      <w:r>
-        <w:rPr>
-          <w:rFonts w:ascii="Times New Roman" w:hAnsi="Times New Roman" w:cs="Times New Roman"/>
-          <w:sz w:val="24"/>
-          <w:szCs w:val="24"/>
-          <w:highlight w:val="none"/>
-        </w:rPr>
-        <w:t>cargo</w:t>
-      </w:r>
-      <w:r>
-        <w:rPr>
-          <w:rFonts w:ascii="Times New Roman" w:hAnsi="Times New Roman" w:cs="Times New Roman"/>
-          <w:sz w:val="24"/>
-          <w:szCs w:val="24"/>
-          <w:highlight w:val="none"/>
-        </w:rPr>
-        <w:t xml:space="preserve"> :</w:t>
+        <w:t>Tabel cargo ini digunakan untuk menyimpan semua data kargo yang ada pada setiap penerbangan, pada tabel 3.3 adalah rancangan struktur tabel cargo :</w:t>
       </w:r>
     </w:p>
     <w:p>
@@ -4497,8 +4163,12 @@
       <w:pPr>
         <w:pStyle w:val="9"/>
         <w:numPr>
+          <w:ilvl w:val="0"/>
           <w:numId w:val="0"/>
         </w:numPr>
+        <w:tabs>
+          <w:tab w:val="clear" w:pos="425"/>
+        </w:tabs>
         <w:spacing w:line="480" w:lineRule="auto"/>
         <w:ind w:left="360" w:leftChars="0"/>
         <w:rPr>
@@ -4563,97 +4233,7 @@
           <w:szCs w:val="24"/>
           <w:highlight w:val="none"/>
         </w:rPr>
-        <w:t xml:space="preserve">Tabel </w:t>
-      </w:r>
-      <w:r>
-        <w:rPr>
-          <w:rFonts w:ascii="Times New Roman" w:hAnsi="Times New Roman" w:cs="Times New Roman"/>
-          <w:sz w:val="24"/>
-          <w:szCs w:val="24"/>
-          <w:highlight w:val="none"/>
-        </w:rPr>
-        <w:t>bandara</w:t>
-      </w:r>
-      <w:r>
-        <w:rPr>
-          <w:rFonts w:ascii="Times New Roman" w:hAnsi="Times New Roman" w:cs="Times New Roman"/>
-          <w:sz w:val="24"/>
-          <w:szCs w:val="24"/>
-          <w:highlight w:val="none"/>
-        </w:rPr>
-        <w:t xml:space="preserve"> ini digunakan untuk menyimpan semua data </w:t>
-      </w:r>
-      <w:r>
-        <w:rPr>
-          <w:rFonts w:ascii="Times New Roman" w:hAnsi="Times New Roman" w:cs="Times New Roman"/>
-          <w:sz w:val="24"/>
-          <w:szCs w:val="24"/>
-          <w:highlight w:val="none"/>
-        </w:rPr>
-        <w:t>bandara</w:t>
-      </w:r>
-      <w:r>
-        <w:rPr>
-          <w:rFonts w:ascii="Times New Roman" w:hAnsi="Times New Roman" w:cs="Times New Roman"/>
-          <w:sz w:val="24"/>
-          <w:szCs w:val="24"/>
-          <w:highlight w:val="none"/>
-        </w:rPr>
-        <w:t xml:space="preserve"> yang </w:t>
-      </w:r>
-      <w:r>
-        <w:rPr>
-          <w:rFonts w:ascii="Times New Roman" w:hAnsi="Times New Roman" w:cs="Times New Roman"/>
-          <w:sz w:val="24"/>
-          <w:szCs w:val="24"/>
-          <w:highlight w:val="none"/>
-        </w:rPr>
-        <w:t>menjadi bandara awal maupun bandara tujuan</w:t>
-      </w:r>
-      <w:r>
-        <w:rPr>
-          <w:rFonts w:ascii="Times New Roman" w:hAnsi="Times New Roman" w:cs="Times New Roman"/>
-          <w:sz w:val="24"/>
-          <w:szCs w:val="24"/>
-          <w:highlight w:val="none"/>
-        </w:rPr>
-        <w:t>, pada tabel 3.</w:t>
-      </w:r>
-      <w:r>
-        <w:rPr>
-          <w:rFonts w:ascii="Times New Roman" w:hAnsi="Times New Roman" w:cs="Times New Roman"/>
-          <w:sz w:val="24"/>
-          <w:szCs w:val="24"/>
-          <w:highlight w:val="none"/>
-        </w:rPr>
-        <w:t>4</w:t>
-      </w:r>
-      <w:r>
-        <w:rPr>
-          <w:rFonts w:ascii="Times New Roman" w:hAnsi="Times New Roman" w:cs="Times New Roman"/>
-          <w:sz w:val="24"/>
-          <w:szCs w:val="24"/>
-          <w:highlight w:val="none"/>
-        </w:rPr>
-        <w:t xml:space="preserve"> adalah rancangan struktur tabel </w:t>
-      </w:r>
-      <w:r>
-        <w:rPr>
-          <w:rFonts w:ascii="Times New Roman" w:hAnsi="Times New Roman" w:cs="Times New Roman"/>
-          <w:sz w:val="24"/>
-          <w:szCs w:val="24"/>
-          <w:highlight w:val="none"/>
-        </w:rPr>
-        <w:t>bandara</w:t>
-      </w:r>
-      <w:r>
-        <w:rPr>
-          <w:rFonts w:ascii="Times New Roman" w:hAnsi="Times New Roman" w:cs="Times New Roman"/>
-          <w:sz w:val="24"/>
-          <w:szCs w:val="24"/>
-          <w:highlight w:val="none"/>
-        </w:rPr>
-        <w:t xml:space="preserve"> :</w:t>
+        <w:t>Tabel bandara ini digunakan untuk menyimpan semua data bandara yang menjadi bandara awal maupun bandara tujuan, pada tabel 3.4 adalah rancangan struktur tabel bandara :</w:t>
       </w:r>
     </w:p>
     <w:p>
@@ -4676,27 +4256,7 @@
           <w:szCs w:val="24"/>
           <w:highlight w:val="none"/>
         </w:rPr>
-        <w:t>Tabel 3.</w:t>
-      </w:r>
-      <w:r>
-        <w:rPr>
-          <w:rFonts w:ascii="Times New Roman" w:hAnsi="Times New Roman" w:cs="Times New Roman"/>
-          <w:b/>
-          <w:sz w:val="24"/>
-          <w:szCs w:val="24"/>
-          <w:highlight w:val="none"/>
-        </w:rPr>
-        <w:t>4</w:t>
-      </w:r>
-      <w:r>
-        <w:rPr>
-          <w:rFonts w:ascii="Times New Roman" w:hAnsi="Times New Roman" w:cs="Times New Roman"/>
-          <w:b/>
-          <w:sz w:val="24"/>
-          <w:szCs w:val="24"/>
-          <w:highlight w:val="none"/>
-        </w:rPr>
-        <w:t xml:space="preserve"> </w:t>
+        <w:t xml:space="preserve">Tabel 3.4 </w:t>
       </w:r>
       <w:r>
         <w:rPr>
@@ -4707,18 +4267,7 @@
           <w:szCs w:val="24"/>
           <w:highlight w:val="none"/>
         </w:rPr>
-        <w:t xml:space="preserve">Struktur Tabel </w:t>
-      </w:r>
-      <w:r>
-        <w:rPr>
-          <w:rFonts w:ascii="Times New Roman" w:hAnsi="Times New Roman" w:cs="Times New Roman"/>
-          <w:b w:val="0"/>
-          <w:bCs/>
-          <w:sz w:val="24"/>
-          <w:szCs w:val="24"/>
-          <w:highlight w:val="none"/>
-        </w:rPr>
-        <w:t>Bandara</w:t>
+        <w:t>Struktur Tabel Bandara</w:t>
       </w:r>
     </w:p>
     <w:tbl>
@@ -4938,8 +4487,12 @@
       <w:pPr>
         <w:pStyle w:val="9"/>
         <w:numPr>
+          <w:ilvl w:val="0"/>
           <w:numId w:val="0"/>
         </w:numPr>
+        <w:tabs>
+          <w:tab w:val="clear" w:pos="425"/>
+        </w:tabs>
         <w:spacing w:line="480" w:lineRule="auto"/>
         <w:ind w:left="360" w:leftChars="0"/>
         <w:rPr>
@@ -5004,97 +4557,7 @@
           <w:szCs w:val="24"/>
           <w:highlight w:val="none"/>
         </w:rPr>
-        <w:t xml:space="preserve">Tabel </w:t>
-      </w:r>
-      <w:r>
-        <w:rPr>
-          <w:rFonts w:ascii="Times New Roman" w:hAnsi="Times New Roman" w:cs="Times New Roman"/>
-          <w:sz w:val="24"/>
-          <w:szCs w:val="24"/>
-          <w:highlight w:val="none"/>
-        </w:rPr>
-        <w:t>bagasi</w:t>
-      </w:r>
-      <w:r>
-        <w:rPr>
-          <w:rFonts w:ascii="Times New Roman" w:hAnsi="Times New Roman" w:cs="Times New Roman"/>
-          <w:sz w:val="24"/>
-          <w:szCs w:val="24"/>
-          <w:highlight w:val="none"/>
-        </w:rPr>
-        <w:t xml:space="preserve"> ini digunakan untuk menyimpan semua data </w:t>
-      </w:r>
-      <w:r>
-        <w:rPr>
-          <w:rFonts w:ascii="Times New Roman" w:hAnsi="Times New Roman" w:cs="Times New Roman"/>
-          <w:sz w:val="24"/>
-          <w:szCs w:val="24"/>
-          <w:highlight w:val="none"/>
-        </w:rPr>
-        <w:t>bagasi</w:t>
-      </w:r>
-      <w:r>
-        <w:rPr>
-          <w:rFonts w:ascii="Times New Roman" w:hAnsi="Times New Roman" w:cs="Times New Roman"/>
-          <w:sz w:val="24"/>
-          <w:szCs w:val="24"/>
-          <w:highlight w:val="none"/>
-        </w:rPr>
-        <w:t xml:space="preserve"> yang </w:t>
-      </w:r>
-      <w:r>
-        <w:rPr>
-          <w:rFonts w:ascii="Times New Roman" w:hAnsi="Times New Roman" w:cs="Times New Roman"/>
-          <w:sz w:val="24"/>
-          <w:szCs w:val="24"/>
-          <w:highlight w:val="none"/>
-        </w:rPr>
-        <w:t>ada pada setiap penerbangan</w:t>
-      </w:r>
-      <w:r>
-        <w:rPr>
-          <w:rFonts w:ascii="Times New Roman" w:hAnsi="Times New Roman" w:cs="Times New Roman"/>
-          <w:sz w:val="24"/>
-          <w:szCs w:val="24"/>
-          <w:highlight w:val="none"/>
-        </w:rPr>
-        <w:t>, pada tabel 3.</w:t>
-      </w:r>
-      <w:r>
-        <w:rPr>
-          <w:rFonts w:ascii="Times New Roman" w:hAnsi="Times New Roman" w:cs="Times New Roman"/>
-          <w:sz w:val="24"/>
-          <w:szCs w:val="24"/>
-          <w:highlight w:val="none"/>
-        </w:rPr>
-        <w:t>5</w:t>
-      </w:r>
-      <w:r>
-        <w:rPr>
-          <w:rFonts w:ascii="Times New Roman" w:hAnsi="Times New Roman" w:cs="Times New Roman"/>
-          <w:sz w:val="24"/>
-          <w:szCs w:val="24"/>
-          <w:highlight w:val="none"/>
-        </w:rPr>
-        <w:t xml:space="preserve"> adalah rancangan struktur tabel </w:t>
-      </w:r>
-      <w:r>
-        <w:rPr>
-          <w:rFonts w:ascii="Times New Roman" w:hAnsi="Times New Roman" w:cs="Times New Roman"/>
-          <w:sz w:val="24"/>
-          <w:szCs w:val="24"/>
-          <w:highlight w:val="none"/>
-        </w:rPr>
-        <w:t>bagasi</w:t>
-      </w:r>
-      <w:r>
-        <w:rPr>
-          <w:rFonts w:ascii="Times New Roman" w:hAnsi="Times New Roman" w:cs="Times New Roman"/>
-          <w:sz w:val="24"/>
-          <w:szCs w:val="24"/>
-          <w:highlight w:val="none"/>
-        </w:rPr>
-        <w:t xml:space="preserve"> :</w:t>
+        <w:t>Tabel bagasi ini digunakan untuk menyimpan semua data bagasi yang ada pada setiap penerbangan, pada tabel 3.5 adalah rancangan struktur tabel bagasi :</w:t>
       </w:r>
     </w:p>
     <w:p>
@@ -5117,27 +4580,7 @@
           <w:szCs w:val="24"/>
           <w:highlight w:val="none"/>
         </w:rPr>
-        <w:t>Tabel 3.</w:t>
-      </w:r>
-      <w:r>
-        <w:rPr>
-          <w:rFonts w:ascii="Times New Roman" w:hAnsi="Times New Roman" w:cs="Times New Roman"/>
-          <w:b/>
-          <w:sz w:val="24"/>
-          <w:szCs w:val="24"/>
-          <w:highlight w:val="none"/>
-        </w:rPr>
-        <w:t>5</w:t>
-      </w:r>
-      <w:r>
-        <w:rPr>
-          <w:rFonts w:ascii="Times New Roman" w:hAnsi="Times New Roman" w:cs="Times New Roman"/>
-          <w:b/>
-          <w:sz w:val="24"/>
-          <w:szCs w:val="24"/>
-          <w:highlight w:val="none"/>
-        </w:rPr>
-        <w:t xml:space="preserve"> </w:t>
+        <w:t xml:space="preserve">Tabel 3.5 </w:t>
       </w:r>
       <w:r>
         <w:rPr>
@@ -5148,18 +4591,7 @@
           <w:szCs w:val="24"/>
           <w:highlight w:val="none"/>
         </w:rPr>
-        <w:t xml:space="preserve">Struktur Tabel </w:t>
-      </w:r>
-      <w:r>
-        <w:rPr>
-          <w:rFonts w:ascii="Times New Roman" w:hAnsi="Times New Roman" w:cs="Times New Roman"/>
-          <w:b w:val="0"/>
-          <w:bCs/>
-          <w:sz w:val="24"/>
-          <w:szCs w:val="24"/>
-          <w:highlight w:val="none"/>
-        </w:rPr>
-        <w:t>Bagasi</w:t>
+        <w:t>Struktur Tabel Bagasi</w:t>
       </w:r>
     </w:p>
     <w:tbl>
@@ -5446,25 +4878,7 @@
           <w:szCs w:val="24"/>
           <w:highlight w:val="none"/>
         </w:rPr>
-        <w:t xml:space="preserve">Didalam bagian ini terdapat beberapa rancangan user interface yang akan dibuat dalam </w:t>
-      </w:r>
-      <w:r>
-        <w:rPr>
-          <w:rFonts w:ascii="Times New Roman" w:hAnsi="Times New Roman" w:cs="Times New Roman"/>
-          <w:sz w:val="24"/>
-          <w:szCs w:val="24"/>
-          <w:highlight w:val="none"/>
-        </w:rPr>
-        <w:t>perancangan basis data terdistribusi</w:t>
-      </w:r>
-      <w:r>
-        <w:rPr>
-          <w:rFonts w:ascii="Times New Roman" w:hAnsi="Times New Roman" w:cs="Times New Roman"/>
-          <w:sz w:val="24"/>
-          <w:szCs w:val="24"/>
-          <w:highlight w:val="none"/>
-        </w:rPr>
-        <w:t xml:space="preserve"> yang akan dibangun :</w:t>
+        <w:t>Didalam bagian ini terdapat beberapa rancangan user interface yang akan dibuat dalam perancangan basis data terdistribusi yang akan dibangun :</w:t>
       </w:r>
     </w:p>
     <w:p>
@@ -5512,16 +4926,7 @@
           <w:szCs w:val="24"/>
           <w:highlight w:val="none"/>
         </w:rPr>
-        <w:t>Form login digunakan oleh user untuk mengakses sistem ini. Untuk mengakses sistem user harus menginputkan username dan password terlebih dahulu. Form login terdapat pada gambar 3.</w:t>
-      </w:r>
-      <w:r>
-        <w:rPr>
-          <w:rFonts w:ascii="Times New Roman" w:hAnsi="Times New Roman" w:cs="Times New Roman"/>
-          <w:sz w:val="24"/>
-          <w:szCs w:val="24"/>
-          <w:highlight w:val="none"/>
-        </w:rPr>
-        <w:t>5</w:t>
+        <w:t>Form login digunakan oleh user untuk mengakses sistem ini. Untuk mengakses sistem user harus menginputkan username dan password terlebih dahulu. Form login terdapat pada gambar 3.5</w:t>
       </w:r>
     </w:p>
     <w:p>
@@ -5559,17 +4964,7 @@
           <w:szCs w:val="24"/>
           <w:highlight w:val="none"/>
         </w:rPr>
-        <w:t>Gambar 3.</w:t>
-      </w:r>
-      <w:r>
-        <w:rPr>
-          <w:rFonts w:ascii="Times New Roman" w:hAnsi="Times New Roman" w:cs="Times New Roman"/>
-          <w:b/>
-          <w:sz w:val="24"/>
-          <w:szCs w:val="24"/>
-          <w:highlight w:val="none"/>
-        </w:rPr>
-        <w:t>5</w:t>
+        <w:t>Gambar 3.5</w:t>
       </w:r>
       <w:r>
         <w:rPr>
@@ -5580,73 +4975,7 @@
           <w:szCs w:val="24"/>
           <w:highlight w:val="none"/>
         </w:rPr>
-        <w:t xml:space="preserve"> </w:t>
-      </w:r>
-      <w:r>
-        <w:rPr>
-          <w:rFonts w:ascii="Times New Roman" w:hAnsi="Times New Roman" w:cs="Times New Roman"/>
-          <w:b w:val="0"/>
-          <w:bCs/>
-          <w:sz w:val="24"/>
-          <w:szCs w:val="24"/>
-          <w:highlight w:val="none"/>
-        </w:rPr>
-        <w:t>R</w:t>
-      </w:r>
-      <w:r>
-        <w:rPr>
-          <w:rFonts w:ascii="Times New Roman" w:hAnsi="Times New Roman" w:cs="Times New Roman"/>
-          <w:b w:val="0"/>
-          <w:bCs/>
-          <w:sz w:val="24"/>
-          <w:szCs w:val="24"/>
-          <w:highlight w:val="none"/>
-        </w:rPr>
-        <w:t xml:space="preserve">ancangan </w:t>
-      </w:r>
-      <w:r>
-        <w:rPr>
-          <w:rFonts w:ascii="Times New Roman" w:hAnsi="Times New Roman" w:cs="Times New Roman"/>
-          <w:b w:val="0"/>
-          <w:bCs/>
-          <w:sz w:val="24"/>
-          <w:szCs w:val="24"/>
-          <w:highlight w:val="none"/>
-        </w:rPr>
-        <w:t>F</w:t>
-      </w:r>
-      <w:r>
-        <w:rPr>
-          <w:rFonts w:ascii="Times New Roman" w:hAnsi="Times New Roman" w:cs="Times New Roman"/>
-          <w:b w:val="0"/>
-          <w:bCs/>
-          <w:sz w:val="24"/>
-          <w:szCs w:val="24"/>
-          <w:highlight w:val="none"/>
-        </w:rPr>
-        <w:t xml:space="preserve">orm </w:t>
-      </w:r>
-      <w:r>
-        <w:rPr>
-          <w:rFonts w:ascii="Times New Roman" w:hAnsi="Times New Roman" w:cs="Times New Roman"/>
-          <w:b w:val="0"/>
-          <w:bCs/>
-          <w:sz w:val="24"/>
-          <w:szCs w:val="24"/>
-          <w:highlight w:val="none"/>
-        </w:rPr>
-        <w:t>L</w:t>
-      </w:r>
-      <w:r>
-        <w:rPr>
-          <w:rFonts w:ascii="Times New Roman" w:hAnsi="Times New Roman" w:cs="Times New Roman"/>
-          <w:b w:val="0"/>
-          <w:bCs/>
-          <w:sz w:val="24"/>
-          <w:szCs w:val="24"/>
-          <w:highlight w:val="none"/>
-        </w:rPr>
-        <w:t>ogin</w:t>
+        <w:t xml:space="preserve"> Rancangan Form Login</w:t>
       </w:r>
     </w:p>
     <w:p>
@@ -5686,16 +5015,7 @@
           <w:szCs w:val="24"/>
           <w:highlight w:val="none"/>
         </w:rPr>
-        <w:t xml:space="preserve">Rancangan </w:t>
-      </w:r>
-      <w:r>
-        <w:rPr>
-          <w:rFonts w:ascii="Times New Roman" w:hAnsi="Times New Roman" w:cs="Times New Roman"/>
-          <w:sz w:val="24"/>
-          <w:szCs w:val="24"/>
-          <w:highlight w:val="none"/>
-        </w:rPr>
-        <w:t>Input Data Penerbangan</w:t>
+        <w:t>Rancangan Input Data Penerbangan</w:t>
       </w:r>
     </w:p>
     <w:p>
@@ -5717,46 +5037,8 @@
           <w:szCs w:val="24"/>
           <w:highlight w:val="none"/>
         </w:rPr>
-        <w:t>Gambar 3.</w:t>
-      </w:r>
-      <w:r>
-        <w:rPr>
-          <w:rFonts w:ascii="Times New Roman" w:hAnsi="Times New Roman" w:cs="Times New Roman"/>
-          <w:sz w:val="24"/>
-          <w:szCs w:val="24"/>
-          <w:highlight w:val="none"/>
-        </w:rPr>
-        <w:t>6</w:t>
-      </w:r>
-      <w:r>
-        <w:rPr>
-          <w:rFonts w:ascii="Times New Roman" w:hAnsi="Times New Roman" w:cs="Times New Roman"/>
-          <w:sz w:val="24"/>
-          <w:szCs w:val="24"/>
-          <w:highlight w:val="none"/>
-        </w:rPr>
-        <w:t xml:space="preserve"> merupakan rancangan </w:t>
-      </w:r>
-      <w:r>
-        <w:rPr>
-          <w:rFonts w:ascii="Times New Roman" w:hAnsi="Times New Roman" w:cs="Times New Roman"/>
-          <w:sz w:val="24"/>
-          <w:szCs w:val="24"/>
-          <w:highlight w:val="none"/>
-        </w:rPr>
-        <w:t>input penerbangan</w:t>
-      </w:r>
-      <w:r>
-        <w:rPr>
-          <w:rFonts w:ascii="Times New Roman" w:hAnsi="Times New Roman" w:cs="Times New Roman"/>
-          <w:sz w:val="24"/>
-          <w:szCs w:val="24"/>
-          <w:highlight w:val="none"/>
-        </w:rPr>
-        <w:t xml:space="preserve"> dalam aplikasi ini.</w:t>
-      </w:r>
-      <w:bookmarkStart w:id="0" w:name="_GoBack"/>
-      <w:bookmarkEnd w:id="0"/>
+        <w:t>Gambar 3.6 merupakan rancangan input penerbangan dalam aplikasi ini.</w:t>
+      </w:r>
     </w:p>
     <w:sectPr>
       <w:headerReference r:id="rId5" w:type="first"/>
@@ -5923,6 +5205,259 @@
 
 <file path=word/numbering.xml><?xml version="1.0" encoding="utf-8"?>
 <w:numbering xmlns:wpc="http://schemas.microsoft.com/office/word/2010/wordprocessingCanvas" xmlns:mc="http://schemas.openxmlformats.org/markup-compatibility/2006" xmlns:o="urn:schemas-microsoft-com:office:office" xmlns:r="http://schemas.openxmlformats.org/officeDocument/2006/relationships" xmlns:m="http://schemas.openxmlformats.org/officeDocument/2006/math" xmlns:v="urn:schemas-microsoft-com:vml" xmlns:wp14="http://schemas.microsoft.com/office/word/2010/wordprocessingDrawing" xmlns:wp="http://schemas.openxmlformats.org/drawingml/2006/wordprocessingDrawing" xmlns:w10="urn:schemas-microsoft-com:office:word" xmlns:w="http://schemas.openxmlformats.org/wordprocessingml/2006/main" xmlns:w14="http://schemas.microsoft.com/office/word/2010/wordml" xmlns:wpg="http://schemas.microsoft.com/office/word/2010/wordprocessingGroup" xmlns:wpi="http://schemas.microsoft.com/office/word/2010/wordprocessingInk" xmlns:wne="http://schemas.microsoft.com/office/word/2006/wordml" xmlns:wps="http://schemas.microsoft.com/office/word/2010/wordprocessingShape" mc:Ignorable="w14 wp14">
+  <w:abstractNum w:abstractNumId="2006741480">
+    <w:nsid w:val="779C71E8"/>
+    <w:multiLevelType w:val="multilevel"/>
+    <w:tmpl w:val="779C71E8"/>
+    <w:lvl w:ilvl="0" w:tentative="1">
+      <w:start w:val="3"/>
+      <w:numFmt w:val="decimal"/>
+      <w:lvlText w:val="%1."/>
+      <w:lvlJc w:val="left"/>
+      <w:pPr>
+        <w:ind w:left="360" w:hanging="360"/>
+      </w:pPr>
+      <w:rPr>
+        <w:rFonts w:hint="default"/>
+      </w:rPr>
+    </w:lvl>
+    <w:lvl w:ilvl="1" w:tentative="1">
+      <w:start w:val="1"/>
+      <w:numFmt w:val="decimal"/>
+      <w:lvlText w:val="%1.%2."/>
+      <w:lvlJc w:val="left"/>
+      <w:pPr>
+        <w:ind w:left="720" w:hanging="360"/>
+      </w:pPr>
+      <w:rPr>
+        <w:rFonts w:hint="default"/>
+      </w:rPr>
+    </w:lvl>
+    <w:lvl w:ilvl="2" w:tentative="1">
+      <w:start w:val="1"/>
+      <w:numFmt w:val="decimal"/>
+      <w:lvlText w:val="%1.%2.%3."/>
+      <w:lvlJc w:val="left"/>
+      <w:pPr>
+        <w:ind w:left="1440" w:hanging="720"/>
+      </w:pPr>
+      <w:rPr>
+        <w:rFonts w:hint="default"/>
+      </w:rPr>
+    </w:lvl>
+    <w:lvl w:ilvl="3" w:tentative="1">
+      <w:start w:val="1"/>
+      <w:numFmt w:val="decimal"/>
+      <w:lvlText w:val="%1.%2.%3.%4."/>
+      <w:lvlJc w:val="left"/>
+      <w:pPr>
+        <w:ind w:left="1800" w:hanging="720"/>
+      </w:pPr>
+      <w:rPr>
+        <w:rFonts w:hint="default"/>
+      </w:rPr>
+    </w:lvl>
+    <w:lvl w:ilvl="4" w:tentative="1">
+      <w:start w:val="1"/>
+      <w:numFmt w:val="decimal"/>
+      <w:lvlText w:val="%1.%2.%3.%4.%5."/>
+      <w:lvlJc w:val="left"/>
+      <w:pPr>
+        <w:ind w:left="2520" w:hanging="1080"/>
+      </w:pPr>
+      <w:rPr>
+        <w:rFonts w:hint="default"/>
+      </w:rPr>
+    </w:lvl>
+    <w:lvl w:ilvl="5" w:tentative="1">
+      <w:start w:val="1"/>
+      <w:numFmt w:val="decimal"/>
+      <w:lvlText w:val="%1.%2.%3.%4.%5.%6."/>
+      <w:lvlJc w:val="left"/>
+      <w:pPr>
+        <w:ind w:left="2880" w:hanging="1080"/>
+      </w:pPr>
+      <w:rPr>
+        <w:rFonts w:hint="default"/>
+      </w:rPr>
+    </w:lvl>
+    <w:lvl w:ilvl="6" w:tentative="1">
+      <w:start w:val="1"/>
+      <w:numFmt w:val="decimal"/>
+      <w:lvlText w:val="%1.%2.%3.%4.%5.%6.%7."/>
+      <w:lvlJc w:val="left"/>
+      <w:pPr>
+        <w:ind w:left="3600" w:hanging="1440"/>
+      </w:pPr>
+      <w:rPr>
+        <w:rFonts w:hint="default"/>
+      </w:rPr>
+    </w:lvl>
+    <w:lvl w:ilvl="7" w:tentative="1">
+      <w:start w:val="1"/>
+      <w:numFmt w:val="decimal"/>
+      <w:lvlText w:val="%1.%2.%3.%4.%5.%6.%7.%8."/>
+      <w:lvlJc w:val="left"/>
+      <w:pPr>
+        <w:ind w:left="3960" w:hanging="1440"/>
+      </w:pPr>
+      <w:rPr>
+        <w:rFonts w:hint="default"/>
+      </w:rPr>
+    </w:lvl>
+    <w:lvl w:ilvl="8" w:tentative="1">
+      <w:start w:val="1"/>
+      <w:numFmt w:val="decimal"/>
+      <w:lvlText w:val="%1.%2.%3.%4.%5.%6.%7.%8.%9."/>
+      <w:lvlJc w:val="left"/>
+      <w:pPr>
+        <w:ind w:left="4680" w:hanging="1800"/>
+      </w:pPr>
+      <w:rPr>
+        <w:rFonts w:hint="default"/>
+      </w:rPr>
+    </w:lvl>
+  </w:abstractNum>
+  <w:abstractNum w:abstractNumId="1496304892">
+    <w:nsid w:val="592FCCFC"/>
+    <w:multiLevelType w:val="multilevel"/>
+    <w:tmpl w:val="592FCCFC"/>
+    <w:lvl w:ilvl="0" w:tentative="1">
+      <w:start w:val="1"/>
+      <w:numFmt w:val="decimal"/>
+      <w:lvlText w:val="%1."/>
+      <w:lvlJc w:val="left"/>
+      <w:pPr>
+        <w:tabs>
+          <w:tab w:val="left" w:pos="425"/>
+        </w:tabs>
+        <w:ind w:left="425" w:leftChars="0" w:hanging="425" w:firstLineChars="0"/>
+      </w:pPr>
+      <w:rPr>
+        <w:rFonts w:hint="default"/>
+      </w:rPr>
+    </w:lvl>
+    <w:lvl w:ilvl="1" w:tentative="1">
+      <w:start w:val="1"/>
+      <w:numFmt w:val="lowerLetter"/>
+      <w:lvlText w:val="%2)"/>
+      <w:lvlJc w:val="left"/>
+      <w:pPr>
+        <w:tabs>
+          <w:tab w:val="left" w:pos="840"/>
+        </w:tabs>
+        <w:ind w:left="840" w:leftChars="0" w:hanging="420" w:firstLineChars="0"/>
+      </w:pPr>
+      <w:rPr>
+        <w:rFonts w:hint="default"/>
+      </w:rPr>
+    </w:lvl>
+    <w:lvl w:ilvl="2" w:tentative="1">
+      <w:start w:val="1"/>
+      <w:numFmt w:val="lowerRoman"/>
+      <w:lvlText w:val="%3."/>
+      <w:lvlJc w:val="left"/>
+      <w:pPr>
+        <w:tabs>
+          <w:tab w:val="left" w:pos="1260"/>
+        </w:tabs>
+        <w:ind w:left="1260" w:leftChars="0" w:hanging="420" w:firstLineChars="0"/>
+      </w:pPr>
+      <w:rPr>
+        <w:rFonts w:hint="default"/>
+      </w:rPr>
+    </w:lvl>
+    <w:lvl w:ilvl="3" w:tentative="1">
+      <w:start w:val="1"/>
+      <w:numFmt w:val="decimal"/>
+      <w:lvlText w:val="%4."/>
+      <w:lvlJc w:val="left"/>
+      <w:pPr>
+        <w:tabs>
+          <w:tab w:val="left" w:pos="1680"/>
+        </w:tabs>
+        <w:ind w:left="1680" w:leftChars="0" w:hanging="420" w:firstLineChars="0"/>
+      </w:pPr>
+      <w:rPr>
+        <w:rFonts w:hint="default"/>
+      </w:rPr>
+    </w:lvl>
+    <w:lvl w:ilvl="4" w:tentative="1">
+      <w:start w:val="1"/>
+      <w:numFmt w:val="lowerLetter"/>
+      <w:lvlText w:val="%5)"/>
+      <w:lvlJc w:val="left"/>
+      <w:pPr>
+        <w:tabs>
+          <w:tab w:val="left" w:pos="2100"/>
+        </w:tabs>
+        <w:ind w:left="2100" w:leftChars="0" w:hanging="420" w:firstLineChars="0"/>
+      </w:pPr>
+      <w:rPr>
+        <w:rFonts w:hint="default"/>
+      </w:rPr>
+    </w:lvl>
+    <w:lvl w:ilvl="5" w:tentative="1">
+      <w:start w:val="1"/>
+      <w:numFmt w:val="lowerRoman"/>
+      <w:lvlText w:val="%6."/>
+      <w:lvlJc w:val="left"/>
+      <w:pPr>
+        <w:tabs>
+          <w:tab w:val="left" w:pos="2520"/>
+        </w:tabs>
+        <w:ind w:left="2520" w:leftChars="0" w:hanging="420" w:firstLineChars="0"/>
+      </w:pPr>
+      <w:rPr>
+        <w:rFonts w:hint="default"/>
+      </w:rPr>
+    </w:lvl>
+    <w:lvl w:ilvl="6" w:tentative="1">
+      <w:start w:val="1"/>
+      <w:numFmt w:val="decimal"/>
+      <w:lvlText w:val="%7."/>
+      <w:lvlJc w:val="left"/>
+      <w:pPr>
+        <w:tabs>
+          <w:tab w:val="left" w:pos="2940"/>
+        </w:tabs>
+        <w:ind w:left="2940" w:leftChars="0" w:hanging="420" w:firstLineChars="0"/>
+      </w:pPr>
+      <w:rPr>
+        <w:rFonts w:hint="default"/>
+      </w:rPr>
+    </w:lvl>
+    <w:lvl w:ilvl="7" w:tentative="1">
+      <w:start w:val="1"/>
+      <w:numFmt w:val="lowerLetter"/>
+      <w:lvlText w:val="%8)"/>
+      <w:lvlJc w:val="left"/>
+      <w:pPr>
+        <w:tabs>
+          <w:tab w:val="left" w:pos="3360"/>
+        </w:tabs>
+        <w:ind w:left="3360" w:leftChars="0" w:hanging="420" w:firstLineChars="0"/>
+      </w:pPr>
+      <w:rPr>
+        <w:rFonts w:hint="default"/>
+      </w:rPr>
+    </w:lvl>
+    <w:lvl w:ilvl="8" w:tentative="1">
+      <w:start w:val="1"/>
+      <w:numFmt w:val="lowerRoman"/>
+      <w:lvlText w:val="%9."/>
+      <w:lvlJc w:val="left"/>
+      <w:pPr>
+        <w:tabs>
+          <w:tab w:val="left" w:pos="3780"/>
+        </w:tabs>
+        <w:ind w:left="3780" w:leftChars="0" w:hanging="420" w:firstLineChars="0"/>
+      </w:pPr>
+      <w:rPr>
+        <w:rFonts w:hint="default"/>
+      </w:rPr>
+    </w:lvl>
+  </w:abstractNum>
   <w:abstractNum w:abstractNumId="1496304835">
     <w:nsid w:val="592FCCC3"/>
     <w:multiLevelType w:val="multilevel"/>
@@ -6057,119 +5592,6 @@
           <w:tab w:val="left" w:pos="3780"/>
         </w:tabs>
         <w:ind w:left="3780" w:leftChars="0" w:hanging="420" w:firstLineChars="0"/>
-      </w:pPr>
-      <w:rPr>
-        <w:rFonts w:hint="default"/>
-      </w:rPr>
-    </w:lvl>
-  </w:abstractNum>
-  <w:abstractNum w:abstractNumId="2006741480">
-    <w:nsid w:val="779C71E8"/>
-    <w:multiLevelType w:val="multilevel"/>
-    <w:tmpl w:val="779C71E8"/>
-    <w:lvl w:ilvl="0" w:tentative="1">
-      <w:start w:val="3"/>
-      <w:numFmt w:val="decimal"/>
-      <w:lvlText w:val="%1."/>
-      <w:lvlJc w:val="left"/>
-      <w:pPr>
-        <w:ind w:left="360" w:hanging="360"/>
-      </w:pPr>
-      <w:rPr>
-        <w:rFonts w:hint="default"/>
-      </w:rPr>
-    </w:lvl>
-    <w:lvl w:ilvl="1" w:tentative="1">
-      <w:start w:val="1"/>
-      <w:numFmt w:val="decimal"/>
-      <w:lvlText w:val="%1.%2."/>
-      <w:lvlJc w:val="left"/>
-      <w:pPr>
-        <w:ind w:left="720" w:hanging="360"/>
-      </w:pPr>
-      <w:rPr>
-        <w:rFonts w:hint="default"/>
-      </w:rPr>
-    </w:lvl>
-    <w:lvl w:ilvl="2" w:tentative="1">
-      <w:start w:val="1"/>
-      <w:numFmt w:val="decimal"/>
-      <w:lvlText w:val="%1.%2.%3."/>
-      <w:lvlJc w:val="left"/>
-      <w:pPr>
-        <w:ind w:left="1440" w:hanging="720"/>
-      </w:pPr>
-      <w:rPr>
-        <w:rFonts w:hint="default"/>
-      </w:rPr>
-    </w:lvl>
-    <w:lvl w:ilvl="3" w:tentative="1">
-      <w:start w:val="1"/>
-      <w:numFmt w:val="decimal"/>
-      <w:lvlText w:val="%1.%2.%3.%4."/>
-      <w:lvlJc w:val="left"/>
-      <w:pPr>
-        <w:ind w:left="1800" w:hanging="720"/>
-      </w:pPr>
-      <w:rPr>
-        <w:rFonts w:hint="default"/>
-      </w:rPr>
-    </w:lvl>
-    <w:lvl w:ilvl="4" w:tentative="1">
-      <w:start w:val="1"/>
-      <w:numFmt w:val="decimal"/>
-      <w:lvlText w:val="%1.%2.%3.%4.%5."/>
-      <w:lvlJc w:val="left"/>
-      <w:pPr>
-        <w:ind w:left="2520" w:hanging="1080"/>
-      </w:pPr>
-      <w:rPr>
-        <w:rFonts w:hint="default"/>
-      </w:rPr>
-    </w:lvl>
-    <w:lvl w:ilvl="5" w:tentative="1">
-      <w:start w:val="1"/>
-      <w:numFmt w:val="decimal"/>
-      <w:lvlText w:val="%1.%2.%3.%4.%5.%6."/>
-      <w:lvlJc w:val="left"/>
-      <w:pPr>
-        <w:ind w:left="2880" w:hanging="1080"/>
-      </w:pPr>
-      <w:rPr>
-        <w:rFonts w:hint="default"/>
-      </w:rPr>
-    </w:lvl>
-    <w:lvl w:ilvl="6" w:tentative="1">
-      <w:start w:val="1"/>
-      <w:numFmt w:val="decimal"/>
-      <w:lvlText w:val="%1.%2.%3.%4.%5.%6.%7."/>
-      <w:lvlJc w:val="left"/>
-      <w:pPr>
-        <w:ind w:left="3600" w:hanging="1440"/>
-      </w:pPr>
-      <w:rPr>
-        <w:rFonts w:hint="default"/>
-      </w:rPr>
-    </w:lvl>
-    <w:lvl w:ilvl="7" w:tentative="1">
-      <w:start w:val="1"/>
-      <w:numFmt w:val="decimal"/>
-      <w:lvlText w:val="%1.%2.%3.%4.%5.%6.%7.%8."/>
-      <w:lvlJc w:val="left"/>
-      <w:pPr>
-        <w:ind w:left="3960" w:hanging="1440"/>
-      </w:pPr>
-      <w:rPr>
-        <w:rFonts w:hint="default"/>
-      </w:rPr>
-    </w:lvl>
-    <w:lvl w:ilvl="8" w:tentative="1">
-      <w:start w:val="1"/>
-      <w:numFmt w:val="decimal"/>
-      <w:lvlText w:val="%1.%2.%3.%4.%5.%6.%7.%8.%9."/>
-      <w:lvlJc w:val="left"/>
-      <w:pPr>
-        <w:ind w:left="4680" w:hanging="1800"/>
       </w:pPr>
       <w:rPr>
         <w:rFonts w:hint="default"/>
@@ -6196,20 +5618,37 @@
       </w:rPr>
     </w:lvl>
   </w:abstractNum>
-  <w:abstractNum w:abstractNumId="1496304892">
-    <w:nsid w:val="592FCCFC"/>
+  <w:abstractNum w:abstractNumId="1496304612">
+    <w:nsid w:val="592FCBE4"/>
+    <w:multiLevelType w:val="singleLevel"/>
+    <w:tmpl w:val="592FCBE4"/>
+    <w:lvl w:ilvl="0" w:tentative="1">
+      <w:start w:val="1"/>
+      <w:numFmt w:val="lowerLetter"/>
+      <w:lvlText w:val="%1)"/>
+      <w:lvlJc w:val="left"/>
+      <w:pPr>
+        <w:tabs>
+          <w:tab w:val="left" w:pos="425"/>
+        </w:tabs>
+        <w:ind w:left="425" w:leftChars="0" w:hanging="425" w:firstLineChars="0"/>
+      </w:pPr>
+      <w:rPr>
+        <w:rFonts w:hint="default"/>
+      </w:rPr>
+    </w:lvl>
+  </w:abstractNum>
+  <w:abstractNum w:abstractNumId="1998876152">
+    <w:nsid w:val="77246DF8"/>
     <w:multiLevelType w:val="multilevel"/>
-    <w:tmpl w:val="592FCCFC"/>
+    <w:tmpl w:val="77246DF8"/>
     <w:lvl w:ilvl="0" w:tentative="1">
       <w:start w:val="1"/>
       <w:numFmt w:val="decimal"/>
       <w:lvlText w:val="%1."/>
       <w:lvlJc w:val="left"/>
       <w:pPr>
-        <w:tabs>
-          <w:tab w:val="left" w:pos="425"/>
-        </w:tabs>
-        <w:ind w:left="425" w:leftChars="0" w:hanging="425" w:firstLineChars="0"/>
+        <w:ind w:left="1080" w:hanging="360"/>
       </w:pPr>
       <w:rPr>
         <w:rFonts w:hint="default"/>
@@ -6218,32 +5657,20 @@
     <w:lvl w:ilvl="1" w:tentative="1">
       <w:start w:val="1"/>
       <w:numFmt w:val="lowerLetter"/>
-      <w:lvlText w:val="%2)"/>
+      <w:lvlText w:val="%2."/>
       <w:lvlJc w:val="left"/>
       <w:pPr>
-        <w:tabs>
-          <w:tab w:val="left" w:pos="840"/>
-        </w:tabs>
-        <w:ind w:left="840" w:leftChars="0" w:hanging="420" w:firstLineChars="0"/>
-      </w:pPr>
-      <w:rPr>
-        <w:rFonts w:hint="default"/>
-      </w:rPr>
+        <w:ind w:left="1800" w:hanging="360"/>
+      </w:pPr>
     </w:lvl>
     <w:lvl w:ilvl="2" w:tentative="1">
       <w:start w:val="1"/>
       <w:numFmt w:val="lowerRoman"/>
       <w:lvlText w:val="%3."/>
-      <w:lvlJc w:val="left"/>
-      <w:pPr>
-        <w:tabs>
-          <w:tab w:val="left" w:pos="1260"/>
-        </w:tabs>
-        <w:ind w:left="1260" w:leftChars="0" w:hanging="420" w:firstLineChars="0"/>
-      </w:pPr>
-      <w:rPr>
-        <w:rFonts w:hint="default"/>
-      </w:rPr>
+      <w:lvlJc w:val="right"/>
+      <w:pPr>
+        <w:ind w:left="2520" w:hanging="180"/>
+      </w:pPr>
     </w:lvl>
     <w:lvl w:ilvl="3" w:tentative="1">
       <w:start w:val="1"/>
@@ -6251,44 +5678,26 @@
       <w:lvlText w:val="%4."/>
       <w:lvlJc w:val="left"/>
       <w:pPr>
-        <w:tabs>
-          <w:tab w:val="left" w:pos="1680"/>
-        </w:tabs>
-        <w:ind w:left="1680" w:leftChars="0" w:hanging="420" w:firstLineChars="0"/>
-      </w:pPr>
-      <w:rPr>
-        <w:rFonts w:hint="default"/>
-      </w:rPr>
+        <w:ind w:left="3240" w:hanging="360"/>
+      </w:pPr>
     </w:lvl>
     <w:lvl w:ilvl="4" w:tentative="1">
       <w:start w:val="1"/>
       <w:numFmt w:val="lowerLetter"/>
-      <w:lvlText w:val="%5)"/>
+      <w:lvlText w:val="%5."/>
       <w:lvlJc w:val="left"/>
       <w:pPr>
-        <w:tabs>
-          <w:tab w:val="left" w:pos="2100"/>
-        </w:tabs>
-        <w:ind w:left="2100" w:leftChars="0" w:hanging="420" w:firstLineChars="0"/>
-      </w:pPr>
-      <w:rPr>
-        <w:rFonts w:hint="default"/>
-      </w:rPr>
+        <w:ind w:left="3960" w:hanging="360"/>
+      </w:pPr>
     </w:lvl>
     <w:lvl w:ilvl="5" w:tentative="1">
       <w:start w:val="1"/>
       <w:numFmt w:val="lowerRoman"/>
       <w:lvlText w:val="%6."/>
-      <w:lvlJc w:val="left"/>
-      <w:pPr>
-        <w:tabs>
-          <w:tab w:val="left" w:pos="2520"/>
-        </w:tabs>
-        <w:ind w:left="2520" w:leftChars="0" w:hanging="420" w:firstLineChars="0"/>
-      </w:pPr>
-      <w:rPr>
-        <w:rFonts w:hint="default"/>
-      </w:rPr>
+      <w:lvlJc w:val="right"/>
+      <w:pPr>
+        <w:ind w:left="4680" w:hanging="180"/>
+      </w:pPr>
     </w:lvl>
     <w:lvl w:ilvl="6" w:tentative="1">
       <w:start w:val="1"/>
@@ -6296,44 +5705,26 @@
       <w:lvlText w:val="%7."/>
       <w:lvlJc w:val="left"/>
       <w:pPr>
-        <w:tabs>
-          <w:tab w:val="left" w:pos="2940"/>
-        </w:tabs>
-        <w:ind w:left="2940" w:leftChars="0" w:hanging="420" w:firstLineChars="0"/>
-      </w:pPr>
-      <w:rPr>
-        <w:rFonts w:hint="default"/>
-      </w:rPr>
+        <w:ind w:left="5400" w:hanging="360"/>
+      </w:pPr>
     </w:lvl>
     <w:lvl w:ilvl="7" w:tentative="1">
       <w:start w:val="1"/>
       <w:numFmt w:val="lowerLetter"/>
-      <w:lvlText w:val="%8)"/>
+      <w:lvlText w:val="%8."/>
       <w:lvlJc w:val="left"/>
       <w:pPr>
-        <w:tabs>
-          <w:tab w:val="left" w:pos="3360"/>
-        </w:tabs>
-        <w:ind w:left="3360" w:leftChars="0" w:hanging="420" w:firstLineChars="0"/>
-      </w:pPr>
-      <w:rPr>
-        <w:rFonts w:hint="default"/>
-      </w:rPr>
+        <w:ind w:left="6120" w:hanging="360"/>
+      </w:pPr>
     </w:lvl>
     <w:lvl w:ilvl="8" w:tentative="1">
       <w:start w:val="1"/>
       <w:numFmt w:val="lowerRoman"/>
       <w:lvlText w:val="%9."/>
-      <w:lvlJc w:val="left"/>
-      <w:pPr>
-        <w:tabs>
-          <w:tab w:val="left" w:pos="3780"/>
-        </w:tabs>
-        <w:ind w:left="3780" w:leftChars="0" w:hanging="420" w:firstLineChars="0"/>
-      </w:pPr>
-      <w:rPr>
-        <w:rFonts w:hint="default"/>
-      </w:rPr>
+      <w:lvlJc w:val="right"/>
+      <w:pPr>
+        <w:ind w:left="6840" w:hanging="180"/>
+      </w:pPr>
     </w:lvl>
   </w:abstractNum>
   <w:abstractNum w:abstractNumId="1843082110">
@@ -6423,26 +5814,6 @@
       <w:pPr>
         <w:ind w:left="7020" w:hanging="180"/>
       </w:pPr>
-    </w:lvl>
-  </w:abstractNum>
-  <w:abstractNum w:abstractNumId="1496304612">
-    <w:nsid w:val="592FCBE4"/>
-    <w:multiLevelType w:val="singleLevel"/>
-    <w:tmpl w:val="592FCBE4"/>
-    <w:lvl w:ilvl="0" w:tentative="1">
-      <w:start w:val="1"/>
-      <w:numFmt w:val="lowerLetter"/>
-      <w:lvlText w:val="%1)"/>
-      <w:lvlJc w:val="left"/>
-      <w:pPr>
-        <w:tabs>
-          <w:tab w:val="left" w:pos="425"/>
-        </w:tabs>
-        <w:ind w:left="425" w:leftChars="0" w:hanging="425" w:firstLineChars="0"/>
-      </w:pPr>
-      <w:rPr>
-        <w:rFonts w:hint="default"/>
-      </w:rPr>
     </w:lvl>
   </w:abstractNum>
   <w:abstractNum w:abstractNumId="1496327776">
@@ -6640,95 +6011,6 @@
       <w:lvlJc w:val="right"/>
       <w:pPr>
         <w:ind w:left="6480" w:hanging="180"/>
-      </w:pPr>
-    </w:lvl>
-  </w:abstractNum>
-  <w:abstractNum w:abstractNumId="1998876152">
-    <w:nsid w:val="77246DF8"/>
-    <w:multiLevelType w:val="multilevel"/>
-    <w:tmpl w:val="77246DF8"/>
-    <w:lvl w:ilvl="0" w:tentative="1">
-      <w:start w:val="1"/>
-      <w:numFmt w:val="decimal"/>
-      <w:lvlText w:val="%1."/>
-      <w:lvlJc w:val="left"/>
-      <w:pPr>
-        <w:ind w:left="1080" w:hanging="360"/>
-      </w:pPr>
-      <w:rPr>
-        <w:rFonts w:hint="default"/>
-      </w:rPr>
-    </w:lvl>
-    <w:lvl w:ilvl="1" w:tentative="1">
-      <w:start w:val="1"/>
-      <w:numFmt w:val="lowerLetter"/>
-      <w:lvlText w:val="%2."/>
-      <w:lvlJc w:val="left"/>
-      <w:pPr>
-        <w:ind w:left="1800" w:hanging="360"/>
-      </w:pPr>
-    </w:lvl>
-    <w:lvl w:ilvl="2" w:tentative="1">
-      <w:start w:val="1"/>
-      <w:numFmt w:val="lowerRoman"/>
-      <w:lvlText w:val="%3."/>
-      <w:lvlJc w:val="right"/>
-      <w:pPr>
-        <w:ind w:left="2520" w:hanging="180"/>
-      </w:pPr>
-    </w:lvl>
-    <w:lvl w:ilvl="3" w:tentative="1">
-      <w:start w:val="1"/>
-      <w:numFmt w:val="decimal"/>
-      <w:lvlText w:val="%4."/>
-      <w:lvlJc w:val="left"/>
-      <w:pPr>
-        <w:ind w:left="3240" w:hanging="360"/>
-      </w:pPr>
-    </w:lvl>
-    <w:lvl w:ilvl="4" w:tentative="1">
-      <w:start w:val="1"/>
-      <w:numFmt w:val="lowerLetter"/>
-      <w:lvlText w:val="%5."/>
-      <w:lvlJc w:val="left"/>
-      <w:pPr>
-        <w:ind w:left="3960" w:hanging="360"/>
-      </w:pPr>
-    </w:lvl>
-    <w:lvl w:ilvl="5" w:tentative="1">
-      <w:start w:val="1"/>
-      <w:numFmt w:val="lowerRoman"/>
-      <w:lvlText w:val="%6."/>
-      <w:lvlJc w:val="right"/>
-      <w:pPr>
-        <w:ind w:left="4680" w:hanging="180"/>
-      </w:pPr>
-    </w:lvl>
-    <w:lvl w:ilvl="6" w:tentative="1">
-      <w:start w:val="1"/>
-      <w:numFmt w:val="decimal"/>
-      <w:lvlText w:val="%7."/>
-      <w:lvlJc w:val="left"/>
-      <w:pPr>
-        <w:ind w:left="5400" w:hanging="360"/>
-      </w:pPr>
-    </w:lvl>
-    <w:lvl w:ilvl="7" w:tentative="1">
-      <w:start w:val="1"/>
-      <w:numFmt w:val="lowerLetter"/>
-      <w:lvlText w:val="%8."/>
-      <w:lvlJc w:val="left"/>
-      <w:pPr>
-        <w:ind w:left="6120" w:hanging="360"/>
-      </w:pPr>
-    </w:lvl>
-    <w:lvl w:ilvl="8" w:tentative="1">
-      <w:start w:val="1"/>
-      <w:numFmt w:val="lowerRoman"/>
-      <w:lvlText w:val="%9."/>
-      <w:lvlJc w:val="right"/>
-      <w:pPr>
-        <w:ind w:left="6840" w:hanging="180"/>
       </w:pPr>
     </w:lvl>
   </w:abstractNum>

</xml_diff>

<commit_message>
This closes #13, closes #14, closes #15, closes #16, closes #17, closes #18, closes #19, closes #20, closes #21 and closes #22
</commit_message>
<xml_diff>
--- a/docs/BAB III.docx
+++ b/docs/BAB III.docx
@@ -1776,9 +1776,9 @@
         </w:rPr>
         <w:drawing>
           <wp:inline distT="0" distB="0" distL="114300" distR="114300">
-            <wp:extent cx="5034280" cy="1347470"/>
-            <wp:effectExtent l="0" t="0" r="13970" b="5080"/>
-            <wp:docPr id="1" name="Picture 1" descr="DFD-0"/>
+            <wp:extent cx="5033010" cy="1179195"/>
+            <wp:effectExtent l="0" t="0" r="15240" b="1905"/>
+            <wp:docPr id="6" name="Picture 6" descr="DFD-0"/>
             <wp:cNvGraphicFramePr>
               <a:graphicFrameLocks xmlns:a="http://schemas.openxmlformats.org/drawingml/2006/main" noChangeAspect="1"/>
             </wp:cNvGraphicFramePr>
@@ -1786,7 +1786,7 @@
               <a:graphicData uri="http://schemas.openxmlformats.org/drawingml/2006/picture">
                 <pic:pic xmlns:pic="http://schemas.openxmlformats.org/drawingml/2006/picture">
                   <pic:nvPicPr>
-                    <pic:cNvPr id="1" name="Picture 1" descr="DFD-0"/>
+                    <pic:cNvPr id="6" name="Picture 6" descr="DFD-0"/>
                     <pic:cNvPicPr>
                       <a:picLocks noChangeAspect="1"/>
                     </pic:cNvPicPr>
@@ -1800,7 +1800,7 @@
                   <pic:spPr>
                     <a:xfrm>
                       <a:off x="0" y="0"/>
-                      <a:ext cx="5034280" cy="1347470"/>
+                      <a:ext cx="5033010" cy="1179195"/>
                     </a:xfrm>
                     <a:prstGeom prst="rect">
                       <a:avLst/>
@@ -1935,6 +1935,50 @@
           <w:szCs w:val="24"/>
         </w:rPr>
       </w:pPr>
+      <w:r>
+        <w:rPr>
+          <w:rFonts w:ascii="Times New Roman" w:hAnsi="Times New Roman" w:cs="Times New Roman"/>
+          <w:sz w:val="24"/>
+          <w:szCs w:val="24"/>
+        </w:rPr>
+        <w:drawing>
+          <wp:inline distT="0" distB="0" distL="114300" distR="114300">
+            <wp:extent cx="5036820" cy="3468370"/>
+            <wp:effectExtent l="0" t="0" r="11430" b="17780"/>
+            <wp:docPr id="5" name="Picture 5" descr="DFD-1"/>
+            <wp:cNvGraphicFramePr>
+              <a:graphicFrameLocks xmlns:a="http://schemas.openxmlformats.org/drawingml/2006/main" noChangeAspect="1"/>
+            </wp:cNvGraphicFramePr>
+            <a:graphic xmlns:a="http://schemas.openxmlformats.org/drawingml/2006/main">
+              <a:graphicData uri="http://schemas.openxmlformats.org/drawingml/2006/picture">
+                <pic:pic xmlns:pic="http://schemas.openxmlformats.org/drawingml/2006/picture">
+                  <pic:nvPicPr>
+                    <pic:cNvPr id="5" name="Picture 5" descr="DFD-1"/>
+                    <pic:cNvPicPr>
+                      <a:picLocks noChangeAspect="1"/>
+                    </pic:cNvPicPr>
+                  </pic:nvPicPr>
+                  <pic:blipFill>
+                    <a:blip r:embed="rId12"/>
+                    <a:stretch>
+                      <a:fillRect/>
+                    </a:stretch>
+                  </pic:blipFill>
+                  <pic:spPr>
+                    <a:xfrm>
+                      <a:off x="0" y="0"/>
+                      <a:ext cx="5036820" cy="3468370"/>
+                    </a:xfrm>
+                    <a:prstGeom prst="rect">
+                      <a:avLst/>
+                    </a:prstGeom>
+                  </pic:spPr>
+                </pic:pic>
+              </a:graphicData>
+            </a:graphic>
+          </wp:inline>
+        </w:drawing>
+      </w:r>
     </w:p>
     <w:p>
       <w:pPr>
@@ -2075,8 +2119,15 @@
     <w:p>
       <w:pPr>
         <w:pStyle w:val="9"/>
-        <w:spacing w:line="480" w:lineRule="auto"/>
-        <w:ind w:left="180"/>
+        <w:numPr>
+          <w:ilvl w:val="0"/>
+          <w:numId w:val="0"/>
+        </w:numPr>
+        <w:tabs>
+          <w:tab w:val="clear" w:pos="425"/>
+        </w:tabs>
+        <w:spacing w:line="480" w:lineRule="auto"/>
+        <w:ind w:left="180" w:leftChars="0"/>
         <w:jc w:val="both"/>
         <w:rPr>
           <w:rFonts w:ascii="Times New Roman" w:hAnsi="Times New Roman" w:cs="Times New Roman"/>
@@ -2092,7 +2143,25 @@
           <w:szCs w:val="24"/>
           <w:highlight w:val="none"/>
         </w:rPr>
-        <w:t>Tabel operator digunakan untuk menyimpan data operator sistem yang telah dibuat.</w:t>
+        <w:t>Tabel operator</w:t>
+      </w:r>
+      <w:r>
+        <w:rPr>
+          <w:rFonts w:ascii="Times New Roman" w:hAnsi="Times New Roman" w:cs="Times New Roman"/>
+          <w:sz w:val="24"/>
+          <w:szCs w:val="24"/>
+          <w:highlight w:val="none"/>
+        </w:rPr>
+        <w:t>s</w:t>
+      </w:r>
+      <w:r>
+        <w:rPr>
+          <w:rFonts w:ascii="Times New Roman" w:hAnsi="Times New Roman" w:cs="Times New Roman"/>
+          <w:sz w:val="24"/>
+          <w:szCs w:val="24"/>
+          <w:highlight w:val="none"/>
+        </w:rPr>
+        <w:t xml:space="preserve"> digunakan untuk menyimpan data operator sistem yang telah dibuat.</w:t>
       </w:r>
     </w:p>
     <w:p>
@@ -2119,7 +2188,7 @@
           <w:szCs w:val="24"/>
           <w:highlight w:val="none"/>
         </w:rPr>
-        <w:t>Penumpang</w:t>
+        <w:t>Pesawat</w:t>
       </w:r>
     </w:p>
     <w:p>
@@ -2149,7 +2218,25 @@
           <w:szCs w:val="24"/>
           <w:highlight w:val="none"/>
         </w:rPr>
-        <w:t>Tabel penumpang digunakan untuk menyimpan data penumpang pesawat-pesawat dari setiap penerbangan yang ada.</w:t>
+        <w:t xml:space="preserve">Tabel </w:t>
+      </w:r>
+      <w:r>
+        <w:rPr>
+          <w:rFonts w:ascii="Times New Roman" w:hAnsi="Times New Roman" w:cs="Times New Roman"/>
+          <w:sz w:val="24"/>
+          <w:szCs w:val="24"/>
+          <w:highlight w:val="none"/>
+        </w:rPr>
+        <w:t xml:space="preserve">planes </w:t>
+      </w:r>
+      <w:r>
+        <w:rPr>
+          <w:rFonts w:ascii="Times New Roman" w:hAnsi="Times New Roman" w:cs="Times New Roman"/>
+          <w:sz w:val="24"/>
+          <w:szCs w:val="24"/>
+          <w:highlight w:val="none"/>
+        </w:rPr>
+        <w:t>digunakan untuk menyimpan data pesawat dan juga jenis-jenis pesawat.</w:t>
       </w:r>
     </w:p>
     <w:p>
@@ -2176,19 +2263,15 @@
           <w:szCs w:val="24"/>
           <w:highlight w:val="none"/>
         </w:rPr>
-        <w:t>Pesawat</w:t>
+        <w:t>Bandara</w:t>
       </w:r>
     </w:p>
     <w:p>
       <w:pPr>
         <w:pStyle w:val="9"/>
         <w:numPr>
-          <w:ilvl w:val="0"/>
           <w:numId w:val="0"/>
         </w:numPr>
-        <w:tabs>
-          <w:tab w:val="clear" w:pos="425"/>
-        </w:tabs>
         <w:spacing w:line="480" w:lineRule="auto"/>
         <w:ind w:left="180" w:leftChars="0"/>
         <w:jc w:val="both"/>
@@ -2206,7 +2289,25 @@
           <w:szCs w:val="24"/>
           <w:highlight w:val="none"/>
         </w:rPr>
-        <w:t>Tabel pesawat digunakan untuk menyimpan data pesawat dan juga jenis-jenis pesawat.</w:t>
+        <w:t xml:space="preserve">Tabel </w:t>
+      </w:r>
+      <w:r>
+        <w:rPr>
+          <w:rFonts w:ascii="Times New Roman" w:hAnsi="Times New Roman" w:cs="Times New Roman"/>
+          <w:sz w:val="24"/>
+          <w:szCs w:val="24"/>
+          <w:highlight w:val="none"/>
+        </w:rPr>
+        <w:t xml:space="preserve">airports </w:t>
+      </w:r>
+      <w:r>
+        <w:rPr>
+          <w:rFonts w:ascii="Times New Roman" w:hAnsi="Times New Roman" w:cs="Times New Roman"/>
+          <w:sz w:val="24"/>
+          <w:szCs w:val="24"/>
+          <w:highlight w:val="none"/>
+        </w:rPr>
+        <w:t>digunakan untuk menyimpan data detail bandara disetiap daerah.</w:t>
       </w:r>
     </w:p>
     <w:p>
@@ -2233,19 +2334,15 @@
           <w:szCs w:val="24"/>
           <w:highlight w:val="none"/>
         </w:rPr>
-        <w:t>Bagasi</w:t>
+        <w:t>Pilot</w:t>
       </w:r>
     </w:p>
     <w:p>
       <w:pPr>
         <w:pStyle w:val="9"/>
         <w:numPr>
-          <w:ilvl w:val="0"/>
           <w:numId w:val="0"/>
         </w:numPr>
-        <w:tabs>
-          <w:tab w:val="clear" w:pos="425"/>
-        </w:tabs>
         <w:spacing w:line="480" w:lineRule="auto"/>
         <w:ind w:left="180" w:leftChars="0"/>
         <w:jc w:val="both"/>
@@ -2263,7 +2360,43 @@
           <w:szCs w:val="24"/>
           <w:highlight w:val="none"/>
         </w:rPr>
-        <w:t>Tabel bagasi digunakan untuk menyimpan data barang bawaan penumpang.</w:t>
+        <w:t xml:space="preserve">Tabel </w:t>
+      </w:r>
+      <w:r>
+        <w:rPr>
+          <w:rFonts w:ascii="Times New Roman" w:hAnsi="Times New Roman" w:cs="Times New Roman"/>
+          <w:sz w:val="24"/>
+          <w:szCs w:val="24"/>
+          <w:highlight w:val="none"/>
+        </w:rPr>
+        <w:t xml:space="preserve">pilots </w:t>
+      </w:r>
+      <w:r>
+        <w:rPr>
+          <w:rFonts w:ascii="Times New Roman" w:hAnsi="Times New Roman" w:cs="Times New Roman"/>
+          <w:sz w:val="24"/>
+          <w:szCs w:val="24"/>
+          <w:highlight w:val="none"/>
+        </w:rPr>
+        <w:t>digunakan untuk menyimpan dat</w:t>
+      </w:r>
+      <w:r>
+        <w:rPr>
+          <w:rFonts w:ascii="Times New Roman" w:hAnsi="Times New Roman" w:cs="Times New Roman"/>
+          <w:sz w:val="24"/>
+          <w:szCs w:val="24"/>
+          <w:highlight w:val="none"/>
+        </w:rPr>
+        <w:t>a pilot</w:t>
+      </w:r>
+      <w:r>
+        <w:rPr>
+          <w:rFonts w:ascii="Times New Roman" w:hAnsi="Times New Roman" w:cs="Times New Roman"/>
+          <w:sz w:val="24"/>
+          <w:szCs w:val="24"/>
+          <w:highlight w:val="none"/>
+        </w:rPr>
+        <w:t>.</w:t>
       </w:r>
     </w:p>
     <w:p>
@@ -2290,94 +2423,7 @@
           <w:szCs w:val="24"/>
           <w:highlight w:val="none"/>
         </w:rPr>
-        <w:t>Kargo</w:t>
-      </w:r>
-    </w:p>
-    <w:p>
-      <w:pPr>
-        <w:pStyle w:val="9"/>
-        <w:numPr>
-          <w:ilvl w:val="0"/>
-          <w:numId w:val="0"/>
-        </w:numPr>
-        <w:tabs>
-          <w:tab w:val="clear" w:pos="425"/>
-        </w:tabs>
-        <w:spacing w:line="480" w:lineRule="auto"/>
-        <w:ind w:left="180" w:leftChars="0"/>
-        <w:jc w:val="both"/>
-        <w:rPr>
-          <w:rFonts w:ascii="Times New Roman" w:hAnsi="Times New Roman" w:cs="Times New Roman"/>
-          <w:sz w:val="24"/>
-          <w:szCs w:val="24"/>
-          <w:highlight w:val="none"/>
-        </w:rPr>
-      </w:pPr>
-      <w:r>
-        <w:rPr>
-          <w:rFonts w:ascii="Times New Roman" w:hAnsi="Times New Roman" w:cs="Times New Roman"/>
-          <w:sz w:val="24"/>
-          <w:szCs w:val="24"/>
-          <w:highlight w:val="none"/>
-        </w:rPr>
-        <w:t>Tabel kargo digunakan untuk menyimpan data barang yang akan dikirim ke suatu tujuan.</w:t>
-      </w:r>
-    </w:p>
-    <w:p>
-      <w:pPr>
-        <w:pStyle w:val="9"/>
-        <w:numPr>
-          <w:ilvl w:val="3"/>
-          <w:numId w:val="7"/>
-        </w:numPr>
-        <w:spacing w:line="480" w:lineRule="auto"/>
-        <w:ind w:left="540"/>
-        <w:jc w:val="both"/>
-        <w:rPr>
-          <w:rFonts w:ascii="Times New Roman" w:hAnsi="Times New Roman" w:cs="Times New Roman"/>
-          <w:sz w:val="24"/>
-          <w:szCs w:val="24"/>
-          <w:highlight w:val="none"/>
-        </w:rPr>
-      </w:pPr>
-      <w:r>
-        <w:rPr>
-          <w:rFonts w:ascii="Times New Roman" w:hAnsi="Times New Roman" w:cs="Times New Roman"/>
-          <w:sz w:val="24"/>
-          <w:szCs w:val="24"/>
-          <w:highlight w:val="none"/>
-        </w:rPr>
-        <w:t>Bandara</w:t>
-      </w:r>
-    </w:p>
-    <w:p>
-      <w:pPr>
-        <w:pStyle w:val="9"/>
-        <w:numPr>
-          <w:ilvl w:val="0"/>
-          <w:numId w:val="0"/>
-        </w:numPr>
-        <w:tabs>
-          <w:tab w:val="clear" w:pos="425"/>
-        </w:tabs>
-        <w:spacing w:line="480" w:lineRule="auto"/>
-        <w:ind w:left="180" w:leftChars="0"/>
-        <w:jc w:val="both"/>
-        <w:rPr>
-          <w:rFonts w:ascii="Times New Roman" w:hAnsi="Times New Roman" w:cs="Times New Roman"/>
-          <w:sz w:val="24"/>
-          <w:szCs w:val="24"/>
-          <w:highlight w:val="none"/>
-        </w:rPr>
-      </w:pPr>
-      <w:r>
-        <w:rPr>
-          <w:rFonts w:ascii="Times New Roman" w:hAnsi="Times New Roman" w:cs="Times New Roman"/>
-          <w:sz w:val="24"/>
-          <w:szCs w:val="24"/>
-          <w:highlight w:val="none"/>
-        </w:rPr>
-        <w:t>Tabel bandara digunakan untuk menyimpan data detail bandara disetiap daerah.</w:t>
+        <w:t>Penerbangan</w:t>
       </w:r>
     </w:p>
     <w:p>
@@ -2390,6 +2436,75 @@
           <w:rFonts w:ascii="Times New Roman" w:hAnsi="Times New Roman" w:cs="Times New Roman"/>
           <w:sz w:val="24"/>
           <w:szCs w:val="24"/>
+          <w:highlight w:val="none"/>
+        </w:rPr>
+      </w:pPr>
+      <w:r>
+        <w:rPr>
+          <w:rFonts w:ascii="Times New Roman" w:hAnsi="Times New Roman" w:cs="Times New Roman"/>
+          <w:sz w:val="24"/>
+          <w:szCs w:val="24"/>
+          <w:highlight w:val="none"/>
+        </w:rPr>
+        <w:t xml:space="preserve">Tabel </w:t>
+      </w:r>
+      <w:r>
+        <w:rPr>
+          <w:rFonts w:ascii="Times New Roman" w:hAnsi="Times New Roman" w:cs="Times New Roman"/>
+          <w:sz w:val="24"/>
+          <w:szCs w:val="24"/>
+          <w:highlight w:val="none"/>
+        </w:rPr>
+        <w:t xml:space="preserve">flights </w:t>
+      </w:r>
+      <w:r>
+        <w:rPr>
+          <w:rFonts w:ascii="Times New Roman" w:hAnsi="Times New Roman" w:cs="Times New Roman"/>
+          <w:sz w:val="24"/>
+          <w:szCs w:val="24"/>
+          <w:highlight w:val="none"/>
+        </w:rPr>
+        <w:t xml:space="preserve">digunakan untuk menyimpan </w:t>
+      </w:r>
+      <w:r>
+        <w:rPr>
+          <w:rFonts w:ascii="Times New Roman" w:hAnsi="Times New Roman" w:cs="Times New Roman"/>
+          <w:sz w:val="24"/>
+          <w:szCs w:val="24"/>
+          <w:highlight w:val="none"/>
+        </w:rPr>
+        <w:t>data penerbangan untuk setiap pesawat yang melakukan penerbangan dari</w:t>
+      </w:r>
+      <w:r>
+        <w:rPr>
+          <w:rFonts w:ascii="Times New Roman" w:hAnsi="Times New Roman" w:cs="Times New Roman"/>
+          <w:sz w:val="24"/>
+          <w:szCs w:val="24"/>
+          <w:highlight w:val="none"/>
+        </w:rPr>
+        <w:t xml:space="preserve"> bandara</w:t>
+      </w:r>
+      <w:r>
+        <w:rPr>
+          <w:rFonts w:ascii="Times New Roman" w:hAnsi="Times New Roman" w:cs="Times New Roman"/>
+          <w:sz w:val="24"/>
+          <w:szCs w:val="24"/>
+          <w:highlight w:val="none"/>
+        </w:rPr>
+        <w:t xml:space="preserve"> asal ke tujuan.</w:t>
+      </w:r>
+    </w:p>
+    <w:p>
+      <w:pPr>
+        <w:pStyle w:val="9"/>
+        <w:spacing w:line="480" w:lineRule="auto"/>
+        <w:ind w:left="180"/>
+        <w:jc w:val="both"/>
+        <w:rPr>
+          <w:rFonts w:ascii="Times New Roman" w:hAnsi="Times New Roman" w:cs="Times New Roman"/>
+          <w:sz w:val="24"/>
+          <w:szCs w:val="24"/>
+          <w:highlight w:val="none"/>
         </w:rPr>
       </w:pPr>
     </w:p>
@@ -2454,6 +2569,65 @@
         <w:jc w:val="center"/>
         <w:rPr>
           <w:rFonts w:ascii="Times New Roman" w:hAnsi="Times New Roman" w:cs="Times New Roman"/>
+          <w:sz w:val="24"/>
+          <w:szCs w:val="24"/>
+          <w:highlight w:val="none"/>
+        </w:rPr>
+      </w:pPr>
+      <w:r>
+        <w:rPr>
+          <w:rFonts w:ascii="Times New Roman" w:hAnsi="Times New Roman" w:cs="Times New Roman"/>
+          <w:sz w:val="24"/>
+          <w:szCs w:val="24"/>
+          <w:highlight w:val="none"/>
+        </w:rPr>
+        <w:drawing>
+          <wp:inline distT="0" distB="0" distL="114300" distR="114300">
+            <wp:extent cx="5033645" cy="3064510"/>
+            <wp:effectExtent l="0" t="0" r="14605" b="2540"/>
+            <wp:docPr id="7" name="Picture 7" descr="DB-relationship"/>
+            <wp:cNvGraphicFramePr>
+              <a:graphicFrameLocks xmlns:a="http://schemas.openxmlformats.org/drawingml/2006/main" noChangeAspect="1"/>
+            </wp:cNvGraphicFramePr>
+            <a:graphic xmlns:a="http://schemas.openxmlformats.org/drawingml/2006/main">
+              <a:graphicData uri="http://schemas.openxmlformats.org/drawingml/2006/picture">
+                <pic:pic xmlns:pic="http://schemas.openxmlformats.org/drawingml/2006/picture">
+                  <pic:nvPicPr>
+                    <pic:cNvPr id="7" name="Picture 7" descr="DB-relationship"/>
+                    <pic:cNvPicPr>
+                      <a:picLocks noChangeAspect="1"/>
+                    </pic:cNvPicPr>
+                  </pic:nvPicPr>
+                  <pic:blipFill>
+                    <a:blip r:embed="rId13"/>
+                    <a:stretch>
+                      <a:fillRect/>
+                    </a:stretch>
+                  </pic:blipFill>
+                  <pic:spPr>
+                    <a:xfrm>
+                      <a:off x="0" y="0"/>
+                      <a:ext cx="5033645" cy="3064510"/>
+                    </a:xfrm>
+                    <a:prstGeom prst="rect">
+                      <a:avLst/>
+                    </a:prstGeom>
+                  </pic:spPr>
+                </pic:pic>
+              </a:graphicData>
+            </a:graphic>
+          </wp:inline>
+        </w:drawing>
+      </w:r>
+    </w:p>
+    <w:p>
+      <w:pPr>
+        <w:pStyle w:val="9"/>
+        <w:spacing w:line="480" w:lineRule="auto"/>
+        <w:ind w:left="0"/>
+        <w:jc w:val="center"/>
+        <w:rPr>
+          <w:rFonts w:ascii="Times New Roman" w:hAnsi="Times New Roman" w:cs="Times New Roman"/>
           <w:b w:val="0"/>
           <w:bCs w:val="0"/>
           <w:i w:val="0"/>
@@ -2611,7 +2785,43 @@
           <w:szCs w:val="24"/>
           <w:highlight w:val="none"/>
         </w:rPr>
-        <w:t>Tabel operator ini digunakan untuk menyimpan semua data pengguna sistem ini, pada tabel 3.1 adalah rancangan struktur tabel operator :</w:t>
+        <w:t>Tabel operator</w:t>
+      </w:r>
+      <w:r>
+        <w:rPr>
+          <w:rFonts w:ascii="Times New Roman" w:hAnsi="Times New Roman" w:cs="Times New Roman"/>
+          <w:sz w:val="24"/>
+          <w:szCs w:val="24"/>
+          <w:highlight w:val="none"/>
+        </w:rPr>
+        <w:t>s</w:t>
+      </w:r>
+      <w:r>
+        <w:rPr>
+          <w:rFonts w:ascii="Times New Roman" w:hAnsi="Times New Roman" w:cs="Times New Roman"/>
+          <w:sz w:val="24"/>
+          <w:szCs w:val="24"/>
+          <w:highlight w:val="none"/>
+        </w:rPr>
+        <w:t xml:space="preserve"> ini digunakan untuk menyimpan semua data pengguna sistem ini, pada tabel 3.1 adalah rancangan struktur tabel operator</w:t>
+      </w:r>
+      <w:r>
+        <w:rPr>
+          <w:rFonts w:ascii="Times New Roman" w:hAnsi="Times New Roman" w:cs="Times New Roman"/>
+          <w:sz w:val="24"/>
+          <w:szCs w:val="24"/>
+          <w:highlight w:val="none"/>
+        </w:rPr>
+        <w:t>s</w:t>
+      </w:r>
+      <w:r>
+        <w:rPr>
+          <w:rFonts w:ascii="Times New Roman" w:hAnsi="Times New Roman" w:cs="Times New Roman"/>
+          <w:sz w:val="24"/>
+          <w:szCs w:val="24"/>
+          <w:highlight w:val="none"/>
+        </w:rPr>
+        <w:t xml:space="preserve"> :</w:t>
       </w:r>
     </w:p>
     <w:p>
@@ -2646,6 +2856,17 @@
           <w:highlight w:val="none"/>
         </w:rPr>
         <w:t>Struktur Tabel Operator</w:t>
+      </w:r>
+      <w:r>
+        <w:rPr>
+          <w:rFonts w:ascii="Times New Roman" w:hAnsi="Times New Roman" w:cs="Times New Roman"/>
+          <w:b w:val="0"/>
+          <w:bCs/>
+          <w:sz w:val="24"/>
+          <w:szCs w:val="24"/>
+          <w:highlight w:val="none"/>
+        </w:rPr>
+        <w:t>s</w:t>
       </w:r>
     </w:p>
     <w:tbl>
@@ -2935,6 +3156,7 @@
       </w:tr>
       <w:tr>
         <w:trPr>
+          <w:trHeight w:val="90" w:hRule="atLeast"/>
           <w:jc w:val="center"/>
         </w:trPr>
         <w:tc>
@@ -2961,83 +3183,6 @@
                 <w:highlight w:val="none"/>
               </w:rPr>
               <w:t>password</w:t>
-            </w:r>
-          </w:p>
-        </w:tc>
-        <w:tc>
-          <w:tcPr>
-            <w:tcW w:w="2136" w:type="dxa"/>
-          </w:tcPr>
-          <w:p>
-            <w:pPr>
-              <w:pStyle w:val="9"/>
-              <w:spacing w:after="0" w:line="240" w:lineRule="auto"/>
-              <w:ind w:left="0"/>
-              <w:rPr>
-                <w:rFonts w:ascii="Times New Roman" w:hAnsi="Times New Roman" w:cs="Times New Roman"/>
-                <w:sz w:val="20"/>
-                <w:szCs w:val="20"/>
-                <w:highlight w:val="none"/>
-              </w:rPr>
-            </w:pPr>
-            <w:r>
-              <w:rPr>
-                <w:rFonts w:ascii="Times New Roman" w:hAnsi="Times New Roman" w:cs="Times New Roman"/>
-                <w:sz w:val="20"/>
-                <w:szCs w:val="20"/>
-                <w:highlight w:val="none"/>
-              </w:rPr>
-              <w:t>varchar(35)</w:t>
-            </w:r>
-          </w:p>
-        </w:tc>
-        <w:tc>
-          <w:tcPr>
-            <w:tcW w:w="2179" w:type="dxa"/>
-          </w:tcPr>
-          <w:p>
-            <w:pPr>
-              <w:pStyle w:val="9"/>
-              <w:spacing w:after="0" w:line="240" w:lineRule="auto"/>
-              <w:ind w:left="0"/>
-              <w:rPr>
-                <w:rFonts w:ascii="Times New Roman" w:hAnsi="Times New Roman" w:cs="Times New Roman"/>
-                <w:sz w:val="20"/>
-                <w:szCs w:val="20"/>
-                <w:highlight w:val="none"/>
-              </w:rPr>
-            </w:pPr>
-          </w:p>
-        </w:tc>
-      </w:tr>
-      <w:tr>
-        <w:trPr>
-          <w:jc w:val="center"/>
-        </w:trPr>
-        <w:tc>
-          <w:tcPr>
-            <w:tcW w:w="2174" w:type="dxa"/>
-          </w:tcPr>
-          <w:p>
-            <w:pPr>
-              <w:pStyle w:val="9"/>
-              <w:spacing w:after="0" w:line="240" w:lineRule="auto"/>
-              <w:ind w:left="0"/>
-              <w:rPr>
-                <w:rFonts w:ascii="Times New Roman" w:hAnsi="Times New Roman" w:cs="Times New Roman"/>
-                <w:sz w:val="20"/>
-                <w:szCs w:val="20"/>
-                <w:highlight w:val="none"/>
-              </w:rPr>
-            </w:pPr>
-            <w:r>
-              <w:rPr>
-                <w:rFonts w:ascii="Times New Roman" w:hAnsi="Times New Roman" w:cs="Times New Roman"/>
-                <w:sz w:val="20"/>
-                <w:szCs w:val="20"/>
-                <w:highlight w:val="none"/>
-              </w:rPr>
-              <w:t>level</w:t>
             </w:r>
           </w:p>
         </w:tc>
@@ -3125,7 +3270,7 @@
           <w:szCs w:val="24"/>
           <w:highlight w:val="none"/>
         </w:rPr>
-        <w:t>Penumpang</w:t>
+        <w:t>Bandara</w:t>
       </w:r>
     </w:p>
     <w:p>
@@ -3154,7 +3299,61 @@
           <w:szCs w:val="24"/>
           <w:highlight w:val="none"/>
         </w:rPr>
-        <w:t>Tabel penumpang ini digunakan untuk menyimpan semua data penumpang yang melakukan penerbangan, pada tabel 3.2 adalah rancangan struktur tabel penumpang :</w:t>
+        <w:t xml:space="preserve">Tabel </w:t>
+      </w:r>
+      <w:r>
+        <w:rPr>
+          <w:rFonts w:ascii="Times New Roman" w:hAnsi="Times New Roman" w:cs="Times New Roman"/>
+          <w:sz w:val="24"/>
+          <w:szCs w:val="24"/>
+          <w:highlight w:val="none"/>
+        </w:rPr>
+        <w:t>airports</w:t>
+      </w:r>
+      <w:r>
+        <w:rPr>
+          <w:rFonts w:ascii="Times New Roman" w:hAnsi="Times New Roman" w:cs="Times New Roman"/>
+          <w:sz w:val="24"/>
+          <w:szCs w:val="24"/>
+          <w:highlight w:val="none"/>
+        </w:rPr>
+        <w:t xml:space="preserve"> ini digunakan untuk menyimpan semua data </w:t>
+      </w:r>
+      <w:r>
+        <w:rPr>
+          <w:rFonts w:ascii="Times New Roman" w:hAnsi="Times New Roman" w:cs="Times New Roman"/>
+          <w:sz w:val="24"/>
+          <w:szCs w:val="24"/>
+          <w:highlight w:val="none"/>
+        </w:rPr>
+        <w:t>bandara</w:t>
+      </w:r>
+      <w:r>
+        <w:rPr>
+          <w:rFonts w:ascii="Times New Roman" w:hAnsi="Times New Roman" w:cs="Times New Roman"/>
+          <w:sz w:val="24"/>
+          <w:szCs w:val="24"/>
+          <w:highlight w:val="none"/>
+        </w:rPr>
+        <w:t xml:space="preserve">, pada tabel 3.2 adalah rancangan struktur tabel </w:t>
+      </w:r>
+      <w:r>
+        <w:rPr>
+          <w:rFonts w:ascii="Times New Roman" w:hAnsi="Times New Roman" w:cs="Times New Roman"/>
+          <w:sz w:val="24"/>
+          <w:szCs w:val="24"/>
+          <w:highlight w:val="none"/>
+        </w:rPr>
+        <w:t>airports</w:t>
+      </w:r>
+      <w:r>
+        <w:rPr>
+          <w:rFonts w:ascii="Times New Roman" w:hAnsi="Times New Roman" w:cs="Times New Roman"/>
+          <w:sz w:val="24"/>
+          <w:szCs w:val="24"/>
+          <w:highlight w:val="none"/>
+        </w:rPr>
+        <w:t xml:space="preserve"> :</w:t>
       </w:r>
     </w:p>
     <w:p>
@@ -3188,7 +3387,18 @@
           <w:szCs w:val="24"/>
           <w:highlight w:val="none"/>
         </w:rPr>
-        <w:t>Struktur Tabel Penumpang</w:t>
+        <w:t xml:space="preserve">Struktur Tabel </w:t>
+      </w:r>
+      <w:r>
+        <w:rPr>
+          <w:rFonts w:ascii="Times New Roman" w:hAnsi="Times New Roman" w:cs="Times New Roman"/>
+          <w:b w:val="0"/>
+          <w:bCs/>
+          <w:sz w:val="24"/>
+          <w:szCs w:val="24"/>
+          <w:highlight w:val="none"/>
+        </w:rPr>
+        <w:t>Airports</w:t>
       </w:r>
     </w:p>
     <w:tbl>
@@ -3371,7 +3581,25 @@
                 <w:szCs w:val="20"/>
                 <w:highlight w:val="none"/>
               </w:rPr>
-              <w:t>int(4)</w:t>
+              <w:t>int(</w:t>
+            </w:r>
+            <w:r>
+              <w:rPr>
+                <w:rFonts w:ascii="Times New Roman" w:hAnsi="Times New Roman" w:cs="Times New Roman"/>
+                <w:sz w:val="20"/>
+                <w:szCs w:val="20"/>
+                <w:highlight w:val="none"/>
+              </w:rPr>
+              <w:t>11</w:t>
+            </w:r>
+            <w:r>
+              <w:rPr>
+                <w:rFonts w:ascii="Times New Roman" w:hAnsi="Times New Roman" w:cs="Times New Roman"/>
+                <w:sz w:val="20"/>
+                <w:szCs w:val="20"/>
+                <w:highlight w:val="none"/>
+              </w:rPr>
+              <w:t>)</w:t>
             </w:r>
           </w:p>
         </w:tc>
@@ -3430,6 +3658,15 @@
                 <w:szCs w:val="20"/>
                 <w:highlight w:val="none"/>
               </w:rPr>
+              <w:t>code</w:t>
+            </w:r>
+            <w:r>
+              <w:rPr>
+                <w:rFonts w:ascii="Times New Roman" w:hAnsi="Times New Roman" w:cs="Times New Roman"/>
+                <w:sz w:val="20"/>
+                <w:szCs w:val="20"/>
+                <w:highlight w:val="none"/>
+              </w:rPr>
               <w:t>name</w:t>
             </w:r>
           </w:p>
@@ -3507,7 +3744,7 @@
                 <w:szCs w:val="20"/>
                 <w:highlight w:val="none"/>
               </w:rPr>
-              <w:t>date_birth</w:t>
+              <w:t>name</w:t>
             </w:r>
           </w:p>
         </w:tc>
@@ -3534,7 +3771,7 @@
                 <w:szCs w:val="20"/>
                 <w:highlight w:val="none"/>
               </w:rPr>
-              <w:t>date</w:t>
+              <w:t>varchar(50)</w:t>
             </w:r>
           </w:p>
         </w:tc>
@@ -3584,18 +3821,7 @@
                 <w:szCs w:val="20"/>
                 <w:highlight w:val="none"/>
               </w:rPr>
-              <w:t>p</w:t>
-            </w:r>
-            <w:bookmarkStart w:id="0" w:name="_GoBack"/>
-            <w:bookmarkEnd w:id="0"/>
-            <w:r>
-              <w:rPr>
-                <w:rFonts w:ascii="Times New Roman" w:hAnsi="Times New Roman" w:cs="Times New Roman"/>
-                <w:sz w:val="20"/>
-                <w:szCs w:val="20"/>
-                <w:highlight w:val="none"/>
-              </w:rPr>
-              <w:t>lace_birth</w:t>
+              <w:t>location</w:t>
             </w:r>
           </w:p>
         </w:tc>
@@ -3699,120 +3925,7 @@
                 <w:szCs w:val="20"/>
                 <w:highlight w:val="none"/>
               </w:rPr>
-              <w:t>varchar(</w:t>
-            </w:r>
-            <w:r>
-              <w:rPr>
-                <w:rFonts w:ascii="Times New Roman" w:hAnsi="Times New Roman" w:cs="Times New Roman"/>
-                <w:sz w:val="20"/>
-                <w:szCs w:val="20"/>
-                <w:highlight w:val="none"/>
-              </w:rPr>
-              <w:t>10</w:t>
-            </w:r>
-            <w:r>
-              <w:rPr>
-                <w:rFonts w:ascii="Times New Roman" w:hAnsi="Times New Roman" w:cs="Times New Roman"/>
-                <w:sz w:val="20"/>
-                <w:szCs w:val="20"/>
-                <w:highlight w:val="none"/>
-              </w:rPr>
-              <w:t>0)</w:t>
-            </w:r>
-          </w:p>
-        </w:tc>
-        <w:tc>
-          <w:tcPr>
-            <w:tcW w:w="2179" w:type="dxa"/>
-          </w:tcPr>
-          <w:p>
-            <w:pPr>
-              <w:pStyle w:val="9"/>
-              <w:spacing w:after="0" w:line="240" w:lineRule="auto"/>
-              <w:ind w:left="0"/>
-              <w:rPr>
-                <w:rFonts w:ascii="Times New Roman" w:hAnsi="Times New Roman" w:cs="Times New Roman"/>
-                <w:sz w:val="20"/>
-                <w:szCs w:val="20"/>
-                <w:highlight w:val="none"/>
-              </w:rPr>
-            </w:pPr>
-          </w:p>
-        </w:tc>
-      </w:tr>
-      <w:tr>
-        <w:trPr>
-          <w:jc w:val="center"/>
-        </w:trPr>
-        <w:tc>
-          <w:tcPr>
-            <w:tcW w:w="2174" w:type="dxa"/>
-          </w:tcPr>
-          <w:p>
-            <w:pPr>
-              <w:pStyle w:val="9"/>
-              <w:spacing w:after="0" w:line="240" w:lineRule="auto"/>
-              <w:ind w:left="0"/>
-              <w:rPr>
-                <w:rFonts w:ascii="Times New Roman" w:hAnsi="Times New Roman" w:cs="Times New Roman"/>
-                <w:sz w:val="20"/>
-                <w:szCs w:val="20"/>
-                <w:highlight w:val="none"/>
-              </w:rPr>
-            </w:pPr>
-            <w:r>
-              <w:rPr>
-                <w:rFonts w:ascii="Times New Roman" w:hAnsi="Times New Roman" w:cs="Times New Roman"/>
-                <w:sz w:val="20"/>
-                <w:szCs w:val="20"/>
-                <w:highlight w:val="none"/>
-              </w:rPr>
-              <w:t>gender</w:t>
-            </w:r>
-          </w:p>
-        </w:tc>
-        <w:tc>
-          <w:tcPr>
-            <w:tcW w:w="2136" w:type="dxa"/>
-          </w:tcPr>
-          <w:p>
-            <w:pPr>
-              <w:pStyle w:val="9"/>
-              <w:spacing w:after="0" w:line="240" w:lineRule="auto"/>
-              <w:ind w:left="0"/>
-              <w:rPr>
-                <w:rFonts w:ascii="Times New Roman" w:hAnsi="Times New Roman" w:cs="Times New Roman"/>
-                <w:sz w:val="20"/>
-                <w:szCs w:val="20"/>
-                <w:highlight w:val="none"/>
-              </w:rPr>
-            </w:pPr>
-            <w:r>
-              <w:rPr>
-                <w:rFonts w:ascii="Times New Roman" w:hAnsi="Times New Roman" w:cs="Times New Roman"/>
-                <w:sz w:val="20"/>
-                <w:szCs w:val="20"/>
-                <w:highlight w:val="none"/>
-              </w:rPr>
-              <w:t>enum(</w:t>
-            </w:r>
-            <w:r>
-              <w:rPr>
-                <w:rFonts w:hint="default" w:ascii="Times New Roman" w:hAnsi="Times New Roman" w:cs="Times New Roman"/>
-                <w:sz w:val="20"/>
-                <w:szCs w:val="20"/>
-                <w:highlight w:val="none"/>
-              </w:rPr>
-              <w:t>‘male’,’female’</w:t>
-            </w:r>
-            <w:r>
-              <w:rPr>
-                <w:rFonts w:ascii="Times New Roman" w:hAnsi="Times New Roman" w:cs="Times New Roman"/>
-                <w:sz w:val="20"/>
-                <w:szCs w:val="20"/>
-                <w:highlight w:val="none"/>
-              </w:rPr>
-              <w:t>)</w:t>
+              <w:t>varchar(100)</w:t>
             </w:r>
           </w:p>
         </w:tc>
@@ -3880,7 +3993,7 @@
           <w:szCs w:val="24"/>
           <w:highlight w:val="none"/>
         </w:rPr>
-        <w:t>Cargo</w:t>
+        <w:t>Pesawat</w:t>
       </w:r>
     </w:p>
     <w:p>
@@ -3909,7 +4022,61 @@
           <w:szCs w:val="24"/>
           <w:highlight w:val="none"/>
         </w:rPr>
-        <w:t>Tabel cargo ini digunakan untuk menyimpan semua data kargo yang ada pada setiap penerbangan, pada tabel 3.3 adalah rancangan struktur tabel cargo :</w:t>
+        <w:t xml:space="preserve">Tabel </w:t>
+      </w:r>
+      <w:r>
+        <w:rPr>
+          <w:rFonts w:ascii="Times New Roman" w:hAnsi="Times New Roman" w:cs="Times New Roman"/>
+          <w:sz w:val="24"/>
+          <w:szCs w:val="24"/>
+          <w:highlight w:val="none"/>
+        </w:rPr>
+        <w:t>planes</w:t>
+      </w:r>
+      <w:r>
+        <w:rPr>
+          <w:rFonts w:ascii="Times New Roman" w:hAnsi="Times New Roman" w:cs="Times New Roman"/>
+          <w:sz w:val="24"/>
+          <w:szCs w:val="24"/>
+          <w:highlight w:val="none"/>
+        </w:rPr>
+        <w:t xml:space="preserve"> ini digunakan untuk menyimpan semua data </w:t>
+      </w:r>
+      <w:r>
+        <w:rPr>
+          <w:rFonts w:ascii="Times New Roman" w:hAnsi="Times New Roman" w:cs="Times New Roman"/>
+          <w:sz w:val="24"/>
+          <w:szCs w:val="24"/>
+          <w:highlight w:val="none"/>
+        </w:rPr>
+        <w:t>pesawat</w:t>
+      </w:r>
+      <w:r>
+        <w:rPr>
+          <w:rFonts w:ascii="Times New Roman" w:hAnsi="Times New Roman" w:cs="Times New Roman"/>
+          <w:sz w:val="24"/>
+          <w:szCs w:val="24"/>
+          <w:highlight w:val="none"/>
+        </w:rPr>
+        <w:t xml:space="preserve">, pada tabel 3.3 adalah rancangan struktur tabel </w:t>
+      </w:r>
+      <w:r>
+        <w:rPr>
+          <w:rFonts w:ascii="Times New Roman" w:hAnsi="Times New Roman" w:cs="Times New Roman"/>
+          <w:sz w:val="24"/>
+          <w:szCs w:val="24"/>
+          <w:highlight w:val="none"/>
+        </w:rPr>
+        <w:t>planes</w:t>
+      </w:r>
+      <w:r>
+        <w:rPr>
+          <w:rFonts w:ascii="Times New Roman" w:hAnsi="Times New Roman" w:cs="Times New Roman"/>
+          <w:sz w:val="24"/>
+          <w:szCs w:val="24"/>
+          <w:highlight w:val="none"/>
+        </w:rPr>
+        <w:t xml:space="preserve"> :</w:t>
       </w:r>
     </w:p>
     <w:p>
@@ -3943,7 +4110,18 @@
           <w:szCs w:val="24"/>
           <w:highlight w:val="none"/>
         </w:rPr>
-        <w:t>Struktur Tabel Penumpang</w:t>
+        <w:t xml:space="preserve">Struktur Tabel </w:t>
+      </w:r>
+      <w:r>
+        <w:rPr>
+          <w:rFonts w:ascii="Times New Roman" w:hAnsi="Times New Roman" w:cs="Times New Roman"/>
+          <w:b w:val="0"/>
+          <w:bCs/>
+          <w:sz w:val="24"/>
+          <w:szCs w:val="24"/>
+          <w:highlight w:val="none"/>
+        </w:rPr>
+        <w:t>Planes</w:t>
       </w:r>
     </w:p>
     <w:tbl>
@@ -4126,7 +4304,25 @@
                 <w:szCs w:val="20"/>
                 <w:highlight w:val="none"/>
               </w:rPr>
-              <w:t>int(4)</w:t>
+              <w:t>int(</w:t>
+            </w:r>
+            <w:r>
+              <w:rPr>
+                <w:rFonts w:ascii="Times New Roman" w:hAnsi="Times New Roman" w:cs="Times New Roman"/>
+                <w:sz w:val="20"/>
+                <w:szCs w:val="20"/>
+                <w:highlight w:val="none"/>
+              </w:rPr>
+              <w:t>11</w:t>
+            </w:r>
+            <w:r>
+              <w:rPr>
+                <w:rFonts w:ascii="Times New Roman" w:hAnsi="Times New Roman" w:cs="Times New Roman"/>
+                <w:sz w:val="20"/>
+                <w:szCs w:val="20"/>
+                <w:highlight w:val="none"/>
+              </w:rPr>
+              <w:t>)</w:t>
             </w:r>
           </w:p>
         </w:tc>
@@ -4155,6 +4351,237 @@
               </w:rPr>
               <w:t>Primary Key</w:t>
             </w:r>
+          </w:p>
+        </w:tc>
+      </w:tr>
+      <w:tr>
+        <w:trPr>
+          <w:jc w:val="center"/>
+        </w:trPr>
+        <w:tc>
+          <w:tcPr>
+            <w:tcW w:w="2174" w:type="dxa"/>
+          </w:tcPr>
+          <w:p>
+            <w:pPr>
+              <w:pStyle w:val="9"/>
+              <w:spacing w:after="0" w:line="240" w:lineRule="auto"/>
+              <w:ind w:left="0"/>
+              <w:rPr>
+                <w:rFonts w:ascii="Times New Roman" w:hAnsi="Times New Roman" w:cs="Times New Roman"/>
+                <w:sz w:val="20"/>
+                <w:szCs w:val="20"/>
+                <w:highlight w:val="none"/>
+              </w:rPr>
+            </w:pPr>
+            <w:r>
+              <w:rPr>
+                <w:rFonts w:ascii="Times New Roman" w:hAnsi="Times New Roman" w:cs="Times New Roman"/>
+                <w:sz w:val="20"/>
+                <w:szCs w:val="20"/>
+                <w:highlight w:val="none"/>
+              </w:rPr>
+              <w:t>name</w:t>
+            </w:r>
+          </w:p>
+        </w:tc>
+        <w:tc>
+          <w:tcPr>
+            <w:tcW w:w="2136" w:type="dxa"/>
+          </w:tcPr>
+          <w:p>
+            <w:pPr>
+              <w:pStyle w:val="9"/>
+              <w:spacing w:after="0" w:line="240" w:lineRule="auto"/>
+              <w:ind w:left="0"/>
+              <w:rPr>
+                <w:rFonts w:ascii="Times New Roman" w:hAnsi="Times New Roman" w:cs="Times New Roman"/>
+                <w:sz w:val="20"/>
+                <w:szCs w:val="20"/>
+                <w:highlight w:val="none"/>
+              </w:rPr>
+            </w:pPr>
+            <w:r>
+              <w:rPr>
+                <w:rFonts w:ascii="Times New Roman" w:hAnsi="Times New Roman" w:cs="Times New Roman"/>
+                <w:sz w:val="20"/>
+                <w:szCs w:val="20"/>
+                <w:highlight w:val="none"/>
+              </w:rPr>
+              <w:t>varchar(100)</w:t>
+            </w:r>
+          </w:p>
+        </w:tc>
+        <w:tc>
+          <w:tcPr>
+            <w:tcW w:w="2179" w:type="dxa"/>
+          </w:tcPr>
+          <w:p>
+            <w:pPr>
+              <w:pStyle w:val="9"/>
+              <w:spacing w:after="0" w:line="240" w:lineRule="auto"/>
+              <w:ind w:left="0"/>
+              <w:rPr>
+                <w:rFonts w:ascii="Times New Roman" w:hAnsi="Times New Roman" w:cs="Times New Roman"/>
+                <w:sz w:val="20"/>
+                <w:szCs w:val="20"/>
+                <w:highlight w:val="none"/>
+              </w:rPr>
+            </w:pPr>
+          </w:p>
+        </w:tc>
+      </w:tr>
+      <w:tr>
+        <w:trPr>
+          <w:jc w:val="center"/>
+        </w:trPr>
+        <w:tc>
+          <w:tcPr>
+            <w:tcW w:w="2174" w:type="dxa"/>
+          </w:tcPr>
+          <w:p>
+            <w:pPr>
+              <w:pStyle w:val="9"/>
+              <w:spacing w:after="0" w:line="240" w:lineRule="auto"/>
+              <w:ind w:left="0"/>
+              <w:rPr>
+                <w:rFonts w:ascii="Times New Roman" w:hAnsi="Times New Roman" w:cs="Times New Roman"/>
+                <w:sz w:val="20"/>
+                <w:szCs w:val="20"/>
+                <w:highlight w:val="none"/>
+              </w:rPr>
+            </w:pPr>
+            <w:r>
+              <w:rPr>
+                <w:rFonts w:ascii="Times New Roman" w:hAnsi="Times New Roman" w:cs="Times New Roman"/>
+                <w:sz w:val="20"/>
+                <w:szCs w:val="20"/>
+                <w:highlight w:val="none"/>
+              </w:rPr>
+              <w:t>type</w:t>
+            </w:r>
+          </w:p>
+        </w:tc>
+        <w:tc>
+          <w:tcPr>
+            <w:tcW w:w="2136" w:type="dxa"/>
+          </w:tcPr>
+          <w:p>
+            <w:pPr>
+              <w:pStyle w:val="9"/>
+              <w:spacing w:after="0" w:line="240" w:lineRule="auto"/>
+              <w:ind w:left="0"/>
+              <w:rPr>
+                <w:rFonts w:ascii="Times New Roman" w:hAnsi="Times New Roman" w:cs="Times New Roman"/>
+                <w:sz w:val="20"/>
+                <w:szCs w:val="20"/>
+                <w:highlight w:val="none"/>
+              </w:rPr>
+            </w:pPr>
+            <w:r>
+              <w:rPr>
+                <w:rFonts w:ascii="Times New Roman" w:hAnsi="Times New Roman" w:cs="Times New Roman"/>
+                <w:sz w:val="20"/>
+                <w:szCs w:val="20"/>
+                <w:highlight w:val="none"/>
+              </w:rPr>
+              <w:t>varchar(50)</w:t>
+            </w:r>
+          </w:p>
+        </w:tc>
+        <w:tc>
+          <w:tcPr>
+            <w:tcW w:w="2179" w:type="dxa"/>
+          </w:tcPr>
+          <w:p>
+            <w:pPr>
+              <w:pStyle w:val="9"/>
+              <w:spacing w:after="0" w:line="240" w:lineRule="auto"/>
+              <w:ind w:left="0"/>
+              <w:rPr>
+                <w:rFonts w:ascii="Times New Roman" w:hAnsi="Times New Roman" w:cs="Times New Roman"/>
+                <w:sz w:val="20"/>
+                <w:szCs w:val="20"/>
+                <w:highlight w:val="none"/>
+              </w:rPr>
+            </w:pPr>
+          </w:p>
+        </w:tc>
+      </w:tr>
+      <w:tr>
+        <w:trPr>
+          <w:jc w:val="center"/>
+        </w:trPr>
+        <w:tc>
+          <w:tcPr>
+            <w:tcW w:w="2174" w:type="dxa"/>
+          </w:tcPr>
+          <w:p>
+            <w:pPr>
+              <w:pStyle w:val="9"/>
+              <w:spacing w:after="0" w:line="240" w:lineRule="auto"/>
+              <w:ind w:left="0"/>
+              <w:rPr>
+                <w:rFonts w:ascii="Times New Roman" w:hAnsi="Times New Roman" w:cs="Times New Roman"/>
+                <w:sz w:val="20"/>
+                <w:szCs w:val="20"/>
+                <w:highlight w:val="none"/>
+              </w:rPr>
+            </w:pPr>
+            <w:r>
+              <w:rPr>
+                <w:rFonts w:hint="default" w:ascii="Times New Roman" w:hAnsi="Times New Roman" w:cs="Times New Roman"/>
+                <w:sz w:val="20"/>
+                <w:szCs w:val="20"/>
+                <w:highlight w:val="none"/>
+              </w:rPr>
+              <w:t>seat_capacity</w:t>
+            </w:r>
+          </w:p>
+        </w:tc>
+        <w:tc>
+          <w:tcPr>
+            <w:tcW w:w="2136" w:type="dxa"/>
+          </w:tcPr>
+          <w:p>
+            <w:pPr>
+              <w:pStyle w:val="9"/>
+              <w:spacing w:after="0" w:line="240" w:lineRule="auto"/>
+              <w:ind w:left="0"/>
+              <w:rPr>
+                <w:rFonts w:ascii="Times New Roman" w:hAnsi="Times New Roman" w:cs="Times New Roman"/>
+                <w:sz w:val="20"/>
+                <w:szCs w:val="20"/>
+                <w:highlight w:val="none"/>
+              </w:rPr>
+            </w:pPr>
+            <w:r>
+              <w:rPr>
+                <w:rFonts w:ascii="Times New Roman" w:hAnsi="Times New Roman" w:cs="Times New Roman"/>
+                <w:sz w:val="20"/>
+                <w:szCs w:val="20"/>
+                <w:highlight w:val="none"/>
+              </w:rPr>
+              <w:t>int(3)</w:t>
+            </w:r>
+          </w:p>
+        </w:tc>
+        <w:tc>
+          <w:tcPr>
+            <w:tcW w:w="2179" w:type="dxa"/>
+          </w:tcPr>
+          <w:p>
+            <w:pPr>
+              <w:pStyle w:val="9"/>
+              <w:spacing w:after="0" w:line="240" w:lineRule="auto"/>
+              <w:ind w:left="0"/>
+              <w:rPr>
+                <w:rFonts w:ascii="Times New Roman" w:hAnsi="Times New Roman" w:cs="Times New Roman"/>
+                <w:sz w:val="20"/>
+                <w:szCs w:val="20"/>
+                <w:highlight w:val="none"/>
+              </w:rPr>
+            </w:pPr>
           </w:p>
         </w:tc>
       </w:tr>
@@ -4170,7 +4597,6 @@
           <w:tab w:val="clear" w:pos="425"/>
         </w:tabs>
         <w:spacing w:line="480" w:lineRule="auto"/>
-        <w:ind w:left="360" w:leftChars="0"/>
         <w:rPr>
           <w:rFonts w:ascii="Times New Roman" w:hAnsi="Times New Roman" w:cs="Times New Roman"/>
           <w:b/>
@@ -4204,61 +4630,17 @@
           <w:szCs w:val="24"/>
           <w:highlight w:val="none"/>
         </w:rPr>
-        <w:t>Bandara</w:t>
+        <w:t>Pilots</w:t>
       </w:r>
     </w:p>
     <w:p>
       <w:pPr>
         <w:pStyle w:val="9"/>
         <w:numPr>
-          <w:ilvl w:val="0"/>
           <w:numId w:val="0"/>
         </w:numPr>
-        <w:tabs>
-          <w:tab w:val="clear" w:pos="425"/>
-        </w:tabs>
         <w:spacing w:line="480" w:lineRule="auto"/>
         <w:ind w:left="360" w:leftChars="0"/>
-        <w:rPr>
-          <w:rFonts w:ascii="Times New Roman" w:hAnsi="Times New Roman" w:cs="Times New Roman"/>
-          <w:sz w:val="24"/>
-          <w:szCs w:val="24"/>
-          <w:highlight w:val="none"/>
-        </w:rPr>
-      </w:pPr>
-      <w:r>
-        <w:rPr>
-          <w:rFonts w:ascii="Times New Roman" w:hAnsi="Times New Roman" w:cs="Times New Roman"/>
-          <w:sz w:val="24"/>
-          <w:szCs w:val="24"/>
-          <w:highlight w:val="none"/>
-        </w:rPr>
-        <w:t>Tabel bandara ini digunakan untuk menyimpan semua data bandara yang menjadi bandara awal maupun bandara tujuan, pada tabel 3.4 adalah rancangan struktur tabel bandara :</w:t>
-      </w:r>
-    </w:p>
-    <w:p>
-      <w:pPr>
-        <w:pStyle w:val="9"/>
-        <w:ind w:left="0"/>
-        <w:jc w:val="center"/>
-        <w:rPr>
-          <w:rFonts w:ascii="Times New Roman" w:hAnsi="Times New Roman" w:cs="Times New Roman"/>
-          <w:sz w:val="24"/>
-          <w:szCs w:val="24"/>
-          <w:highlight w:val="none"/>
-        </w:rPr>
-      </w:pPr>
-      <w:r>
-        <w:rPr>
-          <w:rFonts w:ascii="Times New Roman" w:hAnsi="Times New Roman" w:cs="Times New Roman"/>
-          <w:b/>
-          <w:sz w:val="24"/>
-          <w:szCs w:val="24"/>
-          <w:highlight w:val="none"/>
-        </w:rPr>
-        <w:t xml:space="preserve">Tabel 3.4 </w:t>
-      </w:r>
-      <w:r>
         <w:rPr>
           <w:rFonts w:ascii="Times New Roman" w:hAnsi="Times New Roman" w:cs="Times New Roman"/>
           <w:b w:val="0"/>
@@ -4267,7 +4649,17 @@
           <w:szCs w:val="24"/>
           <w:highlight w:val="none"/>
         </w:rPr>
-        <w:t>Struktur Tabel Bandara</w:t>
+      </w:pPr>
+      <w:r>
+        <w:rPr>
+          <w:rFonts w:ascii="Times New Roman" w:hAnsi="Times New Roman" w:cs="Times New Roman"/>
+          <w:b w:val="0"/>
+          <w:bCs/>
+          <w:sz w:val="24"/>
+          <w:szCs w:val="24"/>
+          <w:highlight w:val="none"/>
+        </w:rPr>
+        <w:t>Tabel pilots ini digunakan untuk menyimpan data seorang pilot, pada tabel 3.4 adalah rancangan struktur tabel pilot :</w:t>
       </w:r>
     </w:p>
     <w:tbl>
@@ -4450,7 +4842,25 @@
                 <w:szCs w:val="20"/>
                 <w:highlight w:val="none"/>
               </w:rPr>
-              <w:t>int(4)</w:t>
+              <w:t>int(</w:t>
+            </w:r>
+            <w:r>
+              <w:rPr>
+                <w:rFonts w:ascii="Times New Roman" w:hAnsi="Times New Roman" w:cs="Times New Roman"/>
+                <w:sz w:val="20"/>
+                <w:szCs w:val="20"/>
+                <w:highlight w:val="none"/>
+              </w:rPr>
+              <w:t>11</w:t>
+            </w:r>
+            <w:r>
+              <w:rPr>
+                <w:rFonts w:ascii="Times New Roman" w:hAnsi="Times New Roman" w:cs="Times New Roman"/>
+                <w:sz w:val="20"/>
+                <w:szCs w:val="20"/>
+                <w:highlight w:val="none"/>
+              </w:rPr>
+              <w:t>)</w:t>
             </w:r>
           </w:p>
         </w:tc>
@@ -4482,7 +4892,753 @@
           </w:p>
         </w:tc>
       </w:tr>
+      <w:tr>
+        <w:trPr>
+          <w:jc w:val="center"/>
+        </w:trPr>
+        <w:tc>
+          <w:tcPr>
+            <w:tcW w:w="2174" w:type="dxa"/>
+          </w:tcPr>
+          <w:p>
+            <w:pPr>
+              <w:pStyle w:val="9"/>
+              <w:spacing w:after="0" w:line="240" w:lineRule="auto"/>
+              <w:ind w:left="0"/>
+              <w:rPr>
+                <w:rFonts w:ascii="Times New Roman" w:hAnsi="Times New Roman" w:cs="Times New Roman"/>
+                <w:sz w:val="20"/>
+                <w:szCs w:val="20"/>
+                <w:highlight w:val="none"/>
+              </w:rPr>
+            </w:pPr>
+            <w:r>
+              <w:rPr>
+                <w:rFonts w:ascii="Times New Roman" w:hAnsi="Times New Roman" w:cs="Times New Roman"/>
+                <w:sz w:val="20"/>
+                <w:szCs w:val="20"/>
+                <w:highlight w:val="none"/>
+              </w:rPr>
+              <w:t>code</w:t>
+            </w:r>
+          </w:p>
+        </w:tc>
+        <w:tc>
+          <w:tcPr>
+            <w:tcW w:w="2136" w:type="dxa"/>
+          </w:tcPr>
+          <w:p>
+            <w:pPr>
+              <w:pStyle w:val="9"/>
+              <w:spacing w:after="0" w:line="240" w:lineRule="auto"/>
+              <w:ind w:left="0"/>
+              <w:rPr>
+                <w:rFonts w:ascii="Times New Roman" w:hAnsi="Times New Roman" w:cs="Times New Roman"/>
+                <w:sz w:val="20"/>
+                <w:szCs w:val="20"/>
+                <w:highlight w:val="none"/>
+              </w:rPr>
+            </w:pPr>
+            <w:r>
+              <w:rPr>
+                <w:rFonts w:ascii="Times New Roman" w:hAnsi="Times New Roman" w:cs="Times New Roman"/>
+                <w:sz w:val="20"/>
+                <w:szCs w:val="20"/>
+                <w:highlight w:val="none"/>
+              </w:rPr>
+              <w:t>char(18)</w:t>
+            </w:r>
+          </w:p>
+        </w:tc>
+        <w:tc>
+          <w:tcPr>
+            <w:tcW w:w="2179" w:type="dxa"/>
+          </w:tcPr>
+          <w:p>
+            <w:pPr>
+              <w:pStyle w:val="9"/>
+              <w:spacing w:after="0" w:line="240" w:lineRule="auto"/>
+              <w:ind w:left="0"/>
+              <w:rPr>
+                <w:rFonts w:ascii="Times New Roman" w:hAnsi="Times New Roman" w:cs="Times New Roman"/>
+                <w:sz w:val="20"/>
+                <w:szCs w:val="20"/>
+                <w:highlight w:val="none"/>
+              </w:rPr>
+            </w:pPr>
+          </w:p>
+        </w:tc>
+      </w:tr>
+      <w:tr>
+        <w:trPr>
+          <w:trHeight w:val="90" w:hRule="atLeast"/>
+          <w:jc w:val="center"/>
+        </w:trPr>
+        <w:tc>
+          <w:tcPr>
+            <w:tcW w:w="2174" w:type="dxa"/>
+          </w:tcPr>
+          <w:p>
+            <w:pPr>
+              <w:pStyle w:val="9"/>
+              <w:spacing w:after="0" w:line="240" w:lineRule="auto"/>
+              <w:ind w:left="0"/>
+              <w:rPr>
+                <w:rFonts w:ascii="Times New Roman" w:hAnsi="Times New Roman" w:cs="Times New Roman"/>
+                <w:sz w:val="20"/>
+                <w:szCs w:val="20"/>
+                <w:highlight w:val="none"/>
+              </w:rPr>
+            </w:pPr>
+            <w:r>
+              <w:rPr>
+                <w:rFonts w:ascii="Times New Roman" w:hAnsi="Times New Roman" w:cs="Times New Roman"/>
+                <w:sz w:val="20"/>
+                <w:szCs w:val="20"/>
+                <w:highlight w:val="none"/>
+              </w:rPr>
+              <w:t>name</w:t>
+            </w:r>
+          </w:p>
+        </w:tc>
+        <w:tc>
+          <w:tcPr>
+            <w:tcW w:w="2136" w:type="dxa"/>
+          </w:tcPr>
+          <w:p>
+            <w:pPr>
+              <w:pStyle w:val="9"/>
+              <w:spacing w:after="0" w:line="240" w:lineRule="auto"/>
+              <w:ind w:left="0"/>
+              <w:rPr>
+                <w:rFonts w:ascii="Times New Roman" w:hAnsi="Times New Roman" w:cs="Times New Roman"/>
+                <w:sz w:val="20"/>
+                <w:szCs w:val="20"/>
+                <w:highlight w:val="none"/>
+              </w:rPr>
+            </w:pPr>
+            <w:r>
+              <w:rPr>
+                <w:rFonts w:ascii="Times New Roman" w:hAnsi="Times New Roman" w:cs="Times New Roman"/>
+                <w:sz w:val="20"/>
+                <w:szCs w:val="20"/>
+                <w:highlight w:val="none"/>
+              </w:rPr>
+              <w:t>varchar(100)</w:t>
+            </w:r>
+          </w:p>
+        </w:tc>
+        <w:tc>
+          <w:tcPr>
+            <w:tcW w:w="2179" w:type="dxa"/>
+          </w:tcPr>
+          <w:p>
+            <w:pPr>
+              <w:pStyle w:val="9"/>
+              <w:spacing w:after="0" w:line="240" w:lineRule="auto"/>
+              <w:ind w:left="0"/>
+              <w:rPr>
+                <w:rFonts w:ascii="Times New Roman" w:hAnsi="Times New Roman" w:cs="Times New Roman"/>
+                <w:sz w:val="20"/>
+                <w:szCs w:val="20"/>
+                <w:highlight w:val="none"/>
+              </w:rPr>
+            </w:pPr>
+          </w:p>
+        </w:tc>
+      </w:tr>
+      <w:tr>
+        <w:trPr>
+          <w:jc w:val="center"/>
+        </w:trPr>
+        <w:tc>
+          <w:tcPr>
+            <w:tcW w:w="2174" w:type="dxa"/>
+          </w:tcPr>
+          <w:p>
+            <w:pPr>
+              <w:pStyle w:val="9"/>
+              <w:spacing w:after="0" w:line="240" w:lineRule="auto"/>
+              <w:ind w:left="0"/>
+              <w:rPr>
+                <w:rFonts w:ascii="Times New Roman" w:hAnsi="Times New Roman" w:cs="Times New Roman"/>
+                <w:sz w:val="20"/>
+                <w:szCs w:val="20"/>
+                <w:highlight w:val="none"/>
+              </w:rPr>
+            </w:pPr>
+            <w:r>
+              <w:rPr>
+                <w:rFonts w:ascii="Times New Roman" w:hAnsi="Times New Roman" w:cs="Times New Roman"/>
+                <w:sz w:val="20"/>
+                <w:szCs w:val="20"/>
+                <w:highlight w:val="none"/>
+              </w:rPr>
+              <w:t>date_birth</w:t>
+            </w:r>
+          </w:p>
+        </w:tc>
+        <w:tc>
+          <w:tcPr>
+            <w:tcW w:w="2136" w:type="dxa"/>
+          </w:tcPr>
+          <w:p>
+            <w:pPr>
+              <w:pStyle w:val="9"/>
+              <w:spacing w:after="0" w:line="240" w:lineRule="auto"/>
+              <w:ind w:left="0"/>
+              <w:rPr>
+                <w:rFonts w:ascii="Times New Roman" w:hAnsi="Times New Roman" w:cs="Times New Roman"/>
+                <w:sz w:val="20"/>
+                <w:szCs w:val="20"/>
+                <w:highlight w:val="none"/>
+              </w:rPr>
+            </w:pPr>
+            <w:r>
+              <w:rPr>
+                <w:rFonts w:ascii="Times New Roman" w:hAnsi="Times New Roman" w:cs="Times New Roman"/>
+                <w:sz w:val="20"/>
+                <w:szCs w:val="20"/>
+                <w:highlight w:val="none"/>
+              </w:rPr>
+              <w:t>date</w:t>
+            </w:r>
+          </w:p>
+        </w:tc>
+        <w:tc>
+          <w:tcPr>
+            <w:tcW w:w="2179" w:type="dxa"/>
+          </w:tcPr>
+          <w:p>
+            <w:pPr>
+              <w:pStyle w:val="9"/>
+              <w:spacing w:after="0" w:line="240" w:lineRule="auto"/>
+              <w:ind w:left="0"/>
+              <w:rPr>
+                <w:rFonts w:ascii="Times New Roman" w:hAnsi="Times New Roman" w:cs="Times New Roman"/>
+                <w:sz w:val="20"/>
+                <w:szCs w:val="20"/>
+                <w:highlight w:val="none"/>
+              </w:rPr>
+            </w:pPr>
+          </w:p>
+        </w:tc>
+      </w:tr>
+      <w:tr>
+        <w:trPr>
+          <w:jc w:val="center"/>
+        </w:trPr>
+        <w:tc>
+          <w:tcPr>
+            <w:tcW w:w="2174" w:type="dxa"/>
+          </w:tcPr>
+          <w:p>
+            <w:pPr>
+              <w:pStyle w:val="9"/>
+              <w:spacing w:after="0" w:line="240" w:lineRule="auto"/>
+              <w:ind w:left="0"/>
+              <w:rPr>
+                <w:rFonts w:ascii="Times New Roman" w:hAnsi="Times New Roman" w:cs="Times New Roman"/>
+                <w:sz w:val="20"/>
+                <w:szCs w:val="20"/>
+                <w:highlight w:val="none"/>
+              </w:rPr>
+            </w:pPr>
+            <w:r>
+              <w:rPr>
+                <w:rFonts w:ascii="Times New Roman" w:hAnsi="Times New Roman" w:cs="Times New Roman"/>
+                <w:sz w:val="20"/>
+                <w:szCs w:val="20"/>
+                <w:highlight w:val="none"/>
+              </w:rPr>
+              <w:t>place_birth</w:t>
+            </w:r>
+          </w:p>
+        </w:tc>
+        <w:tc>
+          <w:tcPr>
+            <w:tcW w:w="2136" w:type="dxa"/>
+          </w:tcPr>
+          <w:p>
+            <w:pPr>
+              <w:pStyle w:val="9"/>
+              <w:spacing w:after="0" w:line="240" w:lineRule="auto"/>
+              <w:ind w:left="0"/>
+              <w:rPr>
+                <w:rFonts w:ascii="Times New Roman" w:hAnsi="Times New Roman" w:cs="Times New Roman"/>
+                <w:sz w:val="20"/>
+                <w:szCs w:val="20"/>
+                <w:highlight w:val="none"/>
+              </w:rPr>
+            </w:pPr>
+            <w:r>
+              <w:rPr>
+                <w:rFonts w:ascii="Times New Roman" w:hAnsi="Times New Roman" w:cs="Times New Roman"/>
+                <w:sz w:val="20"/>
+                <w:szCs w:val="20"/>
+                <w:highlight w:val="none"/>
+              </w:rPr>
+              <w:t>varchar</w:t>
+            </w:r>
+            <w:r>
+              <w:rPr>
+                <w:rFonts w:ascii="Times New Roman" w:hAnsi="Times New Roman" w:cs="Times New Roman"/>
+                <w:sz w:val="20"/>
+                <w:szCs w:val="20"/>
+                <w:highlight w:val="none"/>
+              </w:rPr>
+              <w:t>(</w:t>
+            </w:r>
+            <w:r>
+              <w:rPr>
+                <w:rFonts w:ascii="Times New Roman" w:hAnsi="Times New Roman" w:cs="Times New Roman"/>
+                <w:sz w:val="20"/>
+                <w:szCs w:val="20"/>
+                <w:highlight w:val="none"/>
+              </w:rPr>
+              <w:t>50</w:t>
+            </w:r>
+            <w:r>
+              <w:rPr>
+                <w:rFonts w:ascii="Times New Roman" w:hAnsi="Times New Roman" w:cs="Times New Roman"/>
+                <w:sz w:val="20"/>
+                <w:szCs w:val="20"/>
+                <w:highlight w:val="none"/>
+              </w:rPr>
+              <w:t>)</w:t>
+            </w:r>
+          </w:p>
+        </w:tc>
+        <w:tc>
+          <w:tcPr>
+            <w:tcW w:w="2179" w:type="dxa"/>
+          </w:tcPr>
+          <w:p>
+            <w:pPr>
+              <w:pStyle w:val="9"/>
+              <w:spacing w:after="0" w:line="240" w:lineRule="auto"/>
+              <w:ind w:left="0"/>
+              <w:rPr>
+                <w:rFonts w:ascii="Times New Roman" w:hAnsi="Times New Roman" w:cs="Times New Roman"/>
+                <w:sz w:val="20"/>
+                <w:szCs w:val="20"/>
+                <w:highlight w:val="none"/>
+              </w:rPr>
+            </w:pPr>
+          </w:p>
+        </w:tc>
+      </w:tr>
+      <w:tr>
+        <w:trPr>
+          <w:jc w:val="center"/>
+        </w:trPr>
+        <w:tc>
+          <w:tcPr>
+            <w:tcW w:w="2174" w:type="dxa"/>
+          </w:tcPr>
+          <w:p>
+            <w:pPr>
+              <w:pStyle w:val="9"/>
+              <w:spacing w:after="0" w:line="240" w:lineRule="auto"/>
+              <w:ind w:left="0"/>
+              <w:rPr>
+                <w:rFonts w:ascii="Times New Roman" w:hAnsi="Times New Roman" w:cs="Times New Roman"/>
+                <w:sz w:val="20"/>
+                <w:szCs w:val="20"/>
+                <w:highlight w:val="none"/>
+              </w:rPr>
+            </w:pPr>
+            <w:r>
+              <w:rPr>
+                <w:rFonts w:ascii="Times New Roman" w:hAnsi="Times New Roman" w:cs="Times New Roman"/>
+                <w:sz w:val="20"/>
+                <w:szCs w:val="20"/>
+                <w:highlight w:val="none"/>
+              </w:rPr>
+              <w:t>address</w:t>
+            </w:r>
+          </w:p>
+        </w:tc>
+        <w:tc>
+          <w:tcPr>
+            <w:tcW w:w="2136" w:type="dxa"/>
+          </w:tcPr>
+          <w:p>
+            <w:pPr>
+              <w:pStyle w:val="9"/>
+              <w:spacing w:after="0" w:line="240" w:lineRule="auto"/>
+              <w:ind w:left="0"/>
+              <w:rPr>
+                <w:rFonts w:ascii="Times New Roman" w:hAnsi="Times New Roman" w:cs="Times New Roman"/>
+                <w:sz w:val="20"/>
+                <w:szCs w:val="20"/>
+                <w:highlight w:val="none"/>
+              </w:rPr>
+            </w:pPr>
+            <w:r>
+              <w:rPr>
+                <w:rFonts w:ascii="Times New Roman" w:hAnsi="Times New Roman" w:cs="Times New Roman"/>
+                <w:sz w:val="20"/>
+                <w:szCs w:val="20"/>
+                <w:highlight w:val="none"/>
+              </w:rPr>
+              <w:t>varchar(50)</w:t>
+            </w:r>
+          </w:p>
+        </w:tc>
+        <w:tc>
+          <w:tcPr>
+            <w:tcW w:w="2179" w:type="dxa"/>
+          </w:tcPr>
+          <w:p>
+            <w:pPr>
+              <w:pStyle w:val="9"/>
+              <w:spacing w:after="0" w:line="240" w:lineRule="auto"/>
+              <w:ind w:left="0"/>
+              <w:rPr>
+                <w:rFonts w:ascii="Times New Roman" w:hAnsi="Times New Roman" w:cs="Times New Roman"/>
+                <w:sz w:val="20"/>
+                <w:szCs w:val="20"/>
+                <w:highlight w:val="none"/>
+              </w:rPr>
+            </w:pPr>
+          </w:p>
+        </w:tc>
+      </w:tr>
+      <w:tr>
+        <w:trPr>
+          <w:jc w:val="center"/>
+        </w:trPr>
+        <w:tc>
+          <w:tcPr>
+            <w:tcW w:w="2174" w:type="dxa"/>
+          </w:tcPr>
+          <w:p>
+            <w:pPr>
+              <w:pStyle w:val="9"/>
+              <w:spacing w:after="0" w:line="240" w:lineRule="auto"/>
+              <w:ind w:left="0"/>
+              <w:rPr>
+                <w:rFonts w:ascii="Times New Roman" w:hAnsi="Times New Roman" w:cs="Times New Roman"/>
+                <w:sz w:val="20"/>
+                <w:szCs w:val="20"/>
+                <w:highlight w:val="none"/>
+              </w:rPr>
+            </w:pPr>
+            <w:r>
+              <w:rPr>
+                <w:rFonts w:ascii="Times New Roman" w:hAnsi="Times New Roman" w:cs="Times New Roman"/>
+                <w:sz w:val="20"/>
+                <w:szCs w:val="20"/>
+                <w:highlight w:val="none"/>
+              </w:rPr>
+              <w:t>username</w:t>
+            </w:r>
+          </w:p>
+        </w:tc>
+        <w:tc>
+          <w:tcPr>
+            <w:tcW w:w="2136" w:type="dxa"/>
+          </w:tcPr>
+          <w:p>
+            <w:pPr>
+              <w:pStyle w:val="9"/>
+              <w:spacing w:after="0" w:line="240" w:lineRule="auto"/>
+              <w:ind w:left="0"/>
+              <w:rPr>
+                <w:rFonts w:ascii="Times New Roman" w:hAnsi="Times New Roman" w:cs="Times New Roman"/>
+                <w:sz w:val="20"/>
+                <w:szCs w:val="20"/>
+                <w:highlight w:val="none"/>
+              </w:rPr>
+            </w:pPr>
+            <w:r>
+              <w:rPr>
+                <w:rFonts w:ascii="Times New Roman" w:hAnsi="Times New Roman" w:cs="Times New Roman"/>
+                <w:sz w:val="20"/>
+                <w:szCs w:val="20"/>
+                <w:highlight w:val="none"/>
+              </w:rPr>
+              <w:t>varchar(</w:t>
+            </w:r>
+            <w:r>
+              <w:rPr>
+                <w:rFonts w:ascii="Times New Roman" w:hAnsi="Times New Roman" w:cs="Times New Roman"/>
+                <w:sz w:val="20"/>
+                <w:szCs w:val="20"/>
+                <w:highlight w:val="none"/>
+              </w:rPr>
+              <w:t>20</w:t>
+            </w:r>
+            <w:r>
+              <w:rPr>
+                <w:rFonts w:ascii="Times New Roman" w:hAnsi="Times New Roman" w:cs="Times New Roman"/>
+                <w:sz w:val="20"/>
+                <w:szCs w:val="20"/>
+                <w:highlight w:val="none"/>
+              </w:rPr>
+              <w:t>)</w:t>
+            </w:r>
+          </w:p>
+        </w:tc>
+        <w:tc>
+          <w:tcPr>
+            <w:tcW w:w="2179" w:type="dxa"/>
+          </w:tcPr>
+          <w:p>
+            <w:pPr>
+              <w:pStyle w:val="9"/>
+              <w:spacing w:after="0" w:line="240" w:lineRule="auto"/>
+              <w:ind w:left="0"/>
+              <w:rPr>
+                <w:rFonts w:ascii="Times New Roman" w:hAnsi="Times New Roman" w:cs="Times New Roman"/>
+                <w:sz w:val="20"/>
+                <w:szCs w:val="20"/>
+                <w:highlight w:val="none"/>
+              </w:rPr>
+            </w:pPr>
+          </w:p>
+        </w:tc>
+      </w:tr>
+      <w:tr>
+        <w:trPr>
+          <w:trHeight w:val="90" w:hRule="atLeast"/>
+          <w:jc w:val="center"/>
+        </w:trPr>
+        <w:tc>
+          <w:tcPr>
+            <w:tcW w:w="2174" w:type="dxa"/>
+          </w:tcPr>
+          <w:p>
+            <w:pPr>
+              <w:pStyle w:val="9"/>
+              <w:spacing w:after="0" w:line="240" w:lineRule="auto"/>
+              <w:ind w:left="0"/>
+              <w:rPr>
+                <w:rFonts w:ascii="Times New Roman" w:hAnsi="Times New Roman" w:cs="Times New Roman"/>
+                <w:sz w:val="20"/>
+                <w:szCs w:val="20"/>
+                <w:highlight w:val="none"/>
+              </w:rPr>
+            </w:pPr>
+            <w:r>
+              <w:rPr>
+                <w:rFonts w:ascii="Times New Roman" w:hAnsi="Times New Roman" w:cs="Times New Roman"/>
+                <w:sz w:val="20"/>
+                <w:szCs w:val="20"/>
+                <w:highlight w:val="none"/>
+              </w:rPr>
+              <w:t>password</w:t>
+            </w:r>
+          </w:p>
+        </w:tc>
+        <w:tc>
+          <w:tcPr>
+            <w:tcW w:w="2136" w:type="dxa"/>
+          </w:tcPr>
+          <w:p>
+            <w:pPr>
+              <w:pStyle w:val="9"/>
+              <w:spacing w:after="0" w:line="240" w:lineRule="auto"/>
+              <w:ind w:left="0"/>
+              <w:rPr>
+                <w:rFonts w:ascii="Times New Roman" w:hAnsi="Times New Roman" w:cs="Times New Roman"/>
+                <w:sz w:val="20"/>
+                <w:szCs w:val="20"/>
+                <w:highlight w:val="none"/>
+              </w:rPr>
+            </w:pPr>
+            <w:r>
+              <w:rPr>
+                <w:rFonts w:ascii="Times New Roman" w:hAnsi="Times New Roman" w:cs="Times New Roman"/>
+                <w:sz w:val="20"/>
+                <w:szCs w:val="20"/>
+                <w:highlight w:val="none"/>
+              </w:rPr>
+              <w:t>varchar(</w:t>
+            </w:r>
+            <w:r>
+              <w:rPr>
+                <w:rFonts w:ascii="Times New Roman" w:hAnsi="Times New Roman" w:cs="Times New Roman"/>
+                <w:sz w:val="20"/>
+                <w:szCs w:val="20"/>
+                <w:highlight w:val="none"/>
+              </w:rPr>
+              <w:t>64</w:t>
+            </w:r>
+            <w:r>
+              <w:rPr>
+                <w:rFonts w:ascii="Times New Roman" w:hAnsi="Times New Roman" w:cs="Times New Roman"/>
+                <w:sz w:val="20"/>
+                <w:szCs w:val="20"/>
+                <w:highlight w:val="none"/>
+              </w:rPr>
+              <w:t>)</w:t>
+            </w:r>
+          </w:p>
+        </w:tc>
+        <w:tc>
+          <w:tcPr>
+            <w:tcW w:w="2179" w:type="dxa"/>
+          </w:tcPr>
+          <w:p>
+            <w:pPr>
+              <w:pStyle w:val="9"/>
+              <w:spacing w:after="0" w:line="240" w:lineRule="auto"/>
+              <w:ind w:left="0"/>
+              <w:rPr>
+                <w:rFonts w:ascii="Times New Roman" w:hAnsi="Times New Roman" w:cs="Times New Roman"/>
+                <w:sz w:val="20"/>
+                <w:szCs w:val="20"/>
+                <w:highlight w:val="none"/>
+              </w:rPr>
+            </w:pPr>
+          </w:p>
+        </w:tc>
+      </w:tr>
+      <w:tr>
+        <w:trPr>
+          <w:jc w:val="center"/>
+        </w:trPr>
+        <w:tc>
+          <w:tcPr>
+            <w:tcW w:w="2174" w:type="dxa"/>
+          </w:tcPr>
+          <w:p>
+            <w:pPr>
+              <w:pStyle w:val="9"/>
+              <w:spacing w:after="0" w:line="240" w:lineRule="auto"/>
+              <w:ind w:left="0"/>
+              <w:rPr>
+                <w:rFonts w:ascii="Times New Roman" w:hAnsi="Times New Roman" w:cs="Times New Roman"/>
+                <w:sz w:val="20"/>
+                <w:szCs w:val="20"/>
+                <w:highlight w:val="none"/>
+              </w:rPr>
+            </w:pPr>
+            <w:r>
+              <w:rPr>
+                <w:rFonts w:ascii="Times New Roman" w:hAnsi="Times New Roman" w:cs="Times New Roman"/>
+                <w:sz w:val="20"/>
+                <w:szCs w:val="20"/>
+                <w:highlight w:val="none"/>
+              </w:rPr>
+              <w:t>photo</w:t>
+            </w:r>
+          </w:p>
+        </w:tc>
+        <w:tc>
+          <w:tcPr>
+            <w:tcW w:w="2136" w:type="dxa"/>
+            <w:textDirection w:val="lrTb"/>
+            <w:vAlign w:val="top"/>
+          </w:tcPr>
+          <w:p>
+            <w:pPr>
+              <w:pStyle w:val="9"/>
+              <w:spacing w:after="0" w:line="240" w:lineRule="auto"/>
+              <w:ind w:left="0" w:leftChars="0"/>
+              <w:rPr>
+                <w:rFonts w:ascii="Times New Roman" w:hAnsi="Times New Roman" w:cs="Times New Roman"/>
+                <w:sz w:val="20"/>
+                <w:szCs w:val="20"/>
+                <w:highlight w:val="none"/>
+              </w:rPr>
+            </w:pPr>
+            <w:r>
+              <w:rPr>
+                <w:rFonts w:ascii="Times New Roman" w:hAnsi="Times New Roman" w:cs="Times New Roman"/>
+                <w:sz w:val="20"/>
+                <w:szCs w:val="20"/>
+                <w:highlight w:val="none"/>
+              </w:rPr>
+              <w:t>varchar(</w:t>
+            </w:r>
+            <w:r>
+              <w:rPr>
+                <w:rFonts w:ascii="Times New Roman" w:hAnsi="Times New Roman" w:cs="Times New Roman"/>
+                <w:sz w:val="20"/>
+                <w:szCs w:val="20"/>
+                <w:highlight w:val="none"/>
+              </w:rPr>
+              <w:t>10</w:t>
+            </w:r>
+            <w:r>
+              <w:rPr>
+                <w:rFonts w:ascii="Times New Roman" w:hAnsi="Times New Roman" w:cs="Times New Roman"/>
+                <w:sz w:val="20"/>
+                <w:szCs w:val="20"/>
+                <w:highlight w:val="none"/>
+              </w:rPr>
+              <w:t>0)</w:t>
+            </w:r>
+          </w:p>
+        </w:tc>
+        <w:tc>
+          <w:tcPr>
+            <w:tcW w:w="2179" w:type="dxa"/>
+          </w:tcPr>
+          <w:p>
+            <w:pPr>
+              <w:pStyle w:val="9"/>
+              <w:spacing w:after="0" w:line="240" w:lineRule="auto"/>
+              <w:ind w:left="0"/>
+              <w:rPr>
+                <w:rFonts w:ascii="Times New Roman" w:hAnsi="Times New Roman" w:cs="Times New Roman"/>
+                <w:sz w:val="20"/>
+                <w:szCs w:val="20"/>
+                <w:highlight w:val="none"/>
+              </w:rPr>
+            </w:pPr>
+          </w:p>
+        </w:tc>
+      </w:tr>
     </w:tbl>
+    <w:p>
+      <w:pPr>
+        <w:pStyle w:val="9"/>
+        <w:numPr>
+          <w:numId w:val="0"/>
+        </w:numPr>
+        <w:spacing w:line="480" w:lineRule="auto"/>
+        <w:ind w:left="360" w:leftChars="0"/>
+        <w:rPr>
+          <w:rFonts w:ascii="Times New Roman" w:hAnsi="Times New Roman" w:cs="Times New Roman"/>
+          <w:b w:val="0"/>
+          <w:bCs/>
+          <w:sz w:val="24"/>
+          <w:szCs w:val="24"/>
+          <w:highlight w:val="none"/>
+        </w:rPr>
+      </w:pPr>
+    </w:p>
+    <w:p>
+      <w:pPr>
+        <w:pStyle w:val="9"/>
+        <w:numPr>
+          <w:ilvl w:val="0"/>
+          <w:numId w:val="9"/>
+        </w:numPr>
+        <w:spacing w:line="480" w:lineRule="auto"/>
+        <w:rPr>
+          <w:rFonts w:ascii="Times New Roman" w:hAnsi="Times New Roman" w:cs="Times New Roman"/>
+          <w:b/>
+          <w:sz w:val="24"/>
+          <w:szCs w:val="24"/>
+          <w:highlight w:val="none"/>
+        </w:rPr>
+      </w:pPr>
+      <w:r>
+        <w:rPr>
+          <w:rFonts w:ascii="Times New Roman" w:hAnsi="Times New Roman" w:cs="Times New Roman"/>
+          <w:b/>
+          <w:sz w:val="24"/>
+          <w:szCs w:val="24"/>
+          <w:highlight w:val="none"/>
+        </w:rPr>
+        <w:t>Penerbangan</w:t>
+      </w:r>
+    </w:p>
     <w:p>
       <w:pPr>
         <w:pStyle w:val="9"/>
@@ -4497,67 +5653,73 @@
         <w:ind w:left="360" w:leftChars="0"/>
         <w:rPr>
           <w:rFonts w:ascii="Times New Roman" w:hAnsi="Times New Roman" w:cs="Times New Roman"/>
-          <w:b/>
-          <w:sz w:val="24"/>
-          <w:szCs w:val="24"/>
-          <w:highlight w:val="none"/>
-        </w:rPr>
-      </w:pPr>
-    </w:p>
-    <w:p>
-      <w:pPr>
-        <w:pStyle w:val="9"/>
-        <w:numPr>
-          <w:ilvl w:val="0"/>
-          <w:numId w:val="9"/>
-        </w:numPr>
-        <w:spacing w:line="480" w:lineRule="auto"/>
-        <w:rPr>
-          <w:rFonts w:ascii="Times New Roman" w:hAnsi="Times New Roman" w:cs="Times New Roman"/>
-          <w:b/>
-          <w:sz w:val="24"/>
-          <w:szCs w:val="24"/>
-          <w:highlight w:val="none"/>
-        </w:rPr>
-      </w:pPr>
-      <w:r>
-        <w:rPr>
-          <w:rFonts w:ascii="Times New Roman" w:hAnsi="Times New Roman" w:cs="Times New Roman"/>
-          <w:b/>
-          <w:sz w:val="24"/>
-          <w:szCs w:val="24"/>
-          <w:highlight w:val="none"/>
-        </w:rPr>
-        <w:t>Bagasi</w:t>
-      </w:r>
-    </w:p>
-    <w:p>
-      <w:pPr>
-        <w:pStyle w:val="9"/>
-        <w:numPr>
-          <w:ilvl w:val="0"/>
-          <w:numId w:val="0"/>
-        </w:numPr>
-        <w:tabs>
-          <w:tab w:val="clear" w:pos="425"/>
-        </w:tabs>
-        <w:spacing w:line="480" w:lineRule="auto"/>
-        <w:ind w:left="360" w:leftChars="0"/>
-        <w:rPr>
-          <w:rFonts w:ascii="Times New Roman" w:hAnsi="Times New Roman" w:cs="Times New Roman"/>
-          <w:sz w:val="24"/>
-          <w:szCs w:val="24"/>
-          <w:highlight w:val="none"/>
-        </w:rPr>
-      </w:pPr>
-      <w:r>
-        <w:rPr>
-          <w:rFonts w:ascii="Times New Roman" w:hAnsi="Times New Roman" w:cs="Times New Roman"/>
-          <w:sz w:val="24"/>
-          <w:szCs w:val="24"/>
-          <w:highlight w:val="none"/>
-        </w:rPr>
-        <w:t>Tabel bagasi ini digunakan untuk menyimpan semua data bagasi yang ada pada setiap penerbangan, pada tabel 3.5 adalah rancangan struktur tabel bagasi :</w:t>
+          <w:sz w:val="24"/>
+          <w:szCs w:val="24"/>
+          <w:highlight w:val="none"/>
+        </w:rPr>
+      </w:pPr>
+      <w:r>
+        <w:rPr>
+          <w:rFonts w:ascii="Times New Roman" w:hAnsi="Times New Roman" w:cs="Times New Roman"/>
+          <w:sz w:val="24"/>
+          <w:szCs w:val="24"/>
+          <w:highlight w:val="none"/>
+        </w:rPr>
+        <w:t xml:space="preserve">Tabel </w:t>
+      </w:r>
+      <w:r>
+        <w:rPr>
+          <w:rFonts w:ascii="Times New Roman" w:hAnsi="Times New Roman" w:cs="Times New Roman"/>
+          <w:sz w:val="24"/>
+          <w:szCs w:val="24"/>
+          <w:highlight w:val="none"/>
+        </w:rPr>
+        <w:t>flights</w:t>
+      </w:r>
+      <w:r>
+        <w:rPr>
+          <w:rFonts w:ascii="Times New Roman" w:hAnsi="Times New Roman" w:cs="Times New Roman"/>
+          <w:sz w:val="24"/>
+          <w:szCs w:val="24"/>
+          <w:highlight w:val="none"/>
+        </w:rPr>
+        <w:t xml:space="preserve"> ini digunakan untuk menyimpan semua data </w:t>
+      </w:r>
+      <w:r>
+        <w:rPr>
+          <w:rFonts w:ascii="Times New Roman" w:hAnsi="Times New Roman" w:cs="Times New Roman"/>
+          <w:sz w:val="24"/>
+          <w:szCs w:val="24"/>
+          <w:highlight w:val="none"/>
+        </w:rPr>
+        <w:t xml:space="preserve">penerbangan </w:t>
+      </w:r>
+      <w:r>
+        <w:rPr>
+          <w:rFonts w:ascii="Times New Roman" w:hAnsi="Times New Roman" w:cs="Times New Roman"/>
+          <w:sz w:val="24"/>
+          <w:szCs w:val="24"/>
+          <w:highlight w:val="none"/>
+        </w:rPr>
+        <w:t xml:space="preserve">yang ada, pada tabel 3.5 adalah rancangan struktur tabel </w:t>
+      </w:r>
+      <w:r>
+        <w:rPr>
+          <w:rFonts w:ascii="Times New Roman" w:hAnsi="Times New Roman" w:cs="Times New Roman"/>
+          <w:sz w:val="24"/>
+          <w:szCs w:val="24"/>
+          <w:highlight w:val="none"/>
+        </w:rPr>
+        <w:t xml:space="preserve">flights </w:t>
+      </w:r>
+      <w:r>
+        <w:rPr>
+          <w:rFonts w:ascii="Times New Roman" w:hAnsi="Times New Roman" w:cs="Times New Roman"/>
+          <w:sz w:val="24"/>
+          <w:szCs w:val="24"/>
+          <w:highlight w:val="none"/>
+        </w:rPr>
+        <w:t>:</w:t>
       </w:r>
     </w:p>
     <w:p>
@@ -4591,7 +5753,18 @@
           <w:szCs w:val="24"/>
           <w:highlight w:val="none"/>
         </w:rPr>
-        <w:t>Struktur Tabel Bagasi</w:t>
+        <w:t xml:space="preserve">Struktur Tabel </w:t>
+      </w:r>
+      <w:r>
+        <w:rPr>
+          <w:rFonts w:ascii="Times New Roman" w:hAnsi="Times New Roman" w:cs="Times New Roman"/>
+          <w:b w:val="0"/>
+          <w:bCs/>
+          <w:sz w:val="24"/>
+          <w:szCs w:val="24"/>
+          <w:highlight w:val="none"/>
+        </w:rPr>
+        <w:t>Flights</w:t>
       </w:r>
     </w:p>
     <w:tbl>
@@ -4774,7 +5947,25 @@
                 <w:szCs w:val="20"/>
                 <w:highlight w:val="none"/>
               </w:rPr>
-              <w:t>int(4)</w:t>
+              <w:t>int(</w:t>
+            </w:r>
+            <w:r>
+              <w:rPr>
+                <w:rFonts w:ascii="Times New Roman" w:hAnsi="Times New Roman" w:cs="Times New Roman"/>
+                <w:sz w:val="20"/>
+                <w:szCs w:val="20"/>
+                <w:highlight w:val="none"/>
+              </w:rPr>
+              <w:t>11</w:t>
+            </w:r>
+            <w:r>
+              <w:rPr>
+                <w:rFonts w:ascii="Times New Roman" w:hAnsi="Times New Roman" w:cs="Times New Roman"/>
+                <w:sz w:val="20"/>
+                <w:szCs w:val="20"/>
+                <w:highlight w:val="none"/>
+              </w:rPr>
+              <w:t>)</w:t>
             </w:r>
           </w:p>
         </w:tc>
@@ -4803,6 +5994,409 @@
               </w:rPr>
               <w:t>Primary Key</w:t>
             </w:r>
+          </w:p>
+        </w:tc>
+      </w:tr>
+      <w:tr>
+        <w:trPr>
+          <w:jc w:val="center"/>
+        </w:trPr>
+        <w:tc>
+          <w:tcPr>
+            <w:tcW w:w="2174" w:type="dxa"/>
+          </w:tcPr>
+          <w:p>
+            <w:pPr>
+              <w:pStyle w:val="9"/>
+              <w:spacing w:after="0" w:line="240" w:lineRule="auto"/>
+              <w:ind w:left="0"/>
+              <w:rPr>
+                <w:rFonts w:ascii="Times New Roman" w:hAnsi="Times New Roman" w:cs="Times New Roman"/>
+                <w:sz w:val="20"/>
+                <w:szCs w:val="20"/>
+                <w:highlight w:val="none"/>
+              </w:rPr>
+            </w:pPr>
+            <w:r>
+              <w:rPr>
+                <w:rFonts w:ascii="Times New Roman" w:hAnsi="Times New Roman" w:cs="Times New Roman"/>
+                <w:sz w:val="20"/>
+                <w:szCs w:val="20"/>
+                <w:highlight w:val="none"/>
+              </w:rPr>
+              <w:t>airport_id</w:t>
+            </w:r>
+          </w:p>
+        </w:tc>
+        <w:tc>
+          <w:tcPr>
+            <w:tcW w:w="2136" w:type="dxa"/>
+          </w:tcPr>
+          <w:p>
+            <w:pPr>
+              <w:pStyle w:val="9"/>
+              <w:spacing w:after="0" w:line="240" w:lineRule="auto"/>
+              <w:ind w:left="0"/>
+              <w:rPr>
+                <w:rFonts w:ascii="Times New Roman" w:hAnsi="Times New Roman" w:cs="Times New Roman"/>
+                <w:sz w:val="20"/>
+                <w:szCs w:val="20"/>
+                <w:highlight w:val="none"/>
+              </w:rPr>
+            </w:pPr>
+            <w:r>
+              <w:rPr>
+                <w:rFonts w:ascii="Times New Roman" w:hAnsi="Times New Roman" w:cs="Times New Roman"/>
+                <w:sz w:val="20"/>
+                <w:szCs w:val="20"/>
+                <w:highlight w:val="none"/>
+              </w:rPr>
+              <w:t>int(11)</w:t>
+            </w:r>
+          </w:p>
+        </w:tc>
+        <w:tc>
+          <w:tcPr>
+            <w:tcW w:w="2179" w:type="dxa"/>
+          </w:tcPr>
+          <w:p>
+            <w:pPr>
+              <w:pStyle w:val="9"/>
+              <w:spacing w:after="0" w:line="240" w:lineRule="auto"/>
+              <w:ind w:left="0"/>
+              <w:rPr>
+                <w:rFonts w:ascii="Times New Roman" w:hAnsi="Times New Roman" w:cs="Times New Roman"/>
+                <w:sz w:val="20"/>
+                <w:szCs w:val="20"/>
+                <w:highlight w:val="none"/>
+              </w:rPr>
+            </w:pPr>
+          </w:p>
+        </w:tc>
+      </w:tr>
+      <w:tr>
+        <w:trPr>
+          <w:jc w:val="center"/>
+        </w:trPr>
+        <w:tc>
+          <w:tcPr>
+            <w:tcW w:w="2174" w:type="dxa"/>
+          </w:tcPr>
+          <w:p>
+            <w:pPr>
+              <w:pStyle w:val="9"/>
+              <w:spacing w:after="0" w:line="240" w:lineRule="auto"/>
+              <w:ind w:left="0"/>
+              <w:rPr>
+                <w:rFonts w:ascii="Times New Roman" w:hAnsi="Times New Roman" w:cs="Times New Roman"/>
+                <w:sz w:val="20"/>
+                <w:szCs w:val="20"/>
+                <w:highlight w:val="none"/>
+              </w:rPr>
+            </w:pPr>
+            <w:r>
+              <w:rPr>
+                <w:rFonts w:ascii="Times New Roman" w:hAnsi="Times New Roman" w:cs="Times New Roman"/>
+                <w:sz w:val="20"/>
+                <w:szCs w:val="20"/>
+                <w:highlight w:val="none"/>
+              </w:rPr>
+              <w:t>plane_id</w:t>
+            </w:r>
+          </w:p>
+        </w:tc>
+        <w:tc>
+          <w:tcPr>
+            <w:tcW w:w="2136" w:type="dxa"/>
+          </w:tcPr>
+          <w:p>
+            <w:pPr>
+              <w:pStyle w:val="9"/>
+              <w:spacing w:after="0" w:line="240" w:lineRule="auto"/>
+              <w:ind w:left="0"/>
+              <w:rPr>
+                <w:rFonts w:ascii="Times New Roman" w:hAnsi="Times New Roman" w:cs="Times New Roman"/>
+                <w:sz w:val="20"/>
+                <w:szCs w:val="20"/>
+                <w:highlight w:val="none"/>
+              </w:rPr>
+            </w:pPr>
+            <w:r>
+              <w:rPr>
+                <w:rFonts w:ascii="Times New Roman" w:hAnsi="Times New Roman" w:cs="Times New Roman"/>
+                <w:sz w:val="20"/>
+                <w:szCs w:val="20"/>
+                <w:highlight w:val="none"/>
+              </w:rPr>
+              <w:t>int(11)</w:t>
+            </w:r>
+          </w:p>
+        </w:tc>
+        <w:tc>
+          <w:tcPr>
+            <w:tcW w:w="2179" w:type="dxa"/>
+          </w:tcPr>
+          <w:p>
+            <w:pPr>
+              <w:pStyle w:val="9"/>
+              <w:spacing w:after="0" w:line="240" w:lineRule="auto"/>
+              <w:ind w:left="0"/>
+              <w:rPr>
+                <w:rFonts w:ascii="Times New Roman" w:hAnsi="Times New Roman" w:cs="Times New Roman"/>
+                <w:sz w:val="20"/>
+                <w:szCs w:val="20"/>
+                <w:highlight w:val="none"/>
+              </w:rPr>
+            </w:pPr>
+          </w:p>
+        </w:tc>
+      </w:tr>
+      <w:tr>
+        <w:trPr>
+          <w:jc w:val="center"/>
+        </w:trPr>
+        <w:tc>
+          <w:tcPr>
+            <w:tcW w:w="2174" w:type="dxa"/>
+          </w:tcPr>
+          <w:p>
+            <w:pPr>
+              <w:pStyle w:val="9"/>
+              <w:spacing w:after="0" w:line="240" w:lineRule="auto"/>
+              <w:ind w:left="0"/>
+              <w:rPr>
+                <w:rFonts w:ascii="Times New Roman" w:hAnsi="Times New Roman" w:cs="Times New Roman"/>
+                <w:sz w:val="20"/>
+                <w:szCs w:val="20"/>
+                <w:highlight w:val="none"/>
+              </w:rPr>
+            </w:pPr>
+            <w:r>
+              <w:rPr>
+                <w:rFonts w:ascii="Times New Roman" w:hAnsi="Times New Roman" w:cs="Times New Roman"/>
+                <w:sz w:val="20"/>
+                <w:szCs w:val="20"/>
+                <w:highlight w:val="none"/>
+              </w:rPr>
+              <w:t>pilot_id</w:t>
+            </w:r>
+          </w:p>
+        </w:tc>
+        <w:tc>
+          <w:tcPr>
+            <w:tcW w:w="2136" w:type="dxa"/>
+          </w:tcPr>
+          <w:p>
+            <w:pPr>
+              <w:pStyle w:val="9"/>
+              <w:spacing w:after="0" w:line="240" w:lineRule="auto"/>
+              <w:ind w:left="0"/>
+              <w:rPr>
+                <w:rFonts w:ascii="Times New Roman" w:hAnsi="Times New Roman" w:cs="Times New Roman"/>
+                <w:sz w:val="20"/>
+                <w:szCs w:val="20"/>
+                <w:highlight w:val="none"/>
+              </w:rPr>
+            </w:pPr>
+            <w:r>
+              <w:rPr>
+                <w:rFonts w:ascii="Times New Roman" w:hAnsi="Times New Roman" w:cs="Times New Roman"/>
+                <w:sz w:val="20"/>
+                <w:szCs w:val="20"/>
+                <w:highlight w:val="none"/>
+              </w:rPr>
+              <w:t>int(</w:t>
+            </w:r>
+            <w:r>
+              <w:rPr>
+                <w:rFonts w:ascii="Times New Roman" w:hAnsi="Times New Roman" w:cs="Times New Roman"/>
+                <w:sz w:val="20"/>
+                <w:szCs w:val="20"/>
+                <w:highlight w:val="none"/>
+              </w:rPr>
+              <w:t>4</w:t>
+            </w:r>
+            <w:r>
+              <w:rPr>
+                <w:rFonts w:ascii="Times New Roman" w:hAnsi="Times New Roman" w:cs="Times New Roman"/>
+                <w:sz w:val="20"/>
+                <w:szCs w:val="20"/>
+                <w:highlight w:val="none"/>
+              </w:rPr>
+              <w:t>)</w:t>
+            </w:r>
+          </w:p>
+        </w:tc>
+        <w:tc>
+          <w:tcPr>
+            <w:tcW w:w="2179" w:type="dxa"/>
+          </w:tcPr>
+          <w:p>
+            <w:pPr>
+              <w:pStyle w:val="9"/>
+              <w:spacing w:after="0" w:line="240" w:lineRule="auto"/>
+              <w:ind w:left="0"/>
+              <w:rPr>
+                <w:rFonts w:ascii="Times New Roman" w:hAnsi="Times New Roman" w:cs="Times New Roman"/>
+                <w:sz w:val="20"/>
+                <w:szCs w:val="20"/>
+                <w:highlight w:val="none"/>
+              </w:rPr>
+            </w:pPr>
+          </w:p>
+        </w:tc>
+      </w:tr>
+      <w:tr>
+        <w:trPr>
+          <w:jc w:val="center"/>
+        </w:trPr>
+        <w:tc>
+          <w:tcPr>
+            <w:tcW w:w="2174" w:type="dxa"/>
+          </w:tcPr>
+          <w:p>
+            <w:pPr>
+              <w:pStyle w:val="9"/>
+              <w:spacing w:after="0" w:line="240" w:lineRule="auto"/>
+              <w:ind w:left="0"/>
+              <w:rPr>
+                <w:rFonts w:ascii="Times New Roman" w:hAnsi="Times New Roman" w:cs="Times New Roman"/>
+                <w:sz w:val="20"/>
+                <w:szCs w:val="20"/>
+                <w:highlight w:val="none"/>
+              </w:rPr>
+            </w:pPr>
+            <w:r>
+              <w:rPr>
+                <w:rFonts w:hint="default" w:ascii="Times New Roman" w:hAnsi="Times New Roman" w:cs="Times New Roman"/>
+                <w:sz w:val="20"/>
+                <w:szCs w:val="20"/>
+                <w:highlight w:val="none"/>
+              </w:rPr>
+              <w:t>departure_time</w:t>
+            </w:r>
+          </w:p>
+        </w:tc>
+        <w:tc>
+          <w:tcPr>
+            <w:tcW w:w="2136" w:type="dxa"/>
+          </w:tcPr>
+          <w:p>
+            <w:pPr>
+              <w:pStyle w:val="9"/>
+              <w:spacing w:after="0" w:line="240" w:lineRule="auto"/>
+              <w:ind w:left="0"/>
+              <w:rPr>
+                <w:rFonts w:ascii="Times New Roman" w:hAnsi="Times New Roman" w:cs="Times New Roman"/>
+                <w:sz w:val="20"/>
+                <w:szCs w:val="20"/>
+                <w:highlight w:val="none"/>
+              </w:rPr>
+            </w:pPr>
+            <w:r>
+              <w:rPr>
+                <w:rFonts w:ascii="Times New Roman" w:hAnsi="Times New Roman" w:cs="Times New Roman"/>
+                <w:sz w:val="20"/>
+                <w:szCs w:val="20"/>
+                <w:highlight w:val="none"/>
+              </w:rPr>
+              <w:t>datetime</w:t>
+            </w:r>
+          </w:p>
+        </w:tc>
+        <w:tc>
+          <w:tcPr>
+            <w:tcW w:w="2179" w:type="dxa"/>
+          </w:tcPr>
+          <w:p>
+            <w:pPr>
+              <w:pStyle w:val="9"/>
+              <w:spacing w:after="0" w:line="240" w:lineRule="auto"/>
+              <w:ind w:left="0"/>
+              <w:rPr>
+                <w:rFonts w:ascii="Times New Roman" w:hAnsi="Times New Roman" w:cs="Times New Roman"/>
+                <w:sz w:val="20"/>
+                <w:szCs w:val="20"/>
+                <w:highlight w:val="none"/>
+              </w:rPr>
+            </w:pPr>
+          </w:p>
+        </w:tc>
+      </w:tr>
+      <w:tr>
+        <w:trPr>
+          <w:jc w:val="center"/>
+        </w:trPr>
+        <w:tc>
+          <w:tcPr>
+            <w:tcW w:w="2174" w:type="dxa"/>
+          </w:tcPr>
+          <w:p>
+            <w:pPr>
+              <w:pStyle w:val="9"/>
+              <w:spacing w:after="0" w:line="240" w:lineRule="auto"/>
+              <w:ind w:left="0"/>
+              <w:rPr>
+                <w:rFonts w:hint="default" w:ascii="Times New Roman" w:hAnsi="Times New Roman" w:cs="Times New Roman"/>
+                <w:sz w:val="20"/>
+                <w:szCs w:val="20"/>
+                <w:highlight w:val="none"/>
+              </w:rPr>
+            </w:pPr>
+            <w:r>
+              <w:rPr>
+                <w:rFonts w:hint="default" w:ascii="Times New Roman" w:hAnsi="Times New Roman" w:cs="Times New Roman"/>
+                <w:sz w:val="20"/>
+                <w:szCs w:val="20"/>
+                <w:highlight w:val="none"/>
+              </w:rPr>
+              <w:t>arrived_time</w:t>
+            </w:r>
+          </w:p>
+        </w:tc>
+        <w:tc>
+          <w:tcPr>
+            <w:tcW w:w="2136" w:type="dxa"/>
+          </w:tcPr>
+          <w:p>
+            <w:pPr>
+              <w:pStyle w:val="9"/>
+              <w:spacing w:after="0" w:line="240" w:lineRule="auto"/>
+              <w:ind w:left="0"/>
+              <w:rPr>
+                <w:rFonts w:ascii="Times New Roman" w:hAnsi="Times New Roman" w:cs="Times New Roman"/>
+                <w:sz w:val="20"/>
+                <w:szCs w:val="20"/>
+                <w:highlight w:val="none"/>
+              </w:rPr>
+            </w:pPr>
+            <w:r>
+              <w:rPr>
+                <w:rFonts w:ascii="Times New Roman" w:hAnsi="Times New Roman" w:cs="Times New Roman"/>
+                <w:sz w:val="20"/>
+                <w:szCs w:val="20"/>
+                <w:highlight w:val="none"/>
+              </w:rPr>
+              <w:t>datetime</w:t>
+            </w:r>
+          </w:p>
+        </w:tc>
+        <w:tc>
+          <w:tcPr>
+            <w:tcW w:w="2179" w:type="dxa"/>
+          </w:tcPr>
+          <w:p>
+            <w:pPr>
+              <w:pStyle w:val="9"/>
+              <w:spacing w:after="0" w:line="240" w:lineRule="auto"/>
+              <w:ind w:left="0"/>
+              <w:rPr>
+                <w:rFonts w:ascii="Times New Roman" w:hAnsi="Times New Roman" w:cs="Times New Roman"/>
+                <w:sz w:val="20"/>
+                <w:szCs w:val="20"/>
+                <w:highlight w:val="none"/>
+              </w:rPr>
+            </w:pPr>
           </w:p>
         </w:tc>
       </w:tr>
@@ -4926,7 +6520,61 @@
           <w:szCs w:val="24"/>
           <w:highlight w:val="none"/>
         </w:rPr>
-        <w:t>Form login digunakan oleh user untuk mengakses sistem ini. Untuk mengakses sistem user harus menginputkan username dan password terlebih dahulu. Form login terdapat pada gambar 3.5</w:t>
+        <w:t xml:space="preserve">Form login digunakan oleh </w:t>
+      </w:r>
+      <w:r>
+        <w:rPr>
+          <w:rFonts w:ascii="Times New Roman" w:hAnsi="Times New Roman" w:cs="Times New Roman"/>
+          <w:sz w:val="24"/>
+          <w:szCs w:val="24"/>
+          <w:highlight w:val="none"/>
+        </w:rPr>
+        <w:t>operator</w:t>
+      </w:r>
+      <w:r>
+        <w:rPr>
+          <w:rFonts w:ascii="Times New Roman" w:hAnsi="Times New Roman" w:cs="Times New Roman"/>
+          <w:sz w:val="24"/>
+          <w:szCs w:val="24"/>
+          <w:highlight w:val="none"/>
+        </w:rPr>
+        <w:t xml:space="preserve"> untuk mengakses sistem ini. Untuk mengakses sistem </w:t>
+      </w:r>
+      <w:r>
+        <w:rPr>
+          <w:rFonts w:ascii="Times New Roman" w:hAnsi="Times New Roman" w:cs="Times New Roman"/>
+          <w:sz w:val="24"/>
+          <w:szCs w:val="24"/>
+          <w:highlight w:val="none"/>
+        </w:rPr>
+        <w:t>operator</w:t>
+      </w:r>
+      <w:r>
+        <w:rPr>
+          <w:rFonts w:ascii="Times New Roman" w:hAnsi="Times New Roman" w:cs="Times New Roman"/>
+          <w:sz w:val="24"/>
+          <w:szCs w:val="24"/>
+          <w:highlight w:val="none"/>
+        </w:rPr>
+        <w:t xml:space="preserve"> harus menginputkan username dan password terlebih dahulu. Form login terdapat pada </w:t>
+      </w:r>
+      <w:r>
+        <w:rPr>
+          <w:rFonts w:ascii="Times New Roman" w:hAnsi="Times New Roman" w:cs="Times New Roman"/>
+          <w:sz w:val="24"/>
+          <w:szCs w:val="24"/>
+          <w:highlight w:val="none"/>
+        </w:rPr>
+        <w:t>G</w:t>
+      </w:r>
+      <w:r>
+        <w:rPr>
+          <w:rFonts w:ascii="Times New Roman" w:hAnsi="Times New Roman" w:cs="Times New Roman"/>
+          <w:sz w:val="24"/>
+          <w:szCs w:val="24"/>
+          <w:highlight w:val="none"/>
+        </w:rPr>
+        <w:t>ambar 3.5</w:t>
       </w:r>
     </w:p>
     <w:p>
@@ -4941,6 +6589,51 @@
           <w:highlight w:val="none"/>
         </w:rPr>
       </w:pPr>
+      <w:r>
+        <w:rPr>
+          <w:rFonts w:ascii="Times New Roman" w:hAnsi="Times New Roman" w:cs="Times New Roman"/>
+          <w:sz w:val="24"/>
+          <w:szCs w:val="24"/>
+          <w:highlight w:val="none"/>
+        </w:rPr>
+        <w:drawing>
+          <wp:inline distT="0" distB="0" distL="114300" distR="114300">
+            <wp:extent cx="3123565" cy="3228340"/>
+            <wp:effectExtent l="0" t="0" r="635" b="10160"/>
+            <wp:docPr id="8" name="Picture 8" descr="login"/>
+            <wp:cNvGraphicFramePr>
+              <a:graphicFrameLocks xmlns:a="http://schemas.openxmlformats.org/drawingml/2006/main" noChangeAspect="1"/>
+            </wp:cNvGraphicFramePr>
+            <a:graphic xmlns:a="http://schemas.openxmlformats.org/drawingml/2006/main">
+              <a:graphicData uri="http://schemas.openxmlformats.org/drawingml/2006/picture">
+                <pic:pic xmlns:pic="http://schemas.openxmlformats.org/drawingml/2006/picture">
+                  <pic:nvPicPr>
+                    <pic:cNvPr id="8" name="Picture 8" descr="login"/>
+                    <pic:cNvPicPr>
+                      <a:picLocks noChangeAspect="1"/>
+                    </pic:cNvPicPr>
+                  </pic:nvPicPr>
+                  <pic:blipFill>
+                    <a:blip r:embed="rId14"/>
+                    <a:stretch>
+                      <a:fillRect/>
+                    </a:stretch>
+                  </pic:blipFill>
+                  <pic:spPr>
+                    <a:xfrm>
+                      <a:off x="0" y="0"/>
+                      <a:ext cx="3123565" cy="3228340"/>
+                    </a:xfrm>
+                    <a:prstGeom prst="rect">
+                      <a:avLst/>
+                    </a:prstGeom>
+                  </pic:spPr>
+                </pic:pic>
+              </a:graphicData>
+            </a:graphic>
+          </wp:inline>
+        </w:drawing>
+      </w:r>
     </w:p>
     <w:p>
       <w:pPr>
@@ -5015,7 +6708,16 @@
           <w:szCs w:val="24"/>
           <w:highlight w:val="none"/>
         </w:rPr>
-        <w:t>Rancangan Input Data Penerbangan</w:t>
+        <w:t xml:space="preserve">Rancangan Input Data </w:t>
+      </w:r>
+      <w:r>
+        <w:rPr>
+          <w:rFonts w:ascii="Times New Roman" w:hAnsi="Times New Roman" w:cs="Times New Roman"/>
+          <w:sz w:val="24"/>
+          <w:szCs w:val="24"/>
+          <w:highlight w:val="none"/>
+        </w:rPr>
+        <w:t>Bandara</w:t>
       </w:r>
     </w:p>
     <w:p>
@@ -5037,8 +6739,863 @@
           <w:szCs w:val="24"/>
           <w:highlight w:val="none"/>
         </w:rPr>
-        <w:t>Gambar 3.6 merupakan rancangan input penerbangan dalam aplikasi ini.</w:t>
-      </w:r>
+        <w:t xml:space="preserve">Gambar 3.6 merupakan rancangan input bandara dalam </w:t>
+      </w:r>
+      <w:r>
+        <w:rPr>
+          <w:rFonts w:ascii="Times New Roman" w:hAnsi="Times New Roman" w:cs="Times New Roman"/>
+          <w:sz w:val="24"/>
+          <w:szCs w:val="24"/>
+          <w:highlight w:val="none"/>
+        </w:rPr>
+        <w:t>sistem</w:t>
+      </w:r>
+      <w:r>
+        <w:rPr>
+          <w:rFonts w:ascii="Times New Roman" w:hAnsi="Times New Roman" w:cs="Times New Roman"/>
+          <w:sz w:val="24"/>
+          <w:szCs w:val="24"/>
+          <w:highlight w:val="none"/>
+        </w:rPr>
+        <w:t xml:space="preserve"> ini.</w:t>
+      </w:r>
+    </w:p>
+    <w:p>
+      <w:pPr>
+        <w:pStyle w:val="9"/>
+        <w:ind w:left="0"/>
+        <w:jc w:val="center"/>
+        <w:rPr>
+          <w:rFonts w:ascii="Times New Roman" w:hAnsi="Times New Roman" w:cs="Times New Roman"/>
+          <w:sz w:val="24"/>
+          <w:szCs w:val="24"/>
+          <w:highlight w:val="none"/>
+        </w:rPr>
+      </w:pPr>
+      <w:r>
+        <w:rPr>
+          <w:rFonts w:ascii="Times New Roman" w:hAnsi="Times New Roman" w:cs="Times New Roman"/>
+          <w:sz w:val="24"/>
+          <w:szCs w:val="24"/>
+          <w:highlight w:val="none"/>
+        </w:rPr>
+        <w:drawing>
+          <wp:inline distT="0" distB="0" distL="114300" distR="114300">
+            <wp:extent cx="2961640" cy="3628390"/>
+            <wp:effectExtent l="0" t="0" r="10160" b="10160"/>
+            <wp:docPr id="9" name="Picture 9" descr="airports"/>
+            <wp:cNvGraphicFramePr>
+              <a:graphicFrameLocks xmlns:a="http://schemas.openxmlformats.org/drawingml/2006/main" noChangeAspect="1"/>
+            </wp:cNvGraphicFramePr>
+            <a:graphic xmlns:a="http://schemas.openxmlformats.org/drawingml/2006/main">
+              <a:graphicData uri="http://schemas.openxmlformats.org/drawingml/2006/picture">
+                <pic:pic xmlns:pic="http://schemas.openxmlformats.org/drawingml/2006/picture">
+                  <pic:nvPicPr>
+                    <pic:cNvPr id="9" name="Picture 9" descr="airports"/>
+                    <pic:cNvPicPr>
+                      <a:picLocks noChangeAspect="1"/>
+                    </pic:cNvPicPr>
+                  </pic:nvPicPr>
+                  <pic:blipFill>
+                    <a:blip r:embed="rId15"/>
+                    <a:stretch>
+                      <a:fillRect/>
+                    </a:stretch>
+                  </pic:blipFill>
+                  <pic:spPr>
+                    <a:xfrm>
+                      <a:off x="0" y="0"/>
+                      <a:ext cx="2961640" cy="3628390"/>
+                    </a:xfrm>
+                    <a:prstGeom prst="rect">
+                      <a:avLst/>
+                    </a:prstGeom>
+                  </pic:spPr>
+                </pic:pic>
+              </a:graphicData>
+            </a:graphic>
+          </wp:inline>
+        </w:drawing>
+      </w:r>
+    </w:p>
+    <w:p>
+      <w:pPr>
+        <w:pStyle w:val="9"/>
+        <w:ind w:left="0"/>
+        <w:jc w:val="center"/>
+        <w:rPr>
+          <w:rFonts w:ascii="Times New Roman" w:hAnsi="Times New Roman" w:cs="Times New Roman"/>
+          <w:b w:val="0"/>
+          <w:bCs/>
+          <w:sz w:val="24"/>
+          <w:szCs w:val="24"/>
+          <w:highlight w:val="none"/>
+        </w:rPr>
+      </w:pPr>
+      <w:r>
+        <w:rPr>
+          <w:rFonts w:ascii="Times New Roman" w:hAnsi="Times New Roman" w:cs="Times New Roman"/>
+          <w:b/>
+          <w:sz w:val="24"/>
+          <w:szCs w:val="24"/>
+          <w:highlight w:val="none"/>
+        </w:rPr>
+        <w:t>Gambar 3.</w:t>
+      </w:r>
+      <w:r>
+        <w:rPr>
+          <w:rFonts w:ascii="Times New Roman" w:hAnsi="Times New Roman" w:cs="Times New Roman"/>
+          <w:b/>
+          <w:sz w:val="24"/>
+          <w:szCs w:val="24"/>
+          <w:highlight w:val="none"/>
+        </w:rPr>
+        <w:t>6</w:t>
+      </w:r>
+      <w:r>
+        <w:rPr>
+          <w:rFonts w:ascii="Times New Roman" w:hAnsi="Times New Roman" w:cs="Times New Roman"/>
+          <w:b w:val="0"/>
+          <w:bCs/>
+          <w:sz w:val="24"/>
+          <w:szCs w:val="24"/>
+          <w:highlight w:val="none"/>
+        </w:rPr>
+        <w:t xml:space="preserve"> Rancangan </w:t>
+      </w:r>
+      <w:r>
+        <w:rPr>
+          <w:rFonts w:ascii="Times New Roman" w:hAnsi="Times New Roman" w:cs="Times New Roman"/>
+          <w:b w:val="0"/>
+          <w:bCs/>
+          <w:sz w:val="24"/>
+          <w:szCs w:val="24"/>
+          <w:highlight w:val="none"/>
+        </w:rPr>
+        <w:t>Input Data Bandara</w:t>
+      </w:r>
+    </w:p>
+    <w:p>
+      <w:pPr>
+        <w:pStyle w:val="9"/>
+        <w:numPr>
+          <w:numId w:val="0"/>
+        </w:numPr>
+        <w:spacing w:line="480" w:lineRule="auto"/>
+        <w:ind w:left="0" w:leftChars="0" w:firstLine="660" w:firstLineChars="275"/>
+        <w:jc w:val="both"/>
+        <w:rPr>
+          <w:rFonts w:ascii="Times New Roman" w:hAnsi="Times New Roman" w:cs="Times New Roman"/>
+          <w:sz w:val="24"/>
+          <w:szCs w:val="24"/>
+          <w:highlight w:val="none"/>
+          <w:lang w:val="en-US"/>
+        </w:rPr>
+      </w:pPr>
+    </w:p>
+    <w:p>
+      <w:pPr>
+        <w:pStyle w:val="9"/>
+        <w:numPr>
+          <w:ilvl w:val="0"/>
+          <w:numId w:val="10"/>
+        </w:numPr>
+        <w:spacing w:line="480" w:lineRule="auto"/>
+        <w:jc w:val="both"/>
+        <w:rPr>
+          <w:rFonts w:ascii="Times New Roman" w:hAnsi="Times New Roman" w:cs="Times New Roman"/>
+          <w:sz w:val="24"/>
+          <w:szCs w:val="24"/>
+          <w:highlight w:val="none"/>
+        </w:rPr>
+      </w:pPr>
+      <w:r>
+        <w:rPr>
+          <w:rFonts w:ascii="Times New Roman" w:hAnsi="Times New Roman" w:cs="Times New Roman"/>
+          <w:sz w:val="24"/>
+          <w:szCs w:val="24"/>
+          <w:highlight w:val="none"/>
+        </w:rPr>
+        <w:t xml:space="preserve">Rancangan Input Data </w:t>
+      </w:r>
+      <w:r>
+        <w:rPr>
+          <w:rFonts w:ascii="Times New Roman" w:hAnsi="Times New Roman" w:cs="Times New Roman"/>
+          <w:sz w:val="24"/>
+          <w:szCs w:val="24"/>
+          <w:highlight w:val="none"/>
+        </w:rPr>
+        <w:t>Pesawat</w:t>
+      </w:r>
+    </w:p>
+    <w:p>
+      <w:pPr>
+        <w:pStyle w:val="9"/>
+        <w:spacing w:line="480" w:lineRule="auto"/>
+        <w:jc w:val="both"/>
+        <w:rPr>
+          <w:rFonts w:ascii="Times New Roman" w:hAnsi="Times New Roman" w:cs="Times New Roman"/>
+          <w:sz w:val="24"/>
+          <w:szCs w:val="24"/>
+          <w:highlight w:val="none"/>
+        </w:rPr>
+      </w:pPr>
+      <w:r>
+        <w:rPr>
+          <w:rFonts w:ascii="Times New Roman" w:hAnsi="Times New Roman" w:cs="Times New Roman"/>
+          <w:sz w:val="24"/>
+          <w:szCs w:val="24"/>
+          <w:highlight w:val="none"/>
+        </w:rPr>
+        <w:t>Gambar 3.</w:t>
+      </w:r>
+      <w:r>
+        <w:rPr>
+          <w:rFonts w:ascii="Times New Roman" w:hAnsi="Times New Roman" w:cs="Times New Roman"/>
+          <w:sz w:val="24"/>
+          <w:szCs w:val="24"/>
+          <w:highlight w:val="none"/>
+        </w:rPr>
+        <w:t>7</w:t>
+      </w:r>
+      <w:r>
+        <w:rPr>
+          <w:rFonts w:ascii="Times New Roman" w:hAnsi="Times New Roman" w:cs="Times New Roman"/>
+          <w:sz w:val="24"/>
+          <w:szCs w:val="24"/>
+          <w:highlight w:val="none"/>
+        </w:rPr>
+        <w:t xml:space="preserve"> merupakan rancangan input </w:t>
+      </w:r>
+      <w:r>
+        <w:rPr>
+          <w:rFonts w:ascii="Times New Roman" w:hAnsi="Times New Roman" w:cs="Times New Roman"/>
+          <w:sz w:val="24"/>
+          <w:szCs w:val="24"/>
+          <w:highlight w:val="none"/>
+        </w:rPr>
+        <w:t>pesawat</w:t>
+      </w:r>
+      <w:r>
+        <w:rPr>
+          <w:rFonts w:ascii="Times New Roman" w:hAnsi="Times New Roman" w:cs="Times New Roman"/>
+          <w:sz w:val="24"/>
+          <w:szCs w:val="24"/>
+          <w:highlight w:val="none"/>
+        </w:rPr>
+        <w:t xml:space="preserve"> dalam sistem ini.</w:t>
+      </w:r>
+    </w:p>
+    <w:p>
+      <w:pPr>
+        <w:pStyle w:val="9"/>
+        <w:ind w:left="0"/>
+        <w:jc w:val="center"/>
+        <w:rPr>
+          <w:rFonts w:ascii="Times New Roman" w:hAnsi="Times New Roman" w:cs="Times New Roman"/>
+          <w:sz w:val="24"/>
+          <w:szCs w:val="24"/>
+          <w:highlight w:val="none"/>
+        </w:rPr>
+      </w:pPr>
+      <w:r>
+        <w:rPr>
+          <w:rFonts w:ascii="Times New Roman" w:hAnsi="Times New Roman" w:cs="Times New Roman"/>
+          <w:sz w:val="24"/>
+          <w:szCs w:val="24"/>
+          <w:highlight w:val="none"/>
+        </w:rPr>
+        <w:drawing>
+          <wp:inline distT="0" distB="0" distL="114300" distR="114300">
+            <wp:extent cx="2961640" cy="3647440"/>
+            <wp:effectExtent l="0" t="0" r="10160" b="10160"/>
+            <wp:docPr id="10" name="Picture 10" descr="flights"/>
+            <wp:cNvGraphicFramePr>
+              <a:graphicFrameLocks xmlns:a="http://schemas.openxmlformats.org/drawingml/2006/main" noChangeAspect="1"/>
+            </wp:cNvGraphicFramePr>
+            <a:graphic xmlns:a="http://schemas.openxmlformats.org/drawingml/2006/main">
+              <a:graphicData uri="http://schemas.openxmlformats.org/drawingml/2006/picture">
+                <pic:pic xmlns:pic="http://schemas.openxmlformats.org/drawingml/2006/picture">
+                  <pic:nvPicPr>
+                    <pic:cNvPr id="10" name="Picture 10" descr="flights"/>
+                    <pic:cNvPicPr>
+                      <a:picLocks noChangeAspect="1"/>
+                    </pic:cNvPicPr>
+                  </pic:nvPicPr>
+                  <pic:blipFill>
+                    <a:blip r:embed="rId16"/>
+                    <a:stretch>
+                      <a:fillRect/>
+                    </a:stretch>
+                  </pic:blipFill>
+                  <pic:spPr>
+                    <a:xfrm>
+                      <a:off x="0" y="0"/>
+                      <a:ext cx="2961640" cy="3647440"/>
+                    </a:xfrm>
+                    <a:prstGeom prst="rect">
+                      <a:avLst/>
+                    </a:prstGeom>
+                  </pic:spPr>
+                </pic:pic>
+              </a:graphicData>
+            </a:graphic>
+          </wp:inline>
+        </w:drawing>
+      </w:r>
+    </w:p>
+    <w:p>
+      <w:pPr>
+        <w:pStyle w:val="9"/>
+        <w:ind w:left="0"/>
+        <w:jc w:val="center"/>
+        <w:rPr>
+          <w:rFonts w:ascii="Times New Roman" w:hAnsi="Times New Roman" w:cs="Times New Roman"/>
+          <w:b w:val="0"/>
+          <w:bCs/>
+          <w:sz w:val="24"/>
+          <w:szCs w:val="24"/>
+          <w:highlight w:val="none"/>
+        </w:rPr>
+      </w:pPr>
+      <w:r>
+        <w:rPr>
+          <w:rFonts w:ascii="Times New Roman" w:hAnsi="Times New Roman" w:cs="Times New Roman"/>
+          <w:b/>
+          <w:sz w:val="24"/>
+          <w:szCs w:val="24"/>
+          <w:highlight w:val="none"/>
+        </w:rPr>
+        <w:t>Gambar 3.</w:t>
+      </w:r>
+      <w:r>
+        <w:rPr>
+          <w:rFonts w:ascii="Times New Roman" w:hAnsi="Times New Roman" w:cs="Times New Roman"/>
+          <w:b/>
+          <w:sz w:val="24"/>
+          <w:szCs w:val="24"/>
+          <w:highlight w:val="none"/>
+        </w:rPr>
+        <w:t>7</w:t>
+      </w:r>
+      <w:r>
+        <w:rPr>
+          <w:rFonts w:ascii="Times New Roman" w:hAnsi="Times New Roman" w:cs="Times New Roman"/>
+          <w:b w:val="0"/>
+          <w:bCs/>
+          <w:sz w:val="24"/>
+          <w:szCs w:val="24"/>
+          <w:highlight w:val="none"/>
+        </w:rPr>
+        <w:t xml:space="preserve"> Rancangan Input Data </w:t>
+      </w:r>
+      <w:r>
+        <w:rPr>
+          <w:rFonts w:ascii="Times New Roman" w:hAnsi="Times New Roman" w:cs="Times New Roman"/>
+          <w:b w:val="0"/>
+          <w:bCs/>
+          <w:sz w:val="24"/>
+          <w:szCs w:val="24"/>
+          <w:highlight w:val="none"/>
+        </w:rPr>
+        <w:t>Pesawat</w:t>
+      </w:r>
+    </w:p>
+    <w:p>
+      <w:pPr>
+        <w:pStyle w:val="9"/>
+        <w:numPr>
+          <w:ilvl w:val="0"/>
+          <w:numId w:val="0"/>
+        </w:numPr>
+        <w:tabs>
+          <w:tab w:val="clear" w:pos="425"/>
+        </w:tabs>
+        <w:spacing w:line="480" w:lineRule="auto"/>
+        <w:ind w:left="0" w:leftChars="0" w:firstLine="660" w:firstLineChars="275"/>
+        <w:jc w:val="both"/>
+        <w:rPr>
+          <w:rFonts w:ascii="Times New Roman" w:hAnsi="Times New Roman" w:cs="Times New Roman"/>
+          <w:sz w:val="24"/>
+          <w:szCs w:val="24"/>
+          <w:highlight w:val="none"/>
+        </w:rPr>
+      </w:pPr>
+    </w:p>
+    <w:p>
+      <w:pPr>
+        <w:pStyle w:val="9"/>
+        <w:numPr>
+          <w:ilvl w:val="0"/>
+          <w:numId w:val="10"/>
+        </w:numPr>
+        <w:spacing w:line="480" w:lineRule="auto"/>
+        <w:jc w:val="both"/>
+        <w:rPr>
+          <w:rFonts w:ascii="Times New Roman" w:hAnsi="Times New Roman" w:cs="Times New Roman"/>
+          <w:sz w:val="24"/>
+          <w:szCs w:val="24"/>
+          <w:highlight w:val="none"/>
+        </w:rPr>
+      </w:pPr>
+      <w:r>
+        <w:rPr>
+          <w:rFonts w:ascii="Times New Roman" w:hAnsi="Times New Roman" w:cs="Times New Roman"/>
+          <w:sz w:val="24"/>
+          <w:szCs w:val="24"/>
+          <w:highlight w:val="none"/>
+        </w:rPr>
+        <w:t xml:space="preserve">Rancangan Input Data </w:t>
+      </w:r>
+      <w:r>
+        <w:rPr>
+          <w:rFonts w:ascii="Times New Roman" w:hAnsi="Times New Roman" w:cs="Times New Roman"/>
+          <w:sz w:val="24"/>
+          <w:szCs w:val="24"/>
+          <w:highlight w:val="none"/>
+        </w:rPr>
+        <w:t>Pilot</w:t>
+      </w:r>
+    </w:p>
+    <w:p>
+      <w:pPr>
+        <w:pStyle w:val="9"/>
+        <w:spacing w:line="480" w:lineRule="auto"/>
+        <w:jc w:val="both"/>
+        <w:rPr>
+          <w:rFonts w:ascii="Times New Roman" w:hAnsi="Times New Roman" w:cs="Times New Roman"/>
+          <w:sz w:val="24"/>
+          <w:szCs w:val="24"/>
+          <w:highlight w:val="none"/>
+        </w:rPr>
+      </w:pPr>
+      <w:r>
+        <w:rPr>
+          <w:rFonts w:ascii="Times New Roman" w:hAnsi="Times New Roman" w:cs="Times New Roman"/>
+          <w:sz w:val="24"/>
+          <w:szCs w:val="24"/>
+          <w:highlight w:val="none"/>
+        </w:rPr>
+        <w:t>Gambar 3.</w:t>
+      </w:r>
+      <w:r>
+        <w:rPr>
+          <w:rFonts w:ascii="Times New Roman" w:hAnsi="Times New Roman" w:cs="Times New Roman"/>
+          <w:sz w:val="24"/>
+          <w:szCs w:val="24"/>
+          <w:highlight w:val="none"/>
+        </w:rPr>
+        <w:t>8</w:t>
+      </w:r>
+      <w:r>
+        <w:rPr>
+          <w:rFonts w:ascii="Times New Roman" w:hAnsi="Times New Roman" w:cs="Times New Roman"/>
+          <w:sz w:val="24"/>
+          <w:szCs w:val="24"/>
+          <w:highlight w:val="none"/>
+        </w:rPr>
+        <w:t xml:space="preserve"> merupakan rancangan input </w:t>
+      </w:r>
+      <w:r>
+        <w:rPr>
+          <w:rFonts w:ascii="Times New Roman" w:hAnsi="Times New Roman" w:cs="Times New Roman"/>
+          <w:sz w:val="24"/>
+          <w:szCs w:val="24"/>
+          <w:highlight w:val="none"/>
+        </w:rPr>
+        <w:t>pilot</w:t>
+      </w:r>
+      <w:r>
+        <w:rPr>
+          <w:rFonts w:ascii="Times New Roman" w:hAnsi="Times New Roman" w:cs="Times New Roman"/>
+          <w:sz w:val="24"/>
+          <w:szCs w:val="24"/>
+          <w:highlight w:val="none"/>
+        </w:rPr>
+        <w:t xml:space="preserve"> dalam sistem ini.</w:t>
+      </w:r>
+    </w:p>
+    <w:p>
+      <w:pPr>
+        <w:pStyle w:val="9"/>
+        <w:ind w:left="0"/>
+        <w:jc w:val="center"/>
+        <w:rPr>
+          <w:rFonts w:ascii="Times New Roman" w:hAnsi="Times New Roman" w:cs="Times New Roman"/>
+          <w:sz w:val="24"/>
+          <w:szCs w:val="24"/>
+          <w:highlight w:val="none"/>
+        </w:rPr>
+      </w:pPr>
+      <w:r>
+        <w:rPr>
+          <w:rFonts w:ascii="Times New Roman" w:hAnsi="Times New Roman" w:cs="Times New Roman"/>
+          <w:sz w:val="24"/>
+          <w:szCs w:val="24"/>
+          <w:highlight w:val="none"/>
+        </w:rPr>
+        <w:drawing>
+          <wp:inline distT="0" distB="0" distL="114300" distR="114300">
+            <wp:extent cx="2961640" cy="5076190"/>
+            <wp:effectExtent l="0" t="0" r="10160" b="10160"/>
+            <wp:docPr id="11" name="Picture 11" descr="pilots"/>
+            <wp:cNvGraphicFramePr>
+              <a:graphicFrameLocks xmlns:a="http://schemas.openxmlformats.org/drawingml/2006/main" noChangeAspect="1"/>
+            </wp:cNvGraphicFramePr>
+            <a:graphic xmlns:a="http://schemas.openxmlformats.org/drawingml/2006/main">
+              <a:graphicData uri="http://schemas.openxmlformats.org/drawingml/2006/picture">
+                <pic:pic xmlns:pic="http://schemas.openxmlformats.org/drawingml/2006/picture">
+                  <pic:nvPicPr>
+                    <pic:cNvPr id="11" name="Picture 11" descr="pilots"/>
+                    <pic:cNvPicPr>
+                      <a:picLocks noChangeAspect="1"/>
+                    </pic:cNvPicPr>
+                  </pic:nvPicPr>
+                  <pic:blipFill>
+                    <a:blip r:embed="rId17"/>
+                    <a:stretch>
+                      <a:fillRect/>
+                    </a:stretch>
+                  </pic:blipFill>
+                  <pic:spPr>
+                    <a:xfrm>
+                      <a:off x="0" y="0"/>
+                      <a:ext cx="2961640" cy="5076190"/>
+                    </a:xfrm>
+                    <a:prstGeom prst="rect">
+                      <a:avLst/>
+                    </a:prstGeom>
+                  </pic:spPr>
+                </pic:pic>
+              </a:graphicData>
+            </a:graphic>
+          </wp:inline>
+        </w:drawing>
+      </w:r>
+    </w:p>
+    <w:p>
+      <w:pPr>
+        <w:pStyle w:val="9"/>
+        <w:ind w:left="0"/>
+        <w:jc w:val="center"/>
+        <w:rPr>
+          <w:rFonts w:ascii="Times New Roman" w:hAnsi="Times New Roman" w:cs="Times New Roman"/>
+          <w:b w:val="0"/>
+          <w:bCs/>
+          <w:sz w:val="24"/>
+          <w:szCs w:val="24"/>
+          <w:highlight w:val="none"/>
+        </w:rPr>
+      </w:pPr>
+      <w:r>
+        <w:rPr>
+          <w:rFonts w:ascii="Times New Roman" w:hAnsi="Times New Roman" w:cs="Times New Roman"/>
+          <w:b/>
+          <w:sz w:val="24"/>
+          <w:szCs w:val="24"/>
+          <w:highlight w:val="none"/>
+        </w:rPr>
+        <w:t>Gambar 3.</w:t>
+      </w:r>
+      <w:r>
+        <w:rPr>
+          <w:rFonts w:ascii="Times New Roman" w:hAnsi="Times New Roman" w:cs="Times New Roman"/>
+          <w:b/>
+          <w:sz w:val="24"/>
+          <w:szCs w:val="24"/>
+          <w:highlight w:val="none"/>
+        </w:rPr>
+        <w:t>8</w:t>
+      </w:r>
+      <w:r>
+        <w:rPr>
+          <w:rFonts w:ascii="Times New Roman" w:hAnsi="Times New Roman" w:cs="Times New Roman"/>
+          <w:b w:val="0"/>
+          <w:bCs/>
+          <w:sz w:val="24"/>
+          <w:szCs w:val="24"/>
+          <w:highlight w:val="none"/>
+        </w:rPr>
+        <w:t xml:space="preserve"> Rancangan Input Data </w:t>
+      </w:r>
+      <w:r>
+        <w:rPr>
+          <w:rFonts w:ascii="Times New Roman" w:hAnsi="Times New Roman" w:cs="Times New Roman"/>
+          <w:b w:val="0"/>
+          <w:bCs/>
+          <w:sz w:val="24"/>
+          <w:szCs w:val="24"/>
+          <w:highlight w:val="none"/>
+        </w:rPr>
+        <w:t>Pilot</w:t>
+      </w:r>
+    </w:p>
+    <w:p>
+      <w:pPr>
+        <w:pStyle w:val="9"/>
+        <w:ind w:left="0"/>
+        <w:jc w:val="center"/>
+        <w:rPr>
+          <w:rFonts w:ascii="Times New Roman" w:hAnsi="Times New Roman" w:cs="Times New Roman"/>
+          <w:b w:val="0"/>
+          <w:bCs/>
+          <w:sz w:val="24"/>
+          <w:szCs w:val="24"/>
+          <w:highlight w:val="none"/>
+        </w:rPr>
+      </w:pPr>
+    </w:p>
+    <w:p>
+      <w:pPr>
+        <w:pStyle w:val="9"/>
+        <w:numPr>
+          <w:ilvl w:val="0"/>
+          <w:numId w:val="10"/>
+        </w:numPr>
+        <w:spacing w:line="480" w:lineRule="auto"/>
+        <w:jc w:val="both"/>
+        <w:rPr>
+          <w:rFonts w:ascii="Times New Roman" w:hAnsi="Times New Roman" w:cs="Times New Roman"/>
+          <w:sz w:val="24"/>
+          <w:szCs w:val="24"/>
+          <w:highlight w:val="none"/>
+        </w:rPr>
+      </w:pPr>
+      <w:r>
+        <w:rPr>
+          <w:rFonts w:ascii="Times New Roman" w:hAnsi="Times New Roman" w:cs="Times New Roman"/>
+          <w:sz w:val="24"/>
+          <w:szCs w:val="24"/>
+          <w:highlight w:val="none"/>
+        </w:rPr>
+        <w:t xml:space="preserve">Rancangan Input Data </w:t>
+      </w:r>
+      <w:r>
+        <w:rPr>
+          <w:rFonts w:ascii="Times New Roman" w:hAnsi="Times New Roman" w:cs="Times New Roman"/>
+          <w:sz w:val="24"/>
+          <w:szCs w:val="24"/>
+          <w:highlight w:val="none"/>
+        </w:rPr>
+        <w:t>Penerbangan</w:t>
+      </w:r>
+    </w:p>
+    <w:p>
+      <w:pPr>
+        <w:pStyle w:val="9"/>
+        <w:spacing w:line="480" w:lineRule="auto"/>
+        <w:jc w:val="both"/>
+        <w:rPr>
+          <w:rFonts w:ascii="Times New Roman" w:hAnsi="Times New Roman" w:cs="Times New Roman"/>
+          <w:sz w:val="24"/>
+          <w:szCs w:val="24"/>
+          <w:highlight w:val="none"/>
+        </w:rPr>
+      </w:pPr>
+      <w:r>
+        <w:rPr>
+          <w:rFonts w:ascii="Times New Roman" w:hAnsi="Times New Roman" w:cs="Times New Roman"/>
+          <w:sz w:val="24"/>
+          <w:szCs w:val="24"/>
+          <w:highlight w:val="none"/>
+        </w:rPr>
+        <w:t xml:space="preserve">Form </w:t>
+      </w:r>
+      <w:r>
+        <w:rPr>
+          <w:rFonts w:ascii="Times New Roman" w:hAnsi="Times New Roman" w:cs="Times New Roman"/>
+          <w:sz w:val="24"/>
+          <w:szCs w:val="24"/>
+          <w:highlight w:val="none"/>
+        </w:rPr>
+        <w:t>input penerbangan</w:t>
+      </w:r>
+      <w:r>
+        <w:rPr>
+          <w:rFonts w:ascii="Times New Roman" w:hAnsi="Times New Roman" w:cs="Times New Roman"/>
+          <w:sz w:val="24"/>
+          <w:szCs w:val="24"/>
+          <w:highlight w:val="none"/>
+        </w:rPr>
+        <w:t xml:space="preserve"> digunakan oleh operator untuk </w:t>
+      </w:r>
+      <w:r>
+        <w:rPr>
+          <w:rFonts w:ascii="Times New Roman" w:hAnsi="Times New Roman" w:cs="Times New Roman"/>
+          <w:sz w:val="24"/>
+          <w:szCs w:val="24"/>
+          <w:highlight w:val="none"/>
+        </w:rPr>
+        <w:t>menginputkan data penerbangan yang akan dilakukan</w:t>
+      </w:r>
+      <w:r>
+        <w:rPr>
+          <w:rFonts w:ascii="Times New Roman" w:hAnsi="Times New Roman" w:cs="Times New Roman"/>
+          <w:sz w:val="24"/>
+          <w:szCs w:val="24"/>
+          <w:highlight w:val="none"/>
+        </w:rPr>
+        <w:t xml:space="preserve">. Form </w:t>
+      </w:r>
+      <w:r>
+        <w:rPr>
+          <w:rFonts w:ascii="Times New Roman" w:hAnsi="Times New Roman" w:cs="Times New Roman"/>
+          <w:sz w:val="24"/>
+          <w:szCs w:val="24"/>
+          <w:highlight w:val="none"/>
+        </w:rPr>
+        <w:t>penerbangan</w:t>
+      </w:r>
+      <w:r>
+        <w:rPr>
+          <w:rFonts w:ascii="Times New Roman" w:hAnsi="Times New Roman" w:cs="Times New Roman"/>
+          <w:sz w:val="24"/>
+          <w:szCs w:val="24"/>
+          <w:highlight w:val="none"/>
+        </w:rPr>
+        <w:t xml:space="preserve"> terdapat pada Gambar 3.</w:t>
+      </w:r>
+      <w:r>
+        <w:rPr>
+          <w:rFonts w:ascii="Times New Roman" w:hAnsi="Times New Roman" w:cs="Times New Roman"/>
+          <w:sz w:val="24"/>
+          <w:szCs w:val="24"/>
+          <w:highlight w:val="none"/>
+        </w:rPr>
+        <w:t>9</w:t>
+      </w:r>
+      <w:bookmarkStart w:id="0" w:name="_GoBack"/>
+      <w:bookmarkEnd w:id="0"/>
+    </w:p>
+    <w:p>
+      <w:pPr>
+        <w:pStyle w:val="9"/>
+        <w:ind w:left="0"/>
+        <w:jc w:val="center"/>
+        <w:rPr>
+          <w:rFonts w:ascii="Times New Roman" w:hAnsi="Times New Roman" w:cs="Times New Roman"/>
+          <w:sz w:val="24"/>
+          <w:szCs w:val="24"/>
+          <w:highlight w:val="none"/>
+        </w:rPr>
+      </w:pPr>
+      <w:r>
+        <w:rPr>
+          <w:rFonts w:ascii="Times New Roman" w:hAnsi="Times New Roman" w:cs="Times New Roman"/>
+          <w:sz w:val="24"/>
+          <w:szCs w:val="24"/>
+          <w:highlight w:val="none"/>
+        </w:rPr>
+        <w:drawing>
+          <wp:inline distT="0" distB="0" distL="114300" distR="114300">
+            <wp:extent cx="2961640" cy="3647440"/>
+            <wp:effectExtent l="0" t="0" r="10160" b="10160"/>
+            <wp:docPr id="12" name="Picture 12" descr="flights"/>
+            <wp:cNvGraphicFramePr>
+              <a:graphicFrameLocks xmlns:a="http://schemas.openxmlformats.org/drawingml/2006/main" noChangeAspect="1"/>
+            </wp:cNvGraphicFramePr>
+            <a:graphic xmlns:a="http://schemas.openxmlformats.org/drawingml/2006/main">
+              <a:graphicData uri="http://schemas.openxmlformats.org/drawingml/2006/picture">
+                <pic:pic xmlns:pic="http://schemas.openxmlformats.org/drawingml/2006/picture">
+                  <pic:nvPicPr>
+                    <pic:cNvPr id="12" name="Picture 12" descr="flights"/>
+                    <pic:cNvPicPr>
+                      <a:picLocks noChangeAspect="1"/>
+                    </pic:cNvPicPr>
+                  </pic:nvPicPr>
+                  <pic:blipFill>
+                    <a:blip r:embed="rId16"/>
+                    <a:stretch>
+                      <a:fillRect/>
+                    </a:stretch>
+                  </pic:blipFill>
+                  <pic:spPr>
+                    <a:xfrm>
+                      <a:off x="0" y="0"/>
+                      <a:ext cx="2961640" cy="3647440"/>
+                    </a:xfrm>
+                    <a:prstGeom prst="rect">
+                      <a:avLst/>
+                    </a:prstGeom>
+                  </pic:spPr>
+                </pic:pic>
+              </a:graphicData>
+            </a:graphic>
+          </wp:inline>
+        </w:drawing>
+      </w:r>
+    </w:p>
+    <w:p>
+      <w:pPr>
+        <w:pStyle w:val="9"/>
+        <w:ind w:left="0"/>
+        <w:jc w:val="center"/>
+        <w:rPr>
+          <w:rFonts w:ascii="Times New Roman" w:hAnsi="Times New Roman" w:cs="Times New Roman"/>
+          <w:b w:val="0"/>
+          <w:bCs/>
+          <w:sz w:val="24"/>
+          <w:szCs w:val="24"/>
+          <w:highlight w:val="none"/>
+        </w:rPr>
+      </w:pPr>
+      <w:r>
+        <w:rPr>
+          <w:rFonts w:ascii="Times New Roman" w:hAnsi="Times New Roman" w:cs="Times New Roman"/>
+          <w:b/>
+          <w:sz w:val="24"/>
+          <w:szCs w:val="24"/>
+          <w:highlight w:val="none"/>
+        </w:rPr>
+        <w:t>Gambar 3.</w:t>
+      </w:r>
+      <w:r>
+        <w:rPr>
+          <w:rFonts w:ascii="Times New Roman" w:hAnsi="Times New Roman" w:cs="Times New Roman"/>
+          <w:b/>
+          <w:sz w:val="24"/>
+          <w:szCs w:val="24"/>
+          <w:highlight w:val="none"/>
+        </w:rPr>
+        <w:t>9</w:t>
+      </w:r>
+      <w:r>
+        <w:rPr>
+          <w:rFonts w:ascii="Times New Roman" w:hAnsi="Times New Roman" w:cs="Times New Roman"/>
+          <w:b w:val="0"/>
+          <w:bCs/>
+          <w:sz w:val="24"/>
+          <w:szCs w:val="24"/>
+          <w:highlight w:val="none"/>
+        </w:rPr>
+        <w:t xml:space="preserve"> Rancangan Input Data </w:t>
+      </w:r>
+      <w:r>
+        <w:rPr>
+          <w:rFonts w:ascii="Times New Roman" w:hAnsi="Times New Roman" w:cs="Times New Roman"/>
+          <w:sz w:val="24"/>
+          <w:szCs w:val="24"/>
+          <w:highlight w:val="none"/>
+        </w:rPr>
+        <w:t>Penerbangan</w:t>
+      </w:r>
+    </w:p>
+    <w:p>
+      <w:pPr>
+        <w:pStyle w:val="9"/>
+        <w:numPr>
+          <w:numId w:val="0"/>
+        </w:numPr>
+        <w:spacing w:line="480" w:lineRule="auto"/>
+        <w:ind w:left="1320" w:leftChars="300" w:firstLine="0" w:firstLineChars="0"/>
+        <w:jc w:val="both"/>
+        <w:rPr>
+          <w:rFonts w:ascii="Times New Roman" w:hAnsi="Times New Roman" w:cs="Times New Roman"/>
+          <w:sz w:val="24"/>
+          <w:szCs w:val="24"/>
+          <w:highlight w:val="none"/>
+        </w:rPr>
+      </w:pPr>
     </w:p>
     <w:sectPr>
       <w:headerReference r:id="rId5" w:type="first"/>
@@ -5318,10 +7875,10 @@
       </w:rPr>
     </w:lvl>
   </w:abstractNum>
-  <w:abstractNum w:abstractNumId="1496304892">
-    <w:nsid w:val="592FCCFC"/>
+  <w:abstractNum w:abstractNumId="1496304835">
+    <w:nsid w:val="592FCCC3"/>
     <w:multiLevelType w:val="multilevel"/>
-    <w:tmpl w:val="592FCCFC"/>
+    <w:tmpl w:val="592FCCC3"/>
     <w:lvl w:ilvl="0" w:tentative="1">
       <w:start w:val="1"/>
       <w:numFmt w:val="decimal"/>
@@ -5458,10 +8015,10 @@
       </w:rPr>
     </w:lvl>
   </w:abstractNum>
-  <w:abstractNum w:abstractNumId="1496304835">
-    <w:nsid w:val="592FCCC3"/>
+  <w:abstractNum w:abstractNumId="1496304892">
+    <w:nsid w:val="592FCCFC"/>
     <w:multiLevelType w:val="multilevel"/>
-    <w:tmpl w:val="592FCCC3"/>
+    <w:tmpl w:val="592FCCFC"/>
     <w:lvl w:ilvl="0" w:tentative="1">
       <w:start w:val="1"/>
       <w:numFmt w:val="decimal"/>

</xml_diff>